<commit_message>
Manual de usuario y pruebas
</commit_message>
<xml_diff>
--- a/Manual/Manual-de-Usuario.docx
+++ b/Manual/Manual-de-Usuario.docx
@@ -5,7 +5,9 @@
     <w:sdt>
       <w:sdtPr>
         <w:rPr>
+          <w:rFonts w:eastAsiaTheme="minorHAnsi"/>
           <w:sz w:val="2"/>
+          <w:lang w:eastAsia="en-US"/>
         </w:rPr>
         <w:id w:val="1412886109"/>
         <w:docPartObj>
@@ -15,9 +17,7 @@
       </w:sdtPr>
       <w:sdtEndPr>
         <w:rPr>
-          <w:rFonts w:eastAsiaTheme="minorHAnsi"/>
           <w:sz w:val="22"/>
-          <w:lang w:eastAsia="en-US"/>
         </w:rPr>
       </w:sdtEndPr>
       <w:sdtContent>
@@ -89,6 +89,8 @@
                                   <w:pStyle w:val="Sinespaciado"/>
                                   <w:rPr>
                                     <w:rFonts w:asciiTheme="majorHAnsi" w:eastAsiaTheme="majorEastAsia" w:hAnsiTheme="majorHAnsi" w:cstheme="majorBidi"/>
+                                    <w:b/>
+                                    <w:bCs/>
                                     <w:caps/>
                                     <w:color w:val="8496B0" w:themeColor="text2" w:themeTint="99"/>
                                     <w:sz w:val="68"/>
@@ -98,6 +100,8 @@
                                 <w:r>
                                   <w:rPr>
                                     <w:rFonts w:asciiTheme="majorHAnsi" w:eastAsiaTheme="majorEastAsia" w:hAnsiTheme="majorHAnsi" w:cstheme="majorBidi"/>
+                                    <w:b/>
+                                    <w:bCs/>
                                     <w:caps/>
                                     <w:color w:val="8496B0" w:themeColor="text2" w:themeTint="99"/>
                                     <w:sz w:val="64"/>
@@ -108,6 +112,8 @@
                                 <w:r>
                                   <w:rPr>
                                     <w:rFonts w:asciiTheme="majorHAnsi" w:eastAsiaTheme="majorEastAsia" w:hAnsiTheme="majorHAnsi" w:cstheme="majorBidi"/>
+                                    <w:b/>
+                                    <w:bCs/>
                                     <w:caps/>
                                     <w:color w:val="8496B0" w:themeColor="text2" w:themeTint="99"/>
                                     <w:sz w:val="64"/>
@@ -173,6 +179,8 @@
                             <w:pStyle w:val="Sinespaciado"/>
                             <w:rPr>
                               <w:rFonts w:asciiTheme="majorHAnsi" w:eastAsiaTheme="majorEastAsia" w:hAnsiTheme="majorHAnsi" w:cstheme="majorBidi"/>
+                              <w:b/>
+                              <w:bCs/>
                               <w:caps/>
                               <w:color w:val="8496B0" w:themeColor="text2" w:themeTint="99"/>
                               <w:sz w:val="68"/>
@@ -182,6 +190,8 @@
                           <w:r>
                             <w:rPr>
                               <w:rFonts w:asciiTheme="majorHAnsi" w:eastAsiaTheme="majorEastAsia" w:hAnsiTheme="majorHAnsi" w:cstheme="majorBidi"/>
+                              <w:b/>
+                              <w:bCs/>
                               <w:caps/>
                               <w:color w:val="8496B0" w:themeColor="text2" w:themeTint="99"/>
                               <w:sz w:val="64"/>
@@ -192,6 +202,8 @@
                           <w:r>
                             <w:rPr>
                               <w:rFonts w:asciiTheme="majorHAnsi" w:eastAsiaTheme="majorEastAsia" w:hAnsiTheme="majorHAnsi" w:cstheme="majorBidi"/>
+                              <w:b/>
+                              <w:bCs/>
                               <w:caps/>
                               <w:color w:val="8496B0" w:themeColor="text2" w:themeTint="99"/>
                               <w:sz w:val="64"/>
@@ -843,9 +855,11 @@
                                     <w:alias w:val="Escolar"/>
                                     <w:tag w:val="Escolar"/>
                                     <w:id w:val="1850680582"/>
+                                    <w:showingPlcHdr/>
                                     <w:dataBinding w:prefixMappings="xmlns:ns0='http://schemas.openxmlformats.org/officeDocument/2006/extended-properties' " w:xpath="/ns0:Properties[1]/ns0:Company[1]" w:storeItemID="{6668398D-A668-4E3E-A5EB-62B293D839F1}"/>
                                     <w:text/>
                                   </w:sdtPr>
+                                  <w:sdtEndPr/>
                                   <w:sdtContent>
                                     <w:r>
                                       <w:rPr>
@@ -853,7 +867,7 @@
                                         <w:sz w:val="36"/>
                                         <w:szCs w:val="36"/>
                                       </w:rPr>
-                                      <w:t>Karina Angelica Carmona Vargas</w:t>
+                                      <w:t xml:space="preserve">     </w:t>
                                     </w:r>
                                   </w:sdtContent>
                                 </w:sdt>
@@ -871,6 +885,7 @@
                                   <w:dataBinding w:prefixMappings="xmlns:ns0='http://purl.org/dc/elements/1.1/' xmlns:ns1='http://schemas.openxmlformats.org/package/2006/metadata/core-properties' " w:xpath="/ns1:coreProperties[1]/ns1:category[1]" w:storeItemID="{6C3C8BC8-F283-45AE-878A-BAB7291924A1}"/>
                                   <w:text/>
                                 </w:sdtPr>
+                                <w:sdtEndPr/>
                                 <w:sdtContent>
                                   <w:p>
                                     <w:pPr>
@@ -938,9 +953,11 @@
                               <w:alias w:val="Escolar"/>
                               <w:tag w:val="Escolar"/>
                               <w:id w:val="1850680582"/>
+                              <w:showingPlcHdr/>
                               <w:dataBinding w:prefixMappings="xmlns:ns0='http://schemas.openxmlformats.org/officeDocument/2006/extended-properties' " w:xpath="/ns0:Properties[1]/ns0:Company[1]" w:storeItemID="{6668398D-A668-4E3E-A5EB-62B293D839F1}"/>
                               <w:text/>
                             </w:sdtPr>
+                            <w:sdtEndPr/>
                             <w:sdtContent>
                               <w:r>
                                 <w:rPr>
@@ -948,7 +965,7 @@
                                   <w:sz w:val="36"/>
                                   <w:szCs w:val="36"/>
                                 </w:rPr>
-                                <w:t>Karina Angelica Carmona Vargas</w:t>
+                                <w:t xml:space="preserve">     </w:t>
                               </w:r>
                             </w:sdtContent>
                           </w:sdt>
@@ -966,6 +983,7 @@
                             <w:dataBinding w:prefixMappings="xmlns:ns0='http://purl.org/dc/elements/1.1/' xmlns:ns1='http://schemas.openxmlformats.org/package/2006/metadata/core-properties' " w:xpath="/ns1:coreProperties[1]/ns1:category[1]" w:storeItemID="{6C3C8BC8-F283-45AE-878A-BAB7291924A1}"/>
                             <w:text/>
                           </w:sdtPr>
+                          <w:sdtEndPr/>
                           <w:sdtContent>
                             <w:p>
                               <w:pPr>
@@ -1064,7 +1082,1759 @@
         </w:p>
       </w:sdtContent>
     </w:sdt>
-    <w:p/>
+    <w:p>
+      <w:pPr>
+        <w:rPr>
+          <w:b/>
+          <w:bCs/>
+          <w:sz w:val="24"/>
+          <w:szCs w:val="24"/>
+        </w:rPr>
+      </w:pPr>
+      <w:r>
+        <w:rPr>
+          <w:b/>
+          <w:bCs/>
+          <w:sz w:val="24"/>
+          <w:szCs w:val="24"/>
+        </w:rPr>
+        <w:lastRenderedPageBreak/>
+        <w:t>1. Descarga y ejecución del programa</w:t>
+      </w:r>
+    </w:p>
+    <w:p>
+      <w:pPr>
+        <w:rPr>
+          <w:sz w:val="24"/>
+          <w:szCs w:val="24"/>
+        </w:rPr>
+      </w:pPr>
+      <w:r>
+        <w:rPr>
+          <w:sz w:val="24"/>
+          <w:szCs w:val="24"/>
+        </w:rPr>
+        <w:t>1.</w:t>
+      </w:r>
+      <w:r>
+        <w:rPr>
+          <w:sz w:val="24"/>
+          <w:szCs w:val="24"/>
+        </w:rPr>
+        <w:t>1</w:t>
+      </w:r>
+      <w:r>
+        <w:rPr>
+          <w:sz w:val="24"/>
+          <w:szCs w:val="24"/>
+        </w:rPr>
+        <w:t xml:space="preserve"> Descargar el archivo que se encuentra en la siguiente dirección:</w:t>
+      </w:r>
+    </w:p>
+    <w:p>
+      <w:pPr>
+        <w:jc w:val="center"/>
+        <w:rPr>
+          <w:sz w:val="24"/>
+          <w:szCs w:val="24"/>
+        </w:rPr>
+      </w:pPr>
+      <w:hyperlink r:id="rId6" w:history="1">
+        <w:r>
+          <w:rPr>
+            <w:rStyle w:val="Hipervnculo"/>
+            <w:sz w:val="24"/>
+            <w:szCs w:val="24"/>
+          </w:rPr>
+          <w:t>https://</w:t>
+        </w:r>
+        <w:proofErr w:type="spellStart"/>
+        <w:r>
+          <w:rPr>
+            <w:rStyle w:val="Hipervnculo"/>
+            <w:sz w:val="24"/>
+            <w:szCs w:val="24"/>
+          </w:rPr>
+          <w:t>github.com</w:t>
+        </w:r>
+        <w:proofErr w:type="spellEnd"/>
+        <w:r>
+          <w:rPr>
+            <w:rStyle w:val="Hipervnculo"/>
+            <w:sz w:val="24"/>
+            <w:szCs w:val="24"/>
+          </w:rPr>
+          <w:t>/</w:t>
+        </w:r>
+        <w:proofErr w:type="spellStart"/>
+        <w:r>
+          <w:rPr>
+            <w:rStyle w:val="Hipervnculo"/>
+            <w:sz w:val="24"/>
+            <w:szCs w:val="24"/>
+          </w:rPr>
+          <w:t>JessicaSarai98</w:t>
+        </w:r>
+        <w:proofErr w:type="spellEnd"/>
+        <w:r>
+          <w:rPr>
+            <w:rStyle w:val="Hipervnculo"/>
+            <w:sz w:val="24"/>
+            <w:szCs w:val="24"/>
+          </w:rPr>
+          <w:t>/</w:t>
+        </w:r>
+        <w:proofErr w:type="spellStart"/>
+        <w:r>
+          <w:rPr>
+            <w:rStyle w:val="Hipervnculo"/>
+            <w:sz w:val="24"/>
+            <w:szCs w:val="24"/>
+          </w:rPr>
+          <w:t>CAMS</w:t>
+        </w:r>
+        <w:proofErr w:type="spellEnd"/>
+      </w:hyperlink>
+    </w:p>
+    <w:p>
+      <w:pPr>
+        <w:rPr>
+          <w:sz w:val="24"/>
+          <w:szCs w:val="24"/>
+        </w:rPr>
+      </w:pPr>
+      <w:r>
+        <w:rPr>
+          <w:noProof/>
+          <w:sz w:val="24"/>
+          <w:szCs w:val="24"/>
+        </w:rPr>
+        <mc:AlternateContent>
+          <mc:Choice Requires="wps">
+            <w:drawing>
+              <wp:anchor distT="0" distB="0" distL="114300" distR="114300" simplePos="0" relativeHeight="251664384" behindDoc="0" locked="0" layoutInCell="1" allowOverlap="1" wp14:anchorId="2ECDC30A" wp14:editId="6D76C869">
+                <wp:simplePos x="0" y="0"/>
+                <wp:positionH relativeFrom="column">
+                  <wp:posOffset>3348990</wp:posOffset>
+                </wp:positionH>
+                <wp:positionV relativeFrom="paragraph">
+                  <wp:posOffset>2995930</wp:posOffset>
+                </wp:positionV>
+                <wp:extent cx="1685925" cy="419100"/>
+                <wp:effectExtent l="0" t="0" r="28575" b="19050"/>
+                <wp:wrapNone/>
+                <wp:docPr id="3" name="Rectángulo 3"/>
+                <wp:cNvGraphicFramePr/>
+                <a:graphic xmlns:a="http://schemas.openxmlformats.org/drawingml/2006/main">
+                  <a:graphicData uri="http://schemas.microsoft.com/office/word/2010/wordprocessingShape">
+                    <wps:wsp>
+                      <wps:cNvSpPr/>
+                      <wps:spPr>
+                        <a:xfrm>
+                          <a:off x="0" y="0"/>
+                          <a:ext cx="1685925" cy="419100"/>
+                        </a:xfrm>
+                        <a:prstGeom prst="rect">
+                          <a:avLst/>
+                        </a:prstGeom>
+                        <a:noFill/>
+                      </wps:spPr>
+                      <wps:style>
+                        <a:lnRef idx="2">
+                          <a:schemeClr val="accent1">
+                            <a:shade val="50000"/>
+                          </a:schemeClr>
+                        </a:lnRef>
+                        <a:fillRef idx="1">
+                          <a:schemeClr val="accent1"/>
+                        </a:fillRef>
+                        <a:effectRef idx="0">
+                          <a:schemeClr val="accent1"/>
+                        </a:effectRef>
+                        <a:fontRef idx="minor">
+                          <a:schemeClr val="lt1"/>
+                        </a:fontRef>
+                      </wps:style>
+                      <wps:bodyPr rot="0" spcFirstLastPara="0" vertOverflow="overflow" horzOverflow="overflow" vert="horz" wrap="square" lIns="91440" tIns="45720" rIns="91440" bIns="45720" numCol="1" spcCol="0" rtlCol="0" fromWordArt="0" anchor="ctr" anchorCtr="0" forceAA="0" compatLnSpc="1">
+                        <a:prstTxWarp prst="textNoShape">
+                          <a:avLst/>
+                        </a:prstTxWarp>
+                        <a:noAutofit/>
+                      </wps:bodyPr>
+                    </wps:wsp>
+                  </a:graphicData>
+                </a:graphic>
+                <wp14:sizeRelH relativeFrom="margin">
+                  <wp14:pctWidth>0</wp14:pctWidth>
+                </wp14:sizeRelH>
+                <wp14:sizeRelV relativeFrom="margin">
+                  <wp14:pctHeight>0</wp14:pctHeight>
+                </wp14:sizeRelV>
+              </wp:anchor>
+            </w:drawing>
+          </mc:Choice>
+          <mc:Fallback>
+            <w:pict>
+              <v:rect w14:anchorId="626ED908" id="Rectángulo 3" o:spid="_x0000_s1026" style="position:absolute;margin-left:263.7pt;margin-top:235.9pt;width:132.75pt;height:33pt;z-index:251664384;visibility:visible;mso-wrap-style:square;mso-width-percent:0;mso-height-percent:0;mso-wrap-distance-left:9pt;mso-wrap-distance-top:0;mso-wrap-distance-right:9pt;mso-wrap-distance-bottom:0;mso-position-horizontal:absolute;mso-position-horizontal-relative:text;mso-position-vertical:absolute;mso-position-vertical-relative:text;mso-width-percent:0;mso-height-percent:0;mso-width-relative:margin;mso-height-relative:margin;v-text-anchor:middle" o:gfxdata="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" filled="f" strokecolor="#1f3763 [1604]" strokeweight="1pt"/>
+            </w:pict>
+          </mc:Fallback>
+        </mc:AlternateContent>
+      </w:r>
+      <w:r>
+        <w:rPr>
+          <w:sz w:val="24"/>
+          <w:szCs w:val="24"/>
+        </w:rPr>
+        <w:drawing>
+          <wp:anchor distT="0" distB="0" distL="114300" distR="114300" simplePos="0" relativeHeight="251663360" behindDoc="0" locked="0" layoutInCell="1" allowOverlap="1" wp14:anchorId="583EBE75" wp14:editId="4E9700F8">
+            <wp:simplePos x="0" y="0"/>
+            <wp:positionH relativeFrom="margin">
+              <wp:align>center</wp:align>
+            </wp:positionH>
+            <wp:positionV relativeFrom="paragraph">
+              <wp:posOffset>271780</wp:posOffset>
+            </wp:positionV>
+            <wp:extent cx="7044343" cy="3257550"/>
+            <wp:effectExtent l="0" t="0" r="4445" b="0"/>
+            <wp:wrapTopAndBottom/>
+            <wp:docPr id="2" name="Imagen 2"/>
+            <wp:cNvGraphicFramePr>
+              <a:graphicFrameLocks xmlns:a="http://schemas.openxmlformats.org/drawingml/2006/main" noChangeAspect="1"/>
+            </wp:cNvGraphicFramePr>
+            <a:graphic xmlns:a="http://schemas.openxmlformats.org/drawingml/2006/main">
+              <a:graphicData uri="http://schemas.openxmlformats.org/drawingml/2006/picture">
+                <pic:pic xmlns:pic="http://schemas.openxmlformats.org/drawingml/2006/picture">
+                  <pic:nvPicPr>
+                    <pic:cNvPr id="1" name=""/>
+                    <pic:cNvPicPr/>
+                  </pic:nvPicPr>
+                  <pic:blipFill>
+                    <a:blip r:embed="rId7">
+                      <a:extLst>
+                        <a:ext uri="{28A0092B-C50C-407E-A947-70E740481C1C}">
+                          <a14:useLocalDpi xmlns:a14="http://schemas.microsoft.com/office/drawing/2010/main" val="0"/>
+                        </a:ext>
+                      </a:extLst>
+                    </a:blip>
+                    <a:stretch>
+                      <a:fillRect/>
+                    </a:stretch>
+                  </pic:blipFill>
+                  <pic:spPr>
+                    <a:xfrm>
+                      <a:off x="0" y="0"/>
+                      <a:ext cx="7044343" cy="3257550"/>
+                    </a:xfrm>
+                    <a:prstGeom prst="rect">
+                      <a:avLst/>
+                    </a:prstGeom>
+                  </pic:spPr>
+                </pic:pic>
+              </a:graphicData>
+            </a:graphic>
+            <wp14:sizeRelH relativeFrom="page">
+              <wp14:pctWidth>0</wp14:pctWidth>
+            </wp14:sizeRelH>
+            <wp14:sizeRelV relativeFrom="page">
+              <wp14:pctHeight>0</wp14:pctHeight>
+            </wp14:sizeRelV>
+          </wp:anchor>
+        </w:drawing>
+      </w:r>
+      <w:r>
+        <w:rPr>
+          <w:sz w:val="24"/>
+          <w:szCs w:val="24"/>
+        </w:rPr>
+        <w:t>1.2</w:t>
+      </w:r>
+      <w:r>
+        <w:rPr>
+          <w:sz w:val="24"/>
+          <w:szCs w:val="24"/>
+        </w:rPr>
+        <w:t xml:space="preserve"> Seleccionar </w:t>
+      </w:r>
+      <w:proofErr w:type="spellStart"/>
+      <w:r>
+        <w:rPr>
+          <w:sz w:val="24"/>
+          <w:szCs w:val="24"/>
+        </w:rPr>
+        <w:t>Code</w:t>
+      </w:r>
+      <w:proofErr w:type="spellEnd"/>
+      <w:r>
+        <w:rPr>
+          <w:sz w:val="24"/>
+          <w:szCs w:val="24"/>
+        </w:rPr>
+        <w:t xml:space="preserve"> &gt; </w:t>
+      </w:r>
+      <w:proofErr w:type="spellStart"/>
+      <w:r>
+        <w:rPr>
+          <w:sz w:val="24"/>
+          <w:szCs w:val="24"/>
+        </w:rPr>
+        <w:t>Download</w:t>
+      </w:r>
+      <w:proofErr w:type="spellEnd"/>
+      <w:r>
+        <w:rPr>
+          <w:sz w:val="24"/>
+          <w:szCs w:val="24"/>
+        </w:rPr>
+        <w:t xml:space="preserve"> as ZIP</w:t>
+      </w:r>
+    </w:p>
+    <w:p>
+      <w:pPr>
+        <w:rPr>
+          <w:sz w:val="24"/>
+          <w:szCs w:val="24"/>
+        </w:rPr>
+      </w:pPr>
+    </w:p>
+    <w:p>
+      <w:pPr>
+        <w:rPr>
+          <w:sz w:val="24"/>
+          <w:szCs w:val="24"/>
+        </w:rPr>
+      </w:pPr>
+      <w:r>
+        <w:rPr>
+          <w:sz w:val="24"/>
+          <w:szCs w:val="24"/>
+        </w:rPr>
+        <w:t xml:space="preserve">1.3 </w:t>
+      </w:r>
+      <w:r>
+        <w:rPr>
+          <w:sz w:val="24"/>
+          <w:szCs w:val="24"/>
+        </w:rPr>
+        <w:t xml:space="preserve">Guardamos la carpeta y descomprimimos. </w:t>
+      </w:r>
+    </w:p>
+    <w:p>
+      <w:pPr>
+        <w:rPr>
+          <w:sz w:val="24"/>
+          <w:szCs w:val="24"/>
+        </w:rPr>
+      </w:pPr>
+      <w:r>
+        <w:rPr>
+          <w:sz w:val="24"/>
+          <w:szCs w:val="24"/>
+        </w:rPr>
+        <w:t xml:space="preserve">1.4 </w:t>
+      </w:r>
+      <w:r>
+        <w:rPr>
+          <w:sz w:val="24"/>
+          <w:szCs w:val="24"/>
+        </w:rPr>
+        <w:t>Para poder ejecutar la aplicación, hay que ir en la siguiente dirección dentro del directorio descomprimido:</w:t>
+      </w:r>
+    </w:p>
+    <w:p>
+      <w:pPr>
+        <w:jc w:val="center"/>
+        <w:rPr>
+          <w:sz w:val="24"/>
+          <w:szCs w:val="24"/>
+          <w:lang w:val="en-US"/>
+        </w:rPr>
+      </w:pPr>
+      <w:r>
+        <w:rPr>
+          <w:sz w:val="24"/>
+          <w:szCs w:val="24"/>
+          <w:lang w:val="en-US"/>
+        </w:rPr>
+        <w:t>\</w:t>
+      </w:r>
+      <w:proofErr w:type="spellStart"/>
+      <w:r>
+        <w:rPr>
+          <w:sz w:val="24"/>
+          <w:szCs w:val="24"/>
+          <w:lang w:val="en-US"/>
+        </w:rPr>
+        <w:t>BlocNotasToDatagridview</w:t>
+      </w:r>
+      <w:proofErr w:type="spellEnd"/>
+      <w:r>
+        <w:rPr>
+          <w:sz w:val="24"/>
+          <w:szCs w:val="24"/>
+          <w:lang w:val="en-US"/>
+        </w:rPr>
+        <w:t>\bin\Debug</w:t>
+      </w:r>
+    </w:p>
+    <w:p>
+      <w:pPr>
+        <w:jc w:val="center"/>
+        <w:rPr>
+          <w:sz w:val="24"/>
+          <w:szCs w:val="24"/>
+        </w:rPr>
+      </w:pPr>
+      <w:r>
+        <w:rPr>
+          <w:noProof/>
+          <w:sz w:val="24"/>
+          <w:szCs w:val="24"/>
+        </w:rPr>
+        <mc:AlternateContent>
+          <mc:Choice Requires="wps">
+            <w:drawing>
+              <wp:anchor distT="0" distB="0" distL="114300" distR="114300" simplePos="0" relativeHeight="251666432" behindDoc="0" locked="0" layoutInCell="1" allowOverlap="1" wp14:anchorId="60845790" wp14:editId="5163B0F1">
+                <wp:simplePos x="0" y="0"/>
+                <wp:positionH relativeFrom="column">
+                  <wp:posOffset>1872615</wp:posOffset>
+                </wp:positionH>
+                <wp:positionV relativeFrom="paragraph">
+                  <wp:posOffset>690880</wp:posOffset>
+                </wp:positionV>
+                <wp:extent cx="1685925" cy="209550"/>
+                <wp:effectExtent l="0" t="0" r="28575" b="19050"/>
+                <wp:wrapNone/>
+                <wp:docPr id="5" name="Rectángulo 5"/>
+                <wp:cNvGraphicFramePr/>
+                <a:graphic xmlns:a="http://schemas.openxmlformats.org/drawingml/2006/main">
+                  <a:graphicData uri="http://schemas.microsoft.com/office/word/2010/wordprocessingShape">
+                    <wps:wsp>
+                      <wps:cNvSpPr/>
+                      <wps:spPr>
+                        <a:xfrm>
+                          <a:off x="0" y="0"/>
+                          <a:ext cx="1685925" cy="209550"/>
+                        </a:xfrm>
+                        <a:prstGeom prst="rect">
+                          <a:avLst/>
+                        </a:prstGeom>
+                        <a:noFill/>
+                      </wps:spPr>
+                      <wps:style>
+                        <a:lnRef idx="2">
+                          <a:schemeClr val="accent1">
+                            <a:shade val="50000"/>
+                          </a:schemeClr>
+                        </a:lnRef>
+                        <a:fillRef idx="1">
+                          <a:schemeClr val="accent1"/>
+                        </a:fillRef>
+                        <a:effectRef idx="0">
+                          <a:schemeClr val="accent1"/>
+                        </a:effectRef>
+                        <a:fontRef idx="minor">
+                          <a:schemeClr val="lt1"/>
+                        </a:fontRef>
+                      </wps:style>
+                      <wps:bodyPr rot="0" spcFirstLastPara="0" vertOverflow="overflow" horzOverflow="overflow" vert="horz" wrap="square" lIns="91440" tIns="45720" rIns="91440" bIns="45720" numCol="1" spcCol="0" rtlCol="0" fromWordArt="0" anchor="ctr" anchorCtr="0" forceAA="0" compatLnSpc="1">
+                        <a:prstTxWarp prst="textNoShape">
+                          <a:avLst/>
+                        </a:prstTxWarp>
+                        <a:noAutofit/>
+                      </wps:bodyPr>
+                    </wps:wsp>
+                  </a:graphicData>
+                </a:graphic>
+                <wp14:sizeRelH relativeFrom="margin">
+                  <wp14:pctWidth>0</wp14:pctWidth>
+                </wp14:sizeRelH>
+                <wp14:sizeRelV relativeFrom="margin">
+                  <wp14:pctHeight>0</wp14:pctHeight>
+                </wp14:sizeRelV>
+              </wp:anchor>
+            </w:drawing>
+          </mc:Choice>
+          <mc:Fallback>
+            <w:pict>
+              <v:rect w14:anchorId="015BC5AD" id="Rectángulo 5" o:spid="_x0000_s1026" style="position:absolute;margin-left:147.45pt;margin-top:54.4pt;width:132.75pt;height:16.5pt;z-index:251666432;visibility:visible;mso-wrap-style:square;mso-width-percent:0;mso-height-percent:0;mso-wrap-distance-left:9pt;mso-wrap-distance-top:0;mso-wrap-distance-right:9pt;mso-wrap-distance-bottom:0;mso-position-horizontal:absolute;mso-position-horizontal-relative:text;mso-position-vertical:absolute;mso-position-vertical-relative:text;mso-width-percent:0;mso-height-percent:0;mso-width-relative:margin;mso-height-relative:margin;v-text-anchor:middle" o:gfxdata="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" filled="f" strokecolor="#1f3763 [1604]" strokeweight="1pt"/>
+            </w:pict>
+          </mc:Fallback>
+        </mc:AlternateContent>
+      </w:r>
+      <w:r>
+        <w:rPr>
+          <w:sz w:val="24"/>
+          <w:szCs w:val="24"/>
+        </w:rPr>
+        <w:drawing>
+          <wp:inline distT="0" distB="0" distL="0" distR="0" wp14:anchorId="6378C493" wp14:editId="2B1A2B1F">
+            <wp:extent cx="2019582" cy="1448002"/>
+            <wp:effectExtent l="0" t="0" r="0" b="0"/>
+            <wp:docPr id="4" name="Imagen 4"/>
+            <wp:cNvGraphicFramePr>
+              <a:graphicFrameLocks xmlns:a="http://schemas.openxmlformats.org/drawingml/2006/main" noChangeAspect="1"/>
+            </wp:cNvGraphicFramePr>
+            <a:graphic xmlns:a="http://schemas.openxmlformats.org/drawingml/2006/main">
+              <a:graphicData uri="http://schemas.openxmlformats.org/drawingml/2006/picture">
+                <pic:pic xmlns:pic="http://schemas.openxmlformats.org/drawingml/2006/picture">
+                  <pic:nvPicPr>
+                    <pic:cNvPr id="1" name=""/>
+                    <pic:cNvPicPr/>
+                  </pic:nvPicPr>
+                  <pic:blipFill>
+                    <a:blip r:embed="rId8"/>
+                    <a:stretch>
+                      <a:fillRect/>
+                    </a:stretch>
+                  </pic:blipFill>
+                  <pic:spPr>
+                    <a:xfrm>
+                      <a:off x="0" y="0"/>
+                      <a:ext cx="2019582" cy="1448002"/>
+                    </a:xfrm>
+                    <a:prstGeom prst="rect">
+                      <a:avLst/>
+                    </a:prstGeom>
+                  </pic:spPr>
+                </pic:pic>
+              </a:graphicData>
+            </a:graphic>
+          </wp:inline>
+        </w:drawing>
+      </w:r>
+    </w:p>
+    <w:p>
+      <w:pPr>
+        <w:jc w:val="center"/>
+        <w:rPr>
+          <w:sz w:val="24"/>
+          <w:szCs w:val="24"/>
+        </w:rPr>
+      </w:pPr>
+    </w:p>
+    <w:p>
+      <w:pPr>
+        <w:jc w:val="center"/>
+        <w:rPr>
+          <w:sz w:val="24"/>
+          <w:szCs w:val="24"/>
+        </w:rPr>
+      </w:pPr>
+    </w:p>
+    <w:p>
+      <w:pPr>
+        <w:jc w:val="center"/>
+        <w:rPr>
+          <w:sz w:val="24"/>
+          <w:szCs w:val="24"/>
+        </w:rPr>
+      </w:pPr>
+    </w:p>
+    <w:p>
+      <w:pPr>
+        <w:jc w:val="center"/>
+        <w:rPr>
+          <w:sz w:val="24"/>
+          <w:szCs w:val="24"/>
+        </w:rPr>
+      </w:pPr>
+    </w:p>
+    <w:p>
+      <w:pPr>
+        <w:rPr>
+          <w:b/>
+          <w:bCs/>
+          <w:sz w:val="24"/>
+          <w:szCs w:val="24"/>
+        </w:rPr>
+      </w:pPr>
+      <w:r>
+        <w:rPr>
+          <w:b/>
+          <w:bCs/>
+          <w:sz w:val="24"/>
+          <w:szCs w:val="24"/>
+        </w:rPr>
+        <w:t xml:space="preserve">2 </w:t>
+      </w:r>
+      <w:proofErr w:type="gramStart"/>
+      <w:r>
+        <w:rPr>
+          <w:b/>
+          <w:bCs/>
+          <w:sz w:val="24"/>
+          <w:szCs w:val="24"/>
+        </w:rPr>
+        <w:t>Pas</w:t>
+      </w:r>
+      <w:r>
+        <w:rPr>
+          <w:b/>
+          <w:bCs/>
+          <w:sz w:val="24"/>
+          <w:szCs w:val="24"/>
+        </w:rPr>
+        <w:t>ar</w:t>
+      </w:r>
+      <w:proofErr w:type="gramEnd"/>
+      <w:r>
+        <w:rPr>
+          <w:b/>
+          <w:bCs/>
+          <w:sz w:val="24"/>
+          <w:szCs w:val="24"/>
+        </w:rPr>
+        <w:t xml:space="preserve"> de lista </w:t>
+      </w:r>
+    </w:p>
+    <w:p>
+      <w:pPr>
+        <w:rPr>
+          <w:sz w:val="24"/>
+          <w:szCs w:val="24"/>
+        </w:rPr>
+      </w:pPr>
+      <w:r>
+        <w:rPr>
+          <w:sz w:val="24"/>
+          <w:szCs w:val="24"/>
+        </w:rPr>
+        <w:t>2.1</w:t>
+      </w:r>
+      <w:r>
+        <w:rPr>
+          <w:sz w:val="24"/>
+          <w:szCs w:val="24"/>
+        </w:rPr>
+        <w:t xml:space="preserve"> Se ejecuta el programa. Para el pase de lista se selecciona lo siguiente:</w:t>
+      </w:r>
+    </w:p>
+    <w:p>
+      <w:pPr>
+        <w:jc w:val="center"/>
+        <w:rPr>
+          <w:sz w:val="24"/>
+          <w:szCs w:val="24"/>
+        </w:rPr>
+      </w:pPr>
+      <w:r>
+        <w:rPr>
+          <w:sz w:val="24"/>
+          <w:szCs w:val="24"/>
+        </w:rPr>
+        <w:drawing>
+          <wp:inline distT="0" distB="0" distL="0" distR="0" wp14:anchorId="600E67B6" wp14:editId="53DB57AA">
+            <wp:extent cx="4304030" cy="2594690"/>
+            <wp:effectExtent l="0" t="0" r="1270" b="0"/>
+            <wp:docPr id="6" name="Imagen 6"/>
+            <wp:cNvGraphicFramePr>
+              <a:graphicFrameLocks xmlns:a="http://schemas.openxmlformats.org/drawingml/2006/main" noChangeAspect="1"/>
+            </wp:cNvGraphicFramePr>
+            <a:graphic xmlns:a="http://schemas.openxmlformats.org/drawingml/2006/main">
+              <a:graphicData uri="http://schemas.openxmlformats.org/drawingml/2006/picture">
+                <pic:pic xmlns:pic="http://schemas.openxmlformats.org/drawingml/2006/picture">
+                  <pic:nvPicPr>
+                    <pic:cNvPr id="1" name=""/>
+                    <pic:cNvPicPr/>
+                  </pic:nvPicPr>
+                  <pic:blipFill>
+                    <a:blip r:embed="rId9"/>
+                    <a:stretch>
+                      <a:fillRect/>
+                    </a:stretch>
+                  </pic:blipFill>
+                  <pic:spPr>
+                    <a:xfrm>
+                      <a:off x="0" y="0"/>
+                      <a:ext cx="4317735" cy="2602952"/>
+                    </a:xfrm>
+                    <a:prstGeom prst="rect">
+                      <a:avLst/>
+                    </a:prstGeom>
+                  </pic:spPr>
+                </pic:pic>
+              </a:graphicData>
+            </a:graphic>
+          </wp:inline>
+        </w:drawing>
+      </w:r>
+    </w:p>
+    <w:p>
+      <w:pPr>
+        <w:rPr>
+          <w:sz w:val="24"/>
+          <w:szCs w:val="24"/>
+        </w:rPr>
+      </w:pPr>
+      <w:r>
+        <w:rPr>
+          <w:sz w:val="24"/>
+          <w:szCs w:val="24"/>
+        </w:rPr>
+        <w:t>2.2</w:t>
+      </w:r>
+      <w:r>
+        <w:rPr>
+          <w:sz w:val="24"/>
+          <w:szCs w:val="24"/>
+        </w:rPr>
+        <w:t xml:space="preserve"> Si es que ya existe el archivo de pase de lista, nos saldrá la siguiente advertencia, pero no afecta en nada, solo damos Aceptar para generar nuevamente el pase de lista con sus respectivos archivos. </w:t>
+      </w:r>
+    </w:p>
+    <w:p>
+      <w:pPr>
+        <w:jc w:val="center"/>
+        <w:rPr>
+          <w:sz w:val="24"/>
+          <w:szCs w:val="24"/>
+        </w:rPr>
+      </w:pPr>
+      <w:r>
+        <w:rPr>
+          <w:sz w:val="24"/>
+          <w:szCs w:val="24"/>
+        </w:rPr>
+        <w:drawing>
+          <wp:inline distT="0" distB="0" distL="0" distR="0" wp14:anchorId="5780FC54" wp14:editId="7F8FF685">
+            <wp:extent cx="2620645" cy="1010620"/>
+            <wp:effectExtent l="0" t="0" r="8255" b="0"/>
+            <wp:docPr id="7" name="Imagen 7"/>
+            <wp:cNvGraphicFramePr>
+              <a:graphicFrameLocks xmlns:a="http://schemas.openxmlformats.org/drawingml/2006/main" noChangeAspect="1"/>
+            </wp:cNvGraphicFramePr>
+            <a:graphic xmlns:a="http://schemas.openxmlformats.org/drawingml/2006/main">
+              <a:graphicData uri="http://schemas.openxmlformats.org/drawingml/2006/picture">
+                <pic:pic xmlns:pic="http://schemas.openxmlformats.org/drawingml/2006/picture">
+                  <pic:nvPicPr>
+                    <pic:cNvPr id="1" name=""/>
+                    <pic:cNvPicPr/>
+                  </pic:nvPicPr>
+                  <pic:blipFill rotWithShape="1">
+                    <a:blip r:embed="rId10"/>
+                    <a:srcRect t="3268" r="791" b="1960"/>
+                    <a:stretch/>
+                  </pic:blipFill>
+                  <pic:spPr bwMode="auto">
+                    <a:xfrm>
+                      <a:off x="0" y="0"/>
+                      <a:ext cx="2691362" cy="1037891"/>
+                    </a:xfrm>
+                    <a:prstGeom prst="rect">
+                      <a:avLst/>
+                    </a:prstGeom>
+                    <a:ln>
+                      <a:noFill/>
+                    </a:ln>
+                    <a:extLst>
+                      <a:ext uri="{53640926-AAD7-44D8-BBD7-CCE9431645EC}">
+                        <a14:shadowObscured xmlns:a14="http://schemas.microsoft.com/office/drawing/2010/main"/>
+                      </a:ext>
+                    </a:extLst>
+                  </pic:spPr>
+                </pic:pic>
+              </a:graphicData>
+            </a:graphic>
+          </wp:inline>
+        </w:drawing>
+      </w:r>
+    </w:p>
+    <w:p>
+      <w:pPr>
+        <w:rPr>
+          <w:sz w:val="24"/>
+          <w:szCs w:val="24"/>
+        </w:rPr>
+      </w:pPr>
+      <w:r>
+        <w:rPr>
+          <w:sz w:val="24"/>
+          <w:szCs w:val="24"/>
+        </w:rPr>
+        <w:t xml:space="preserve">2.3 </w:t>
+      </w:r>
+      <w:r>
+        <w:rPr>
+          <w:sz w:val="24"/>
+          <w:szCs w:val="24"/>
+        </w:rPr>
+        <w:t xml:space="preserve">Se mostrará la siguiente venta, en donde se debe de seleccionar abrir y seleccionar el archivo </w:t>
+      </w:r>
+      <w:proofErr w:type="spellStart"/>
+      <w:r>
+        <w:rPr>
+          <w:sz w:val="24"/>
+          <w:szCs w:val="24"/>
+        </w:rPr>
+        <w:t>csv</w:t>
+      </w:r>
+      <w:proofErr w:type="spellEnd"/>
+      <w:r>
+        <w:rPr>
+          <w:sz w:val="24"/>
+          <w:szCs w:val="24"/>
+        </w:rPr>
+        <w:t xml:space="preserve"> o </w:t>
+      </w:r>
+      <w:proofErr w:type="spellStart"/>
+      <w:r>
+        <w:rPr>
+          <w:sz w:val="24"/>
+          <w:szCs w:val="24"/>
+        </w:rPr>
+        <w:t>txt</w:t>
+      </w:r>
+      <w:proofErr w:type="spellEnd"/>
+      <w:r>
+        <w:rPr>
+          <w:sz w:val="24"/>
+          <w:szCs w:val="24"/>
+        </w:rPr>
+        <w:t xml:space="preserve"> para poder seleccionar los 10 alumnos. </w:t>
+      </w:r>
+    </w:p>
+    <w:p>
+      <w:pPr>
+        <w:jc w:val="center"/>
+        <w:rPr>
+          <w:sz w:val="24"/>
+          <w:szCs w:val="24"/>
+        </w:rPr>
+      </w:pPr>
+      <w:r>
+        <w:rPr>
+          <w:sz w:val="24"/>
+          <w:szCs w:val="24"/>
+        </w:rPr>
+        <w:drawing>
+          <wp:inline distT="0" distB="0" distL="0" distR="0" wp14:anchorId="7409E2CB" wp14:editId="3AAA3009">
+            <wp:extent cx="3272598" cy="2257425"/>
+            <wp:effectExtent l="0" t="0" r="4445" b="0"/>
+            <wp:docPr id="8" name="Imagen 8"/>
+            <wp:cNvGraphicFramePr>
+              <a:graphicFrameLocks xmlns:a="http://schemas.openxmlformats.org/drawingml/2006/main" noChangeAspect="1"/>
+            </wp:cNvGraphicFramePr>
+            <a:graphic xmlns:a="http://schemas.openxmlformats.org/drawingml/2006/main">
+              <a:graphicData uri="http://schemas.openxmlformats.org/drawingml/2006/picture">
+                <pic:pic xmlns:pic="http://schemas.openxmlformats.org/drawingml/2006/picture">
+                  <pic:nvPicPr>
+                    <pic:cNvPr id="1" name=""/>
+                    <pic:cNvPicPr/>
+                  </pic:nvPicPr>
+                  <pic:blipFill>
+                    <a:blip r:embed="rId11"/>
+                    <a:stretch>
+                      <a:fillRect/>
+                    </a:stretch>
+                  </pic:blipFill>
+                  <pic:spPr>
+                    <a:xfrm>
+                      <a:off x="0" y="0"/>
+                      <a:ext cx="3324145" cy="2292982"/>
+                    </a:xfrm>
+                    <a:prstGeom prst="rect">
+                      <a:avLst/>
+                    </a:prstGeom>
+                  </pic:spPr>
+                </pic:pic>
+              </a:graphicData>
+            </a:graphic>
+          </wp:inline>
+        </w:drawing>
+      </w:r>
+    </w:p>
+    <w:p>
+      <w:pPr>
+        <w:rPr>
+          <w:sz w:val="24"/>
+          <w:szCs w:val="24"/>
+        </w:rPr>
+      </w:pPr>
+      <w:r>
+        <w:rPr>
+          <w:sz w:val="24"/>
+          <w:szCs w:val="24"/>
+        </w:rPr>
+        <w:lastRenderedPageBreak/>
+        <w:t>2.4</w:t>
+      </w:r>
+      <w:r>
+        <w:rPr>
+          <w:sz w:val="24"/>
+          <w:szCs w:val="24"/>
+        </w:rPr>
+        <w:t xml:space="preserve"> En este caso, el usuario puede seleccionar el archivo </w:t>
+      </w:r>
+      <w:proofErr w:type="spellStart"/>
+      <w:r>
+        <w:rPr>
+          <w:sz w:val="24"/>
+          <w:szCs w:val="24"/>
+        </w:rPr>
+        <w:t>csv</w:t>
+      </w:r>
+      <w:proofErr w:type="spellEnd"/>
+      <w:r>
+        <w:rPr>
+          <w:sz w:val="24"/>
+          <w:szCs w:val="24"/>
+        </w:rPr>
+        <w:t xml:space="preserve"> o </w:t>
+      </w:r>
+      <w:proofErr w:type="spellStart"/>
+      <w:r>
+        <w:rPr>
+          <w:sz w:val="24"/>
+          <w:szCs w:val="24"/>
+        </w:rPr>
+        <w:t>txt</w:t>
+      </w:r>
+      <w:proofErr w:type="spellEnd"/>
+      <w:r>
+        <w:rPr>
+          <w:sz w:val="24"/>
+          <w:szCs w:val="24"/>
+        </w:rPr>
+        <w:t xml:space="preserve"> de cualquier ubicación, en donde se encuentre, puede estar en Documentos o </w:t>
+      </w:r>
+      <w:proofErr w:type="spellStart"/>
+      <w:r>
+        <w:rPr>
+          <w:sz w:val="24"/>
+          <w:szCs w:val="24"/>
+        </w:rPr>
+        <w:t>Downloads</w:t>
+      </w:r>
+      <w:proofErr w:type="spellEnd"/>
+      <w:r>
+        <w:rPr>
+          <w:sz w:val="24"/>
+          <w:szCs w:val="24"/>
+        </w:rPr>
+        <w:t xml:space="preserve"> y no pasará nada. Solo debe estar como un archivo separado por comas para que el programa lo pueda leer. </w:t>
+      </w:r>
+    </w:p>
+    <w:p>
+      <w:pPr>
+        <w:rPr>
+          <w:sz w:val="24"/>
+          <w:szCs w:val="24"/>
+        </w:rPr>
+      </w:pPr>
+      <w:r>
+        <w:rPr>
+          <w:sz w:val="24"/>
+          <w:szCs w:val="24"/>
+        </w:rPr>
+        <w:t>2.5</w:t>
+      </w:r>
+      <w:r>
+        <w:rPr>
+          <w:sz w:val="24"/>
+          <w:szCs w:val="24"/>
+        </w:rPr>
+        <w:t xml:space="preserve"> Al cargar el archivo, nos </w:t>
+      </w:r>
+      <w:r>
+        <w:rPr>
+          <w:sz w:val="24"/>
+          <w:szCs w:val="24"/>
+        </w:rPr>
+        <w:t>mostrará</w:t>
+      </w:r>
+      <w:r>
+        <w:rPr>
+          <w:sz w:val="24"/>
+          <w:szCs w:val="24"/>
+        </w:rPr>
+        <w:t xml:space="preserve"> lo siguiente, lo cual, solo podemos seleccionar 10 alumnos, no más ni menos. El botón de limpiar es para desmarcar todo lo que se selecciona.</w:t>
+      </w:r>
+      <w:r>
+        <w:rPr>
+          <w:sz w:val="24"/>
+          <w:szCs w:val="24"/>
+        </w:rPr>
+        <w:t xml:space="preserve"> </w:t>
+      </w:r>
+    </w:p>
+    <w:p>
+      <w:pPr>
+        <w:jc w:val="center"/>
+        <w:rPr>
+          <w:sz w:val="24"/>
+          <w:szCs w:val="24"/>
+        </w:rPr>
+      </w:pPr>
+      <w:r>
+        <w:rPr>
+          <w:sz w:val="24"/>
+          <w:szCs w:val="24"/>
+        </w:rPr>
+        <w:drawing>
+          <wp:inline distT="0" distB="0" distL="0" distR="0" wp14:anchorId="42A8931E" wp14:editId="5D7CB164">
+            <wp:extent cx="4400550" cy="3073111"/>
+            <wp:effectExtent l="0" t="0" r="0" b="0"/>
+            <wp:docPr id="9" name="Imagen 9"/>
+            <wp:cNvGraphicFramePr>
+              <a:graphicFrameLocks xmlns:a="http://schemas.openxmlformats.org/drawingml/2006/main" noChangeAspect="1"/>
+            </wp:cNvGraphicFramePr>
+            <a:graphic xmlns:a="http://schemas.openxmlformats.org/drawingml/2006/main">
+              <a:graphicData uri="http://schemas.openxmlformats.org/drawingml/2006/picture">
+                <pic:pic xmlns:pic="http://schemas.openxmlformats.org/drawingml/2006/picture">
+                  <pic:nvPicPr>
+                    <pic:cNvPr id="1" name=""/>
+                    <pic:cNvPicPr/>
+                  </pic:nvPicPr>
+                  <pic:blipFill>
+                    <a:blip r:embed="rId12"/>
+                    <a:stretch>
+                      <a:fillRect/>
+                    </a:stretch>
+                  </pic:blipFill>
+                  <pic:spPr>
+                    <a:xfrm>
+                      <a:off x="0" y="0"/>
+                      <a:ext cx="4414191" cy="3082637"/>
+                    </a:xfrm>
+                    <a:prstGeom prst="rect">
+                      <a:avLst/>
+                    </a:prstGeom>
+                  </pic:spPr>
+                </pic:pic>
+              </a:graphicData>
+            </a:graphic>
+          </wp:inline>
+        </w:drawing>
+      </w:r>
+    </w:p>
+    <w:p>
+      <w:pPr>
+        <w:jc w:val="center"/>
+        <w:rPr>
+          <w:sz w:val="24"/>
+          <w:szCs w:val="24"/>
+        </w:rPr>
+      </w:pPr>
+      <w:r>
+        <w:rPr>
+          <w:sz w:val="24"/>
+          <w:szCs w:val="24"/>
+        </w:rPr>
+        <w:t>2.6 Al seleccionar 10 alumnos, automáticamente se muestra el botón de Terminar:</w:t>
+      </w:r>
+      <w:r>
+        <w:rPr>
+          <w:sz w:val="24"/>
+          <w:szCs w:val="24"/>
+        </w:rPr>
+        <w:br/>
+      </w:r>
+      <w:r>
+        <w:rPr>
+          <w:sz w:val="24"/>
+          <w:szCs w:val="24"/>
+        </w:rPr>
+        <w:drawing>
+          <wp:inline distT="0" distB="0" distL="0" distR="0" wp14:anchorId="286DC325" wp14:editId="27AAE6F8">
+            <wp:extent cx="4338526" cy="3028950"/>
+            <wp:effectExtent l="0" t="0" r="5080" b="0"/>
+            <wp:docPr id="10" name="Imagen 10"/>
+            <wp:cNvGraphicFramePr>
+              <a:graphicFrameLocks xmlns:a="http://schemas.openxmlformats.org/drawingml/2006/main" noChangeAspect="1"/>
+            </wp:cNvGraphicFramePr>
+            <a:graphic xmlns:a="http://schemas.openxmlformats.org/drawingml/2006/main">
+              <a:graphicData uri="http://schemas.openxmlformats.org/drawingml/2006/picture">
+                <pic:pic xmlns:pic="http://schemas.openxmlformats.org/drawingml/2006/picture">
+                  <pic:nvPicPr>
+                    <pic:cNvPr id="1" name=""/>
+                    <pic:cNvPicPr/>
+                  </pic:nvPicPr>
+                  <pic:blipFill>
+                    <a:blip r:embed="rId13"/>
+                    <a:stretch>
+                      <a:fillRect/>
+                    </a:stretch>
+                  </pic:blipFill>
+                  <pic:spPr>
+                    <a:xfrm>
+                      <a:off x="0" y="0"/>
+                      <a:ext cx="4349778" cy="3036805"/>
+                    </a:xfrm>
+                    <a:prstGeom prst="rect">
+                      <a:avLst/>
+                    </a:prstGeom>
+                  </pic:spPr>
+                </pic:pic>
+              </a:graphicData>
+            </a:graphic>
+          </wp:inline>
+        </w:drawing>
+      </w:r>
+    </w:p>
+    <w:p>
+      <w:pPr>
+        <w:jc w:val="center"/>
+        <w:rPr>
+          <w:sz w:val="24"/>
+          <w:szCs w:val="24"/>
+        </w:rPr>
+      </w:pPr>
+    </w:p>
+    <w:p>
+      <w:pPr>
+        <w:rPr>
+          <w:sz w:val="24"/>
+          <w:szCs w:val="24"/>
+        </w:rPr>
+      </w:pPr>
+      <w:r>
+        <w:rPr>
+          <w:sz w:val="24"/>
+          <w:szCs w:val="24"/>
+        </w:rPr>
+        <w:lastRenderedPageBreak/>
+        <w:t>2.7 Se selecciona Terminar y nos muestra lo siguiente:</w:t>
+      </w:r>
+    </w:p>
+    <w:p>
+      <w:pPr>
+        <w:jc w:val="center"/>
+        <w:rPr>
+          <w:sz w:val="24"/>
+          <w:szCs w:val="24"/>
+        </w:rPr>
+      </w:pPr>
+      <w:r>
+        <w:rPr>
+          <w:sz w:val="24"/>
+          <w:szCs w:val="24"/>
+        </w:rPr>
+        <w:drawing>
+          <wp:inline distT="0" distB="0" distL="0" distR="0" wp14:anchorId="1175A7B1" wp14:editId="69AEF363">
+            <wp:extent cx="3315163" cy="1343212"/>
+            <wp:effectExtent l="0" t="0" r="0" b="0"/>
+            <wp:docPr id="11" name="Imagen 11"/>
+            <wp:cNvGraphicFramePr>
+              <a:graphicFrameLocks xmlns:a="http://schemas.openxmlformats.org/drawingml/2006/main" noChangeAspect="1"/>
+            </wp:cNvGraphicFramePr>
+            <a:graphic xmlns:a="http://schemas.openxmlformats.org/drawingml/2006/main">
+              <a:graphicData uri="http://schemas.openxmlformats.org/drawingml/2006/picture">
+                <pic:pic xmlns:pic="http://schemas.openxmlformats.org/drawingml/2006/picture">
+                  <pic:nvPicPr>
+                    <pic:cNvPr id="1" name=""/>
+                    <pic:cNvPicPr/>
+                  </pic:nvPicPr>
+                  <pic:blipFill>
+                    <a:blip r:embed="rId14"/>
+                    <a:stretch>
+                      <a:fillRect/>
+                    </a:stretch>
+                  </pic:blipFill>
+                  <pic:spPr>
+                    <a:xfrm>
+                      <a:off x="0" y="0"/>
+                      <a:ext cx="3315163" cy="1343212"/>
+                    </a:xfrm>
+                    <a:prstGeom prst="rect">
+                      <a:avLst/>
+                    </a:prstGeom>
+                  </pic:spPr>
+                </pic:pic>
+              </a:graphicData>
+            </a:graphic>
+          </wp:inline>
+        </w:drawing>
+      </w:r>
+    </w:p>
+    <w:p>
+      <w:pPr>
+        <w:rPr>
+          <w:sz w:val="24"/>
+          <w:szCs w:val="24"/>
+        </w:rPr>
+      </w:pPr>
+      <w:r>
+        <w:rPr>
+          <w:sz w:val="24"/>
+          <w:szCs w:val="24"/>
+        </w:rPr>
+        <w:t xml:space="preserve">Debemos dar Aceptar para que nos muestre la siguiente ventana, con las respectivas parejas. </w:t>
+      </w:r>
+      <w:proofErr w:type="gramStart"/>
+      <w:r>
+        <w:rPr>
+          <w:sz w:val="24"/>
+          <w:szCs w:val="24"/>
+        </w:rPr>
+        <w:t>Y</w:t>
+      </w:r>
+      <w:proofErr w:type="gramEnd"/>
+      <w:r>
+        <w:rPr>
+          <w:sz w:val="24"/>
+          <w:szCs w:val="24"/>
+        </w:rPr>
+        <w:t xml:space="preserve"> por último, seleccionar Generar para que nos genera los dos archivos pedidos y llamados: impresión y parejas. NOTA: estos archivos se encuentran dentro de la ubicación del directorio donde se encuentra el ejecutable. </w:t>
+      </w:r>
+    </w:p>
+    <w:p>
+      <w:pPr>
+        <w:jc w:val="center"/>
+        <w:rPr>
+          <w:sz w:val="24"/>
+          <w:szCs w:val="24"/>
+        </w:rPr>
+      </w:pPr>
+      <w:r>
+        <w:rPr>
+          <w:sz w:val="24"/>
+          <w:szCs w:val="24"/>
+        </w:rPr>
+        <w:drawing>
+          <wp:inline distT="0" distB="0" distL="0" distR="0" wp14:anchorId="43CFEC56" wp14:editId="5AA097E9">
+            <wp:extent cx="4337524" cy="2139315"/>
+            <wp:effectExtent l="0" t="0" r="6350" b="0"/>
+            <wp:docPr id="12" name="Imagen 12"/>
+            <wp:cNvGraphicFramePr>
+              <a:graphicFrameLocks xmlns:a="http://schemas.openxmlformats.org/drawingml/2006/main" noChangeAspect="1"/>
+            </wp:cNvGraphicFramePr>
+            <a:graphic xmlns:a="http://schemas.openxmlformats.org/drawingml/2006/main">
+              <a:graphicData uri="http://schemas.openxmlformats.org/drawingml/2006/picture">
+                <pic:pic xmlns:pic="http://schemas.openxmlformats.org/drawingml/2006/picture">
+                  <pic:nvPicPr>
+                    <pic:cNvPr id="1" name=""/>
+                    <pic:cNvPicPr/>
+                  </pic:nvPicPr>
+                  <pic:blipFill>
+                    <a:blip r:embed="rId15"/>
+                    <a:stretch>
+                      <a:fillRect/>
+                    </a:stretch>
+                  </pic:blipFill>
+                  <pic:spPr>
+                    <a:xfrm>
+                      <a:off x="0" y="0"/>
+                      <a:ext cx="4340109" cy="2140590"/>
+                    </a:xfrm>
+                    <a:prstGeom prst="rect">
+                      <a:avLst/>
+                    </a:prstGeom>
+                  </pic:spPr>
+                </pic:pic>
+              </a:graphicData>
+            </a:graphic>
+          </wp:inline>
+        </w:drawing>
+      </w:r>
+    </w:p>
+    <w:p>
+      <w:pPr>
+        <w:jc w:val="center"/>
+        <w:rPr>
+          <w:sz w:val="24"/>
+          <w:szCs w:val="24"/>
+        </w:rPr>
+      </w:pPr>
+      <w:r>
+        <w:rPr>
+          <w:sz w:val="24"/>
+          <w:szCs w:val="24"/>
+        </w:rPr>
+        <w:drawing>
+          <wp:inline distT="0" distB="0" distL="0" distR="0" wp14:anchorId="2ABF3767" wp14:editId="702A3D7A">
+            <wp:extent cx="1635993" cy="1400175"/>
+            <wp:effectExtent l="0" t="0" r="2540" b="0"/>
+            <wp:docPr id="13" name="Imagen 13"/>
+            <wp:cNvGraphicFramePr>
+              <a:graphicFrameLocks xmlns:a="http://schemas.openxmlformats.org/drawingml/2006/main" noChangeAspect="1"/>
+            </wp:cNvGraphicFramePr>
+            <a:graphic xmlns:a="http://schemas.openxmlformats.org/drawingml/2006/main">
+              <a:graphicData uri="http://schemas.openxmlformats.org/drawingml/2006/picture">
+                <pic:pic xmlns:pic="http://schemas.openxmlformats.org/drawingml/2006/picture">
+                  <pic:nvPicPr>
+                    <pic:cNvPr id="1" name=""/>
+                    <pic:cNvPicPr/>
+                  </pic:nvPicPr>
+                  <pic:blipFill>
+                    <a:blip r:embed="rId16"/>
+                    <a:stretch>
+                      <a:fillRect/>
+                    </a:stretch>
+                  </pic:blipFill>
+                  <pic:spPr>
+                    <a:xfrm>
+                      <a:off x="0" y="0"/>
+                      <a:ext cx="1647896" cy="1410362"/>
+                    </a:xfrm>
+                    <a:prstGeom prst="rect">
+                      <a:avLst/>
+                    </a:prstGeom>
+                  </pic:spPr>
+                </pic:pic>
+              </a:graphicData>
+            </a:graphic>
+          </wp:inline>
+        </w:drawing>
+      </w:r>
+    </w:p>
+    <w:p>
+      <w:pPr>
+        <w:jc w:val="center"/>
+        <w:rPr>
+          <w:sz w:val="24"/>
+          <w:szCs w:val="24"/>
+        </w:rPr>
+      </w:pPr>
+      <w:r>
+        <w:rPr>
+          <w:sz w:val="24"/>
+          <w:szCs w:val="24"/>
+        </w:rPr>
+        <w:drawing>
+          <wp:inline distT="0" distB="0" distL="0" distR="0" wp14:anchorId="1F479D50" wp14:editId="5031F57E">
+            <wp:extent cx="5612130" cy="1776095"/>
+            <wp:effectExtent l="0" t="0" r="7620" b="0"/>
+            <wp:docPr id="14" name="Imagen 14"/>
+            <wp:cNvGraphicFramePr>
+              <a:graphicFrameLocks xmlns:a="http://schemas.openxmlformats.org/drawingml/2006/main" noChangeAspect="1"/>
+            </wp:cNvGraphicFramePr>
+            <a:graphic xmlns:a="http://schemas.openxmlformats.org/drawingml/2006/main">
+              <a:graphicData uri="http://schemas.openxmlformats.org/drawingml/2006/picture">
+                <pic:pic xmlns:pic="http://schemas.openxmlformats.org/drawingml/2006/picture">
+                  <pic:nvPicPr>
+                    <pic:cNvPr id="1" name=""/>
+                    <pic:cNvPicPr/>
+                  </pic:nvPicPr>
+                  <pic:blipFill>
+                    <a:blip r:embed="rId17"/>
+                    <a:stretch>
+                      <a:fillRect/>
+                    </a:stretch>
+                  </pic:blipFill>
+                  <pic:spPr>
+                    <a:xfrm>
+                      <a:off x="0" y="0"/>
+                      <a:ext cx="5612130" cy="1776095"/>
+                    </a:xfrm>
+                    <a:prstGeom prst="rect">
+                      <a:avLst/>
+                    </a:prstGeom>
+                  </pic:spPr>
+                </pic:pic>
+              </a:graphicData>
+            </a:graphic>
+          </wp:inline>
+        </w:drawing>
+      </w:r>
+    </w:p>
+    <w:p>
+      <w:pPr>
+        <w:rPr>
+          <w:b/>
+          <w:bCs/>
+          <w:sz w:val="24"/>
+          <w:szCs w:val="24"/>
+        </w:rPr>
+      </w:pPr>
+      <w:r>
+        <w:rPr>
+          <w:b/>
+          <w:bCs/>
+          <w:sz w:val="24"/>
+          <w:szCs w:val="24"/>
+        </w:rPr>
+        <w:lastRenderedPageBreak/>
+        <w:t>3. Problemas</w:t>
+      </w:r>
+    </w:p>
+    <w:p>
+      <w:pPr>
+        <w:rPr>
+          <w:sz w:val="24"/>
+          <w:szCs w:val="24"/>
+        </w:rPr>
+      </w:pPr>
+      <w:r>
+        <w:rPr>
+          <w:sz w:val="24"/>
+          <w:szCs w:val="24"/>
+        </w:rPr>
+        <w:t>3.1 Al seleccionar el apartado de problemas nos muestra la siguiente ventana:</w:t>
+      </w:r>
+    </w:p>
+    <w:p>
+      <w:pPr>
+        <w:jc w:val="center"/>
+        <w:rPr>
+          <w:sz w:val="24"/>
+          <w:szCs w:val="24"/>
+        </w:rPr>
+      </w:pPr>
+      <w:r>
+        <w:rPr>
+          <w:sz w:val="24"/>
+          <w:szCs w:val="24"/>
+        </w:rPr>
+        <w:drawing>
+          <wp:inline distT="0" distB="0" distL="0" distR="0" wp14:anchorId="3391D862" wp14:editId="4942588A">
+            <wp:extent cx="5132643" cy="3058795"/>
+            <wp:effectExtent l="0" t="0" r="0" b="8255"/>
+            <wp:docPr id="16" name="Imagen 16"/>
+            <wp:cNvGraphicFramePr>
+              <a:graphicFrameLocks xmlns:a="http://schemas.openxmlformats.org/drawingml/2006/main" noChangeAspect="1"/>
+            </wp:cNvGraphicFramePr>
+            <a:graphic xmlns:a="http://schemas.openxmlformats.org/drawingml/2006/main">
+              <a:graphicData uri="http://schemas.openxmlformats.org/drawingml/2006/picture">
+                <pic:pic xmlns:pic="http://schemas.openxmlformats.org/drawingml/2006/picture">
+                  <pic:nvPicPr>
+                    <pic:cNvPr id="1" name=""/>
+                    <pic:cNvPicPr/>
+                  </pic:nvPicPr>
+                  <pic:blipFill>
+                    <a:blip r:embed="rId18"/>
+                    <a:stretch>
+                      <a:fillRect/>
+                    </a:stretch>
+                  </pic:blipFill>
+                  <pic:spPr>
+                    <a:xfrm>
+                      <a:off x="0" y="0"/>
+                      <a:ext cx="5134879" cy="3060128"/>
+                    </a:xfrm>
+                    <a:prstGeom prst="rect">
+                      <a:avLst/>
+                    </a:prstGeom>
+                  </pic:spPr>
+                </pic:pic>
+              </a:graphicData>
+            </a:graphic>
+          </wp:inline>
+        </w:drawing>
+      </w:r>
+    </w:p>
+    <w:p>
+      <w:pPr>
+        <w:rPr>
+          <w:sz w:val="24"/>
+          <w:szCs w:val="24"/>
+        </w:rPr>
+      </w:pPr>
+      <w:r>
+        <w:rPr>
+          <w:sz w:val="24"/>
+          <w:szCs w:val="24"/>
+        </w:rPr>
+        <w:t xml:space="preserve">En donde se muestra el participante A y B que han sido generados en el apartado de pase de lista. Solo seleccionamos el botón de siguiente para que lea el archivo dado llamado </w:t>
+      </w:r>
+      <w:proofErr w:type="spellStart"/>
+      <w:r>
+        <w:rPr>
+          <w:sz w:val="24"/>
+          <w:szCs w:val="24"/>
+        </w:rPr>
+        <w:t>orden_rpp</w:t>
+      </w:r>
+      <w:proofErr w:type="spellEnd"/>
+      <w:r>
+        <w:rPr>
+          <w:sz w:val="24"/>
+          <w:szCs w:val="24"/>
+        </w:rPr>
+        <w:t xml:space="preserve">. </w:t>
+      </w:r>
+    </w:p>
+    <w:p>
+      <w:pPr>
+        <w:rPr>
+          <w:sz w:val="24"/>
+          <w:szCs w:val="24"/>
+        </w:rPr>
+      </w:pPr>
+      <w:r>
+        <w:rPr>
+          <w:sz w:val="24"/>
+          <w:szCs w:val="24"/>
+        </w:rPr>
+        <w:t xml:space="preserve">3.1 En la siguiente ventana se puede apreciar que ha sido leído la primera pareja conformado por Consuelo Quiñones y Angelica. En la ventana de en medio se toma el número de página y hasta donde finaliza (en caso de ser más de una página). Se muestra el termómetro el cual es el tiempo asignado para la pareja. El botón de X es en dado de seleccionar algún problema extra. </w:t>
+      </w:r>
+    </w:p>
+    <w:p>
+      <w:pPr>
+        <w:jc w:val="center"/>
+        <w:rPr>
+          <w:sz w:val="24"/>
+          <w:szCs w:val="24"/>
+        </w:rPr>
+      </w:pPr>
+      <w:r>
+        <w:rPr>
+          <w:sz w:val="24"/>
+          <w:szCs w:val="24"/>
+        </w:rPr>
+        <w:drawing>
+          <wp:inline distT="0" distB="0" distL="0" distR="0" wp14:anchorId="2BA9713C" wp14:editId="4F473189">
+            <wp:extent cx="4288155" cy="2560375"/>
+            <wp:effectExtent l="0" t="0" r="0" b="0"/>
+            <wp:docPr id="17" name="Imagen 17"/>
+            <wp:cNvGraphicFramePr>
+              <a:graphicFrameLocks xmlns:a="http://schemas.openxmlformats.org/drawingml/2006/main" noChangeAspect="1"/>
+            </wp:cNvGraphicFramePr>
+            <a:graphic xmlns:a="http://schemas.openxmlformats.org/drawingml/2006/main">
+              <a:graphicData uri="http://schemas.openxmlformats.org/drawingml/2006/picture">
+                <pic:pic xmlns:pic="http://schemas.openxmlformats.org/drawingml/2006/picture">
+                  <pic:nvPicPr>
+                    <pic:cNvPr id="1" name=""/>
+                    <pic:cNvPicPr/>
+                  </pic:nvPicPr>
+                  <pic:blipFill>
+                    <a:blip r:embed="rId19"/>
+                    <a:stretch>
+                      <a:fillRect/>
+                    </a:stretch>
+                  </pic:blipFill>
+                  <pic:spPr>
+                    <a:xfrm>
+                      <a:off x="0" y="0"/>
+                      <a:ext cx="4291189" cy="2562186"/>
+                    </a:xfrm>
+                    <a:prstGeom prst="rect">
+                      <a:avLst/>
+                    </a:prstGeom>
+                  </pic:spPr>
+                </pic:pic>
+              </a:graphicData>
+            </a:graphic>
+          </wp:inline>
+        </w:drawing>
+      </w:r>
+    </w:p>
+    <w:p>
+      <w:pPr>
+        <w:rPr>
+          <w:sz w:val="24"/>
+          <w:szCs w:val="24"/>
+        </w:rPr>
+      </w:pPr>
+      <w:r>
+        <w:rPr>
+          <w:sz w:val="24"/>
+          <w:szCs w:val="24"/>
+        </w:rPr>
+        <w:lastRenderedPageBreak/>
+        <w:t xml:space="preserve">3.2 Cuando se selecciona el botón X, esta ventana se muestra en donde se selecciona el Problema extra (se toma del archivo </w:t>
+      </w:r>
+      <w:proofErr w:type="spellStart"/>
+      <w:r>
+        <w:rPr>
+          <w:sz w:val="24"/>
+          <w:szCs w:val="24"/>
+        </w:rPr>
+        <w:t>orden_rpp_extras</w:t>
+      </w:r>
+      <w:proofErr w:type="spellEnd"/>
+      <w:r>
+        <w:rPr>
+          <w:sz w:val="24"/>
+          <w:szCs w:val="24"/>
+        </w:rPr>
+        <w:t>)</w:t>
+      </w:r>
+    </w:p>
+    <w:p>
+      <w:pPr>
+        <w:jc w:val="center"/>
+        <w:rPr>
+          <w:sz w:val="24"/>
+          <w:szCs w:val="24"/>
+        </w:rPr>
+      </w:pPr>
+      <w:r>
+        <w:rPr>
+          <w:sz w:val="24"/>
+          <w:szCs w:val="24"/>
+        </w:rPr>
+        <w:drawing>
+          <wp:inline distT="0" distB="0" distL="0" distR="0" wp14:anchorId="3525C5F8" wp14:editId="33C8F988">
+            <wp:extent cx="3118284" cy="1885908"/>
+            <wp:effectExtent l="0" t="0" r="6350" b="635"/>
+            <wp:docPr id="18" name="Imagen 18"/>
+            <wp:cNvGraphicFramePr>
+              <a:graphicFrameLocks xmlns:a="http://schemas.openxmlformats.org/drawingml/2006/main" noChangeAspect="1"/>
+            </wp:cNvGraphicFramePr>
+            <a:graphic xmlns:a="http://schemas.openxmlformats.org/drawingml/2006/main">
+              <a:graphicData uri="http://schemas.openxmlformats.org/drawingml/2006/picture">
+                <pic:pic xmlns:pic="http://schemas.openxmlformats.org/drawingml/2006/picture">
+                  <pic:nvPicPr>
+                    <pic:cNvPr id="1" name=""/>
+                    <pic:cNvPicPr/>
+                  </pic:nvPicPr>
+                  <pic:blipFill>
+                    <a:blip r:embed="rId20"/>
+                    <a:stretch>
+                      <a:fillRect/>
+                    </a:stretch>
+                  </pic:blipFill>
+                  <pic:spPr>
+                    <a:xfrm>
+                      <a:off x="0" y="0"/>
+                      <a:ext cx="3135287" cy="1896191"/>
+                    </a:xfrm>
+                    <a:prstGeom prst="rect">
+                      <a:avLst/>
+                    </a:prstGeom>
+                  </pic:spPr>
+                </pic:pic>
+              </a:graphicData>
+            </a:graphic>
+          </wp:inline>
+        </w:drawing>
+      </w:r>
+    </w:p>
+    <w:p>
+      <w:pPr>
+        <w:rPr>
+          <w:sz w:val="24"/>
+          <w:szCs w:val="24"/>
+        </w:rPr>
+      </w:pPr>
+      <w:r>
+        <w:rPr>
+          <w:sz w:val="24"/>
+          <w:szCs w:val="24"/>
+        </w:rPr>
+        <w:t xml:space="preserve">Hasta que se seleccione un problema, se habilitará un botón que se debe de seleccionar para seguir. </w:t>
+      </w:r>
+    </w:p>
+    <w:p>
+      <w:pPr>
+        <w:jc w:val="center"/>
+        <w:rPr>
+          <w:sz w:val="24"/>
+          <w:szCs w:val="24"/>
+        </w:rPr>
+      </w:pPr>
+      <w:r>
+        <w:rPr>
+          <w:sz w:val="24"/>
+          <w:szCs w:val="24"/>
+        </w:rPr>
+        <w:drawing>
+          <wp:inline distT="0" distB="0" distL="0" distR="0" wp14:anchorId="3872069E" wp14:editId="54CF6A98">
+            <wp:extent cx="2936003" cy="1790671"/>
+            <wp:effectExtent l="0" t="0" r="0" b="635"/>
+            <wp:docPr id="19" name="Imagen 19"/>
+            <wp:cNvGraphicFramePr>
+              <a:graphicFrameLocks xmlns:a="http://schemas.openxmlformats.org/drawingml/2006/main" noChangeAspect="1"/>
+            </wp:cNvGraphicFramePr>
+            <a:graphic xmlns:a="http://schemas.openxmlformats.org/drawingml/2006/main">
+              <a:graphicData uri="http://schemas.openxmlformats.org/drawingml/2006/picture">
+                <pic:pic xmlns:pic="http://schemas.openxmlformats.org/drawingml/2006/picture">
+                  <pic:nvPicPr>
+                    <pic:cNvPr id="1" name=""/>
+                    <pic:cNvPicPr/>
+                  </pic:nvPicPr>
+                  <pic:blipFill>
+                    <a:blip r:embed="rId21"/>
+                    <a:stretch>
+                      <a:fillRect/>
+                    </a:stretch>
+                  </pic:blipFill>
+                  <pic:spPr>
+                    <a:xfrm>
+                      <a:off x="0" y="0"/>
+                      <a:ext cx="2963118" cy="1807209"/>
+                    </a:xfrm>
+                    <a:prstGeom prst="rect">
+                      <a:avLst/>
+                    </a:prstGeom>
+                  </pic:spPr>
+                </pic:pic>
+              </a:graphicData>
+            </a:graphic>
+          </wp:inline>
+        </w:drawing>
+      </w:r>
+    </w:p>
+    <w:p>
+      <w:pPr>
+        <w:rPr>
+          <w:sz w:val="24"/>
+          <w:szCs w:val="24"/>
+        </w:rPr>
+      </w:pPr>
+      <w:r>
+        <w:rPr>
+          <w:sz w:val="24"/>
+          <w:szCs w:val="24"/>
+        </w:rPr>
+        <w:t xml:space="preserve">3.3 Cuando se ha finalizado el tiempo, se puede seleccionar el botón de = el cual muestra la solución de dicho problema. </w:t>
+      </w:r>
+    </w:p>
+    <w:p>
+      <w:pPr>
+        <w:jc w:val="center"/>
+        <w:rPr>
+          <w:sz w:val="24"/>
+          <w:szCs w:val="24"/>
+        </w:rPr>
+      </w:pPr>
+      <w:r>
+        <w:rPr>
+          <w:sz w:val="24"/>
+          <w:szCs w:val="24"/>
+        </w:rPr>
+        <w:drawing>
+          <wp:inline distT="0" distB="0" distL="0" distR="0" wp14:anchorId="06BD3B73" wp14:editId="4429840B">
+            <wp:extent cx="4459169" cy="2689225"/>
+            <wp:effectExtent l="0" t="0" r="0" b="0"/>
+            <wp:docPr id="20" name="Imagen 20"/>
+            <wp:cNvGraphicFramePr>
+              <a:graphicFrameLocks xmlns:a="http://schemas.openxmlformats.org/drawingml/2006/main" noChangeAspect="1"/>
+            </wp:cNvGraphicFramePr>
+            <a:graphic xmlns:a="http://schemas.openxmlformats.org/drawingml/2006/main">
+              <a:graphicData uri="http://schemas.openxmlformats.org/drawingml/2006/picture">
+                <pic:pic xmlns:pic="http://schemas.openxmlformats.org/drawingml/2006/picture">
+                  <pic:nvPicPr>
+                    <pic:cNvPr id="1" name=""/>
+                    <pic:cNvPicPr/>
+                  </pic:nvPicPr>
+                  <pic:blipFill>
+                    <a:blip r:embed="rId22"/>
+                    <a:stretch>
+                      <a:fillRect/>
+                    </a:stretch>
+                  </pic:blipFill>
+                  <pic:spPr>
+                    <a:xfrm>
+                      <a:off x="0" y="0"/>
+                      <a:ext cx="4463302" cy="2691718"/>
+                    </a:xfrm>
+                    <a:prstGeom prst="rect">
+                      <a:avLst/>
+                    </a:prstGeom>
+                  </pic:spPr>
+                </pic:pic>
+              </a:graphicData>
+            </a:graphic>
+          </wp:inline>
+        </w:drawing>
+      </w:r>
+    </w:p>
+    <w:p>
+      <w:pPr>
+        <w:rPr>
+          <w:sz w:val="24"/>
+          <w:szCs w:val="24"/>
+        </w:rPr>
+      </w:pPr>
+      <w:r>
+        <w:rPr>
+          <w:sz w:val="24"/>
+          <w:szCs w:val="24"/>
+        </w:rPr>
+        <w:lastRenderedPageBreak/>
+        <w:t xml:space="preserve">El botón de siguiente es para seguir con la siguiente pareja y así sucesivamente hasta finalizar de leer el archivo. </w:t>
+      </w:r>
+    </w:p>
     <w:sectPr>
       <w:pgSz w:w="12240" w:h="15840"/>
       <w:pgMar w:top="1417" w:right="1701" w:bottom="1417" w:left="1701" w:header="708" w:footer="708" w:gutter="0"/>
@@ -1534,6 +3304,29 @@
       <w:lang w:eastAsia="es-MX"/>
     </w:rPr>
   </w:style>
+  <w:style w:type="character" w:styleId="Hipervnculo">
+    <w:name w:val="Hyperlink"/>
+    <w:basedOn w:val="Fuentedeprrafopredeter"/>
+    <w:uiPriority w:val="99"/>
+    <w:unhideWhenUsed/>
+    <w:rsid w:val="00235956"/>
+    <w:rPr>
+      <w:color w:val="0563C1" w:themeColor="hyperlink"/>
+      <w:u w:val="single"/>
+    </w:rPr>
+  </w:style>
+  <w:style w:type="character" w:styleId="Mencinsinresolver">
+    <w:name w:val="Unresolved Mention"/>
+    <w:basedOn w:val="Fuentedeprrafopredeter"/>
+    <w:uiPriority w:val="99"/>
+    <w:semiHidden/>
+    <w:unhideWhenUsed/>
+    <w:rsid w:val="00235956"/>
+    <w:rPr>
+      <w:color w:val="605E5C"/>
+      <w:shd w:val="clear" w:color="auto" w:fill="E1DFDD"/>
+    </w:rPr>
+  </w:style>
 </w:styles>
 </file>
 

</xml_diff>

<commit_message>
correcion en desempate y agregarlo al manual
</commit_message>
<xml_diff>
--- a/Manual/Manual-de-Usuario.docx
+++ b/Manual/Manual-de-Usuario.docx
@@ -781,6 +781,8 @@
               </mc:Fallback>
             </mc:AlternateContent>
           </w:r>
+        </w:p>
+        <w:p>
           <w:r>
             <w:rPr>
               <w:noProof/>
@@ -788,16 +790,16 @@
             <mc:AlternateContent>
               <mc:Choice Requires="wps">
                 <w:drawing>
-                  <wp:anchor distT="0" distB="0" distL="114300" distR="114300" simplePos="0" relativeHeight="251659264" behindDoc="0" locked="0" layoutInCell="1" allowOverlap="1" wp14:anchorId="27BE56F0" wp14:editId="4C1A073C">
+                  <wp:anchor distT="0" distB="0" distL="114300" distR="114300" simplePos="0" relativeHeight="251659264" behindDoc="0" locked="0" layoutInCell="1" allowOverlap="1" wp14:anchorId="27BE56F0" wp14:editId="21B0DA14">
                     <wp:simplePos x="0" y="0"/>
-                    <wp:positionH relativeFrom="page">
+                    <wp:positionH relativeFrom="margin">
                       <wp:align>center</wp:align>
                     </wp:positionH>
                     <wp:positionV relativeFrom="margin">
                       <wp:align>bottom</wp:align>
                     </wp:positionV>
-                    <wp:extent cx="5943600" cy="374904"/>
-                    <wp:effectExtent l="0" t="0" r="0" b="2540"/>
+                    <wp:extent cx="5943600" cy="374650"/>
+                    <wp:effectExtent l="0" t="0" r="0" b="6985"/>
                     <wp:wrapNone/>
                     <wp:docPr id="69" name="Cuadro de texto 69"/>
                     <wp:cNvGraphicFramePr/>
@@ -808,7 +810,7 @@
                           <wps:spPr>
                             <a:xfrm>
                               <a:off x="0" y="0"/>
-                              <a:ext cx="5943600" cy="374904"/>
+                              <a:ext cx="5943600" cy="374650"/>
                             </a:xfrm>
                             <a:prstGeom prst="rect">
                               <a:avLst/>
@@ -903,7 +905,33 @@
                                         <w:sz w:val="36"/>
                                         <w:szCs w:val="36"/>
                                       </w:rPr>
-                                      <w:t>Jessica Sarai González Bautista</w:t>
+                                      <w:t xml:space="preserve">Karina Angelica Carmona Vargas                                                      </w:t>
+                                    </w:r>
+                                    <w:r>
+                                      <w:rPr>
+                                        <w:color w:val="4472C4" w:themeColor="accent1"/>
+                                        <w:sz w:val="36"/>
+                                        <w:szCs w:val="36"/>
+                                      </w:rPr>
+                                      <w:t xml:space="preserve">Jessica </w:t>
+                                    </w:r>
+                                    <w:proofErr w:type="spellStart"/>
+                                    <w:r>
+                                      <w:rPr>
+                                        <w:color w:val="4472C4" w:themeColor="accent1"/>
+                                        <w:sz w:val="36"/>
+                                        <w:szCs w:val="36"/>
+                                      </w:rPr>
+                                      <w:t>Sarai</w:t>
+                                    </w:r>
+                                    <w:proofErr w:type="spellEnd"/>
+                                    <w:r>
+                                      <w:rPr>
+                                        <w:color w:val="4472C4" w:themeColor="accent1"/>
+                                        <w:sz w:val="36"/>
+                                        <w:szCs w:val="36"/>
+                                      </w:rPr>
+                                      <w:t xml:space="preserve"> González Bautista</w:t>
                                     </w:r>
                                   </w:p>
                                 </w:sdtContent>
@@ -930,7 +958,11 @@
               </mc:Choice>
               <mc:Fallback>
                 <w:pict>
-                  <v:shape w14:anchorId="27BE56F0" id="Cuadro de texto 69" o:spid="_x0000_s1027" type="#_x0000_t202" style="position:absolute;margin-left:0;margin-top:0;width:468pt;height:29.5pt;z-index:251659264;visibility:visible;mso-wrap-style:square;mso-width-percent:765;mso-height-percent:0;mso-wrap-distance-left:9pt;mso-wrap-distance-top:0;mso-wrap-distance-right:9pt;mso-wrap-distance-bottom:0;mso-position-horizontal:center;mso-position-horizontal-relative:page;mso-position-vertical:bottom;mso-position-vertical-relative:margin;mso-width-percent:765;mso-height-percent:0;mso-width-relative:page;mso-height-relative:margin;v-text-anchor:bottom" o:gfxdata="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" filled="f" stroked="f" strokeweight=".5pt">
+                  <v:shapetype w14:anchorId="27BE56F0" id="_x0000_t202" coordsize="21600,21600" o:spt="202" path="m,l,21600r21600,l21600,xe">
+                    <v:stroke joinstyle="miter"/>
+                    <v:path gradientshapeok="t" o:connecttype="rect"/>
+                  </v:shapetype>
+                  <v:shape id="Cuadro de texto 69" o:spid="_x0000_s1027" type="#_x0000_t202" style="position:absolute;margin-left:0;margin-top:0;width:468pt;height:29.5pt;z-index:251659264;visibility:visible;mso-wrap-style:square;mso-width-percent:765;mso-height-percent:0;mso-wrap-distance-left:9pt;mso-wrap-distance-top:0;mso-wrap-distance-right:9pt;mso-wrap-distance-bottom:0;mso-position-horizontal:center;mso-position-horizontal-relative:margin;mso-position-vertical:bottom;mso-position-vertical-relative:margin;mso-width-percent:765;mso-height-percent:0;mso-width-relative:page;mso-height-relative:margin;v-text-anchor:bottom" o:gfxdata="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" filled="f" stroked="f" strokeweight=".5pt">
                     <v:textbox style="mso-fit-shape-to-text:t" inset="0,0,0,0">
                       <w:txbxContent>
                         <w:p>
@@ -1001,21 +1033,45 @@
                                   <w:sz w:val="36"/>
                                   <w:szCs w:val="36"/>
                                 </w:rPr>
-                                <w:t>Jessica Sarai González Bautista</w:t>
+                                <w:t xml:space="preserve">Karina Angelica Carmona Vargas                                                      </w:t>
+                              </w:r>
+                              <w:r>
+                                <w:rPr>
+                                  <w:color w:val="4472C4" w:themeColor="accent1"/>
+                                  <w:sz w:val="36"/>
+                                  <w:szCs w:val="36"/>
+                                </w:rPr>
+                                <w:t xml:space="preserve">Jessica </w:t>
+                              </w:r>
+                              <w:proofErr w:type="spellStart"/>
+                              <w:r>
+                                <w:rPr>
+                                  <w:color w:val="4472C4" w:themeColor="accent1"/>
+                                  <w:sz w:val="36"/>
+                                  <w:szCs w:val="36"/>
+                                </w:rPr>
+                                <w:t>Sarai</w:t>
+                              </w:r>
+                              <w:proofErr w:type="spellEnd"/>
+                              <w:r>
+                                <w:rPr>
+                                  <w:color w:val="4472C4" w:themeColor="accent1"/>
+                                  <w:sz w:val="36"/>
+                                  <w:szCs w:val="36"/>
+                                </w:rPr>
+                                <w:t xml:space="preserve"> González Bautista</w:t>
                               </w:r>
                             </w:p>
                           </w:sdtContent>
                         </w:sdt>
                       </w:txbxContent>
                     </v:textbox>
-                    <w10:wrap anchorx="page" anchory="margin"/>
+                    <w10:wrap anchorx="margin" anchory="margin"/>
                   </v:shape>
                 </w:pict>
               </mc:Fallback>
             </mc:AlternateContent>
           </w:r>
-        </w:p>
-        <w:p>
           <w:r>
             <w:rPr>
               <w:noProof/>
@@ -1044,7 +1100,7 @@
                         <pic:cNvPicPr/>
                       </pic:nvPicPr>
                       <pic:blipFill>
-                        <a:blip r:embed="rId5" cstate="print">
+                        <a:blip r:embed="rId6" cstate="print">
                           <a:extLst>
                             <a:ext uri="{28A0092B-C50C-407E-A947-70E740481C1C}">
                               <a14:useLocalDpi xmlns:a14="http://schemas.microsoft.com/office/drawing/2010/main" val="0"/>
@@ -1139,61 +1195,15 @@
           <w:szCs w:val="24"/>
         </w:rPr>
       </w:pPr>
-      <w:hyperlink r:id="rId6" w:history="1">
+      <w:hyperlink r:id="rId7" w:history="1">
         <w:r>
           <w:rPr>
             <w:rStyle w:val="Hipervnculo"/>
             <w:sz w:val="24"/>
             <w:szCs w:val="24"/>
           </w:rPr>
-          <w:t>https://</w:t>
+          <w:t>https://github.com/JessicaSarai98/CAMS</w:t>
         </w:r>
-        <w:proofErr w:type="spellStart"/>
-        <w:r>
-          <w:rPr>
-            <w:rStyle w:val="Hipervnculo"/>
-            <w:sz w:val="24"/>
-            <w:szCs w:val="24"/>
-          </w:rPr>
-          <w:t>github.com</w:t>
-        </w:r>
-        <w:proofErr w:type="spellEnd"/>
-        <w:r>
-          <w:rPr>
-            <w:rStyle w:val="Hipervnculo"/>
-            <w:sz w:val="24"/>
-            <w:szCs w:val="24"/>
-          </w:rPr>
-          <w:t>/</w:t>
-        </w:r>
-        <w:proofErr w:type="spellStart"/>
-        <w:r>
-          <w:rPr>
-            <w:rStyle w:val="Hipervnculo"/>
-            <w:sz w:val="24"/>
-            <w:szCs w:val="24"/>
-          </w:rPr>
-          <w:t>JessicaSarai98</w:t>
-        </w:r>
-        <w:proofErr w:type="spellEnd"/>
-        <w:r>
-          <w:rPr>
-            <w:rStyle w:val="Hipervnculo"/>
-            <w:sz w:val="24"/>
-            <w:szCs w:val="24"/>
-          </w:rPr>
-          <w:t>/</w:t>
-        </w:r>
-        <w:proofErr w:type="spellStart"/>
-        <w:r>
-          <w:rPr>
-            <w:rStyle w:val="Hipervnculo"/>
-            <w:sz w:val="24"/>
-            <w:szCs w:val="24"/>
-          </w:rPr>
-          <w:t>CAMS</w:t>
-        </w:r>
-        <w:proofErr w:type="spellEnd"/>
       </w:hyperlink>
     </w:p>
     <w:p>
@@ -1282,6 +1292,7 @@
       </w:r>
       <w:r>
         <w:rPr>
+          <w:noProof/>
           <w:sz w:val="24"/>
           <w:szCs w:val="24"/>
         </w:rPr>
@@ -1309,7 +1320,7 @@
                     <pic:cNvPicPr/>
                   </pic:nvPicPr>
                   <pic:blipFill>
-                    <a:blip r:embed="rId7">
+                    <a:blip r:embed="rId8">
                       <a:extLst>
                         <a:ext uri="{28A0092B-C50C-407E-A947-70E740481C1C}">
                           <a14:useLocalDpi xmlns:a14="http://schemas.microsoft.com/office/drawing/2010/main" val="0"/>
@@ -1563,6 +1574,7 @@
       </w:r>
       <w:r>
         <w:rPr>
+          <w:noProof/>
           <w:sz w:val="24"/>
           <w:szCs w:val="24"/>
         </w:rPr>
@@ -1571,162 +1583,6 @@
             <wp:extent cx="2019582" cy="1448002"/>
             <wp:effectExtent l="0" t="0" r="0" b="0"/>
             <wp:docPr id="4" name="Imagen 4"/>
-            <wp:cNvGraphicFramePr>
-              <a:graphicFrameLocks xmlns:a="http://schemas.openxmlformats.org/drawingml/2006/main" noChangeAspect="1"/>
-            </wp:cNvGraphicFramePr>
-            <a:graphic xmlns:a="http://schemas.openxmlformats.org/drawingml/2006/main">
-              <a:graphicData uri="http://schemas.openxmlformats.org/drawingml/2006/picture">
-                <pic:pic xmlns:pic="http://schemas.openxmlformats.org/drawingml/2006/picture">
-                  <pic:nvPicPr>
-                    <pic:cNvPr id="1" name=""/>
-                    <pic:cNvPicPr/>
-                  </pic:nvPicPr>
-                  <pic:blipFill>
-                    <a:blip r:embed="rId8"/>
-                    <a:stretch>
-                      <a:fillRect/>
-                    </a:stretch>
-                  </pic:blipFill>
-                  <pic:spPr>
-                    <a:xfrm>
-                      <a:off x="0" y="0"/>
-                      <a:ext cx="2019582" cy="1448002"/>
-                    </a:xfrm>
-                    <a:prstGeom prst="rect">
-                      <a:avLst/>
-                    </a:prstGeom>
-                  </pic:spPr>
-                </pic:pic>
-              </a:graphicData>
-            </a:graphic>
-          </wp:inline>
-        </w:drawing>
-      </w:r>
-    </w:p>
-    <w:p>
-      <w:pPr>
-        <w:jc w:val="center"/>
-        <w:rPr>
-          <w:sz w:val="24"/>
-          <w:szCs w:val="24"/>
-        </w:rPr>
-      </w:pPr>
-    </w:p>
-    <w:p>
-      <w:pPr>
-        <w:jc w:val="center"/>
-        <w:rPr>
-          <w:sz w:val="24"/>
-          <w:szCs w:val="24"/>
-        </w:rPr>
-      </w:pPr>
-    </w:p>
-    <w:p>
-      <w:pPr>
-        <w:jc w:val="center"/>
-        <w:rPr>
-          <w:sz w:val="24"/>
-          <w:szCs w:val="24"/>
-        </w:rPr>
-      </w:pPr>
-    </w:p>
-    <w:p>
-      <w:pPr>
-        <w:jc w:val="center"/>
-        <w:rPr>
-          <w:sz w:val="24"/>
-          <w:szCs w:val="24"/>
-        </w:rPr>
-      </w:pPr>
-    </w:p>
-    <w:p>
-      <w:pPr>
-        <w:rPr>
-          <w:b/>
-          <w:bCs/>
-          <w:sz w:val="24"/>
-          <w:szCs w:val="24"/>
-        </w:rPr>
-      </w:pPr>
-      <w:r>
-        <w:rPr>
-          <w:b/>
-          <w:bCs/>
-          <w:sz w:val="24"/>
-          <w:szCs w:val="24"/>
-        </w:rPr>
-        <w:t xml:space="preserve">2 </w:t>
-      </w:r>
-      <w:proofErr w:type="gramStart"/>
-      <w:r>
-        <w:rPr>
-          <w:b/>
-          <w:bCs/>
-          <w:sz w:val="24"/>
-          <w:szCs w:val="24"/>
-        </w:rPr>
-        <w:t>Pas</w:t>
-      </w:r>
-      <w:r>
-        <w:rPr>
-          <w:b/>
-          <w:bCs/>
-          <w:sz w:val="24"/>
-          <w:szCs w:val="24"/>
-        </w:rPr>
-        <w:t>ar</w:t>
-      </w:r>
-      <w:proofErr w:type="gramEnd"/>
-      <w:r>
-        <w:rPr>
-          <w:b/>
-          <w:bCs/>
-          <w:sz w:val="24"/>
-          <w:szCs w:val="24"/>
-        </w:rPr>
-        <w:t xml:space="preserve"> de lista </w:t>
-      </w:r>
-    </w:p>
-    <w:p>
-      <w:pPr>
-        <w:rPr>
-          <w:sz w:val="24"/>
-          <w:szCs w:val="24"/>
-        </w:rPr>
-      </w:pPr>
-      <w:r>
-        <w:rPr>
-          <w:sz w:val="24"/>
-          <w:szCs w:val="24"/>
-        </w:rPr>
-        <w:t>2.1</w:t>
-      </w:r>
-      <w:r>
-        <w:rPr>
-          <w:sz w:val="24"/>
-          <w:szCs w:val="24"/>
-        </w:rPr>
-        <w:t xml:space="preserve"> Se ejecuta el programa. Para el pase de lista se selecciona lo siguiente:</w:t>
-      </w:r>
-    </w:p>
-    <w:p>
-      <w:pPr>
-        <w:jc w:val="center"/>
-        <w:rPr>
-          <w:sz w:val="24"/>
-          <w:szCs w:val="24"/>
-        </w:rPr>
-      </w:pPr>
-      <w:r>
-        <w:rPr>
-          <w:sz w:val="24"/>
-          <w:szCs w:val="24"/>
-        </w:rPr>
-        <w:drawing>
-          <wp:inline distT="0" distB="0" distL="0" distR="0" wp14:anchorId="600E67B6" wp14:editId="53DB57AA">
-            <wp:extent cx="4304030" cy="2594690"/>
-            <wp:effectExtent l="0" t="0" r="1270" b="0"/>
-            <wp:docPr id="6" name="Imagen 6"/>
             <wp:cNvGraphicFramePr>
               <a:graphicFrameLocks xmlns:a="http://schemas.openxmlformats.org/drawingml/2006/main" noChangeAspect="1"/>
             </wp:cNvGraphicFramePr>
@@ -1746,6 +1602,152 @@
                   <pic:spPr>
                     <a:xfrm>
                       <a:off x="0" y="0"/>
+                      <a:ext cx="2019582" cy="1448002"/>
+                    </a:xfrm>
+                    <a:prstGeom prst="rect">
+                      <a:avLst/>
+                    </a:prstGeom>
+                  </pic:spPr>
+                </pic:pic>
+              </a:graphicData>
+            </a:graphic>
+          </wp:inline>
+        </w:drawing>
+      </w:r>
+    </w:p>
+    <w:p>
+      <w:pPr>
+        <w:jc w:val="center"/>
+        <w:rPr>
+          <w:sz w:val="24"/>
+          <w:szCs w:val="24"/>
+        </w:rPr>
+      </w:pPr>
+    </w:p>
+    <w:p>
+      <w:pPr>
+        <w:jc w:val="center"/>
+        <w:rPr>
+          <w:sz w:val="24"/>
+          <w:szCs w:val="24"/>
+        </w:rPr>
+      </w:pPr>
+    </w:p>
+    <w:p>
+      <w:pPr>
+        <w:jc w:val="center"/>
+        <w:rPr>
+          <w:sz w:val="24"/>
+          <w:szCs w:val="24"/>
+        </w:rPr>
+      </w:pPr>
+    </w:p>
+    <w:p>
+      <w:pPr>
+        <w:jc w:val="center"/>
+        <w:rPr>
+          <w:sz w:val="24"/>
+          <w:szCs w:val="24"/>
+        </w:rPr>
+      </w:pPr>
+    </w:p>
+    <w:p>
+      <w:pPr>
+        <w:rPr>
+          <w:b/>
+          <w:bCs/>
+          <w:sz w:val="24"/>
+          <w:szCs w:val="24"/>
+        </w:rPr>
+      </w:pPr>
+      <w:r>
+        <w:rPr>
+          <w:b/>
+          <w:bCs/>
+          <w:sz w:val="24"/>
+          <w:szCs w:val="24"/>
+        </w:rPr>
+        <w:t>2 Pas</w:t>
+      </w:r>
+      <w:r>
+        <w:rPr>
+          <w:b/>
+          <w:bCs/>
+          <w:sz w:val="24"/>
+          <w:szCs w:val="24"/>
+        </w:rPr>
+        <w:t>ar</w:t>
+      </w:r>
+      <w:r>
+        <w:rPr>
+          <w:b/>
+          <w:bCs/>
+          <w:sz w:val="24"/>
+          <w:szCs w:val="24"/>
+        </w:rPr>
+        <w:t xml:space="preserve"> de lista </w:t>
+      </w:r>
+    </w:p>
+    <w:p>
+      <w:pPr>
+        <w:rPr>
+          <w:sz w:val="24"/>
+          <w:szCs w:val="24"/>
+        </w:rPr>
+      </w:pPr>
+      <w:r>
+        <w:rPr>
+          <w:sz w:val="24"/>
+          <w:szCs w:val="24"/>
+        </w:rPr>
+        <w:t>2.1</w:t>
+      </w:r>
+      <w:r>
+        <w:rPr>
+          <w:sz w:val="24"/>
+          <w:szCs w:val="24"/>
+        </w:rPr>
+        <w:t xml:space="preserve"> Se ejecuta el programa. Para el pase de lista se selecciona lo siguiente:</w:t>
+      </w:r>
+    </w:p>
+    <w:p>
+      <w:pPr>
+        <w:jc w:val="center"/>
+        <w:rPr>
+          <w:sz w:val="24"/>
+          <w:szCs w:val="24"/>
+        </w:rPr>
+      </w:pPr>
+      <w:r>
+        <w:rPr>
+          <w:noProof/>
+          <w:sz w:val="24"/>
+          <w:szCs w:val="24"/>
+        </w:rPr>
+        <w:drawing>
+          <wp:inline distT="0" distB="0" distL="0" distR="0" wp14:anchorId="600E67B6" wp14:editId="53DB57AA">
+            <wp:extent cx="4304030" cy="2594690"/>
+            <wp:effectExtent l="0" t="0" r="1270" b="0"/>
+            <wp:docPr id="6" name="Imagen 6"/>
+            <wp:cNvGraphicFramePr>
+              <a:graphicFrameLocks xmlns:a="http://schemas.openxmlformats.org/drawingml/2006/main" noChangeAspect="1"/>
+            </wp:cNvGraphicFramePr>
+            <a:graphic xmlns:a="http://schemas.openxmlformats.org/drawingml/2006/main">
+              <a:graphicData uri="http://schemas.openxmlformats.org/drawingml/2006/picture">
+                <pic:pic xmlns:pic="http://schemas.openxmlformats.org/drawingml/2006/picture">
+                  <pic:nvPicPr>
+                    <pic:cNvPr id="1" name=""/>
+                    <pic:cNvPicPr/>
+                  </pic:nvPicPr>
+                  <pic:blipFill>
+                    <a:blip r:embed="rId10"/>
+                    <a:stretch>
+                      <a:fillRect/>
+                    </a:stretch>
+                  </pic:blipFill>
+                  <pic:spPr>
+                    <a:xfrm>
+                      <a:off x="0" y="0"/>
                       <a:ext cx="4317735" cy="2602952"/>
                     </a:xfrm>
                     <a:prstGeom prst="rect">
@@ -1791,6 +1793,7 @@
       </w:pPr>
       <w:r>
         <w:rPr>
+          <w:noProof/>
           <w:sz w:val="24"/>
           <w:szCs w:val="24"/>
         </w:rPr>
@@ -1810,7 +1813,7 @@
                     <pic:cNvPicPr/>
                   </pic:nvPicPr>
                   <pic:blipFill rotWithShape="1">
-                    <a:blip r:embed="rId10"/>
+                    <a:blip r:embed="rId11"/>
                     <a:srcRect t="3268" r="791" b="1960"/>
                     <a:stretch/>
                   </pic:blipFill>
@@ -1902,6 +1905,7 @@
       </w:pPr>
       <w:r>
         <w:rPr>
+          <w:noProof/>
           <w:sz w:val="24"/>
           <w:szCs w:val="24"/>
         </w:rPr>
@@ -1910,170 +1914,6 @@
             <wp:extent cx="3272598" cy="2257425"/>
             <wp:effectExtent l="0" t="0" r="4445" b="0"/>
             <wp:docPr id="8" name="Imagen 8"/>
-            <wp:cNvGraphicFramePr>
-              <a:graphicFrameLocks xmlns:a="http://schemas.openxmlformats.org/drawingml/2006/main" noChangeAspect="1"/>
-            </wp:cNvGraphicFramePr>
-            <a:graphic xmlns:a="http://schemas.openxmlformats.org/drawingml/2006/main">
-              <a:graphicData uri="http://schemas.openxmlformats.org/drawingml/2006/picture">
-                <pic:pic xmlns:pic="http://schemas.openxmlformats.org/drawingml/2006/picture">
-                  <pic:nvPicPr>
-                    <pic:cNvPr id="1" name=""/>
-                    <pic:cNvPicPr/>
-                  </pic:nvPicPr>
-                  <pic:blipFill>
-                    <a:blip r:embed="rId11"/>
-                    <a:stretch>
-                      <a:fillRect/>
-                    </a:stretch>
-                  </pic:blipFill>
-                  <pic:spPr>
-                    <a:xfrm>
-                      <a:off x="0" y="0"/>
-                      <a:ext cx="3324145" cy="2292982"/>
-                    </a:xfrm>
-                    <a:prstGeom prst="rect">
-                      <a:avLst/>
-                    </a:prstGeom>
-                  </pic:spPr>
-                </pic:pic>
-              </a:graphicData>
-            </a:graphic>
-          </wp:inline>
-        </w:drawing>
-      </w:r>
-    </w:p>
-    <w:p>
-      <w:pPr>
-        <w:rPr>
-          <w:sz w:val="24"/>
-          <w:szCs w:val="24"/>
-        </w:rPr>
-      </w:pPr>
-      <w:r>
-        <w:rPr>
-          <w:sz w:val="24"/>
-          <w:szCs w:val="24"/>
-        </w:rPr>
-        <w:lastRenderedPageBreak/>
-        <w:t>2.4</w:t>
-      </w:r>
-      <w:r>
-        <w:rPr>
-          <w:sz w:val="24"/>
-          <w:szCs w:val="24"/>
-        </w:rPr>
-        <w:t xml:space="preserve"> En este caso, el usuario puede seleccionar el archivo </w:t>
-      </w:r>
-      <w:proofErr w:type="spellStart"/>
-      <w:r>
-        <w:rPr>
-          <w:sz w:val="24"/>
-          <w:szCs w:val="24"/>
-        </w:rPr>
-        <w:t>csv</w:t>
-      </w:r>
-      <w:proofErr w:type="spellEnd"/>
-      <w:r>
-        <w:rPr>
-          <w:sz w:val="24"/>
-          <w:szCs w:val="24"/>
-        </w:rPr>
-        <w:t xml:space="preserve"> o </w:t>
-      </w:r>
-      <w:proofErr w:type="spellStart"/>
-      <w:r>
-        <w:rPr>
-          <w:sz w:val="24"/>
-          <w:szCs w:val="24"/>
-        </w:rPr>
-        <w:t>txt</w:t>
-      </w:r>
-      <w:proofErr w:type="spellEnd"/>
-      <w:r>
-        <w:rPr>
-          <w:sz w:val="24"/>
-          <w:szCs w:val="24"/>
-        </w:rPr>
-        <w:t xml:space="preserve"> de cualquier ubicación, en donde se encuentre, puede estar en Documentos o </w:t>
-      </w:r>
-      <w:proofErr w:type="spellStart"/>
-      <w:r>
-        <w:rPr>
-          <w:sz w:val="24"/>
-          <w:szCs w:val="24"/>
-        </w:rPr>
-        <w:t>Downloads</w:t>
-      </w:r>
-      <w:proofErr w:type="spellEnd"/>
-      <w:r>
-        <w:rPr>
-          <w:sz w:val="24"/>
-          <w:szCs w:val="24"/>
-        </w:rPr>
-        <w:t xml:space="preserve"> y no pasará nada. Solo debe estar como un archivo separado por comas para que el programa lo pueda leer. </w:t>
-      </w:r>
-    </w:p>
-    <w:p>
-      <w:pPr>
-        <w:rPr>
-          <w:sz w:val="24"/>
-          <w:szCs w:val="24"/>
-        </w:rPr>
-      </w:pPr>
-      <w:r>
-        <w:rPr>
-          <w:sz w:val="24"/>
-          <w:szCs w:val="24"/>
-        </w:rPr>
-        <w:t>2.5</w:t>
-      </w:r>
-      <w:r>
-        <w:rPr>
-          <w:sz w:val="24"/>
-          <w:szCs w:val="24"/>
-        </w:rPr>
-        <w:t xml:space="preserve"> Al cargar el archivo, nos </w:t>
-      </w:r>
-      <w:r>
-        <w:rPr>
-          <w:sz w:val="24"/>
-          <w:szCs w:val="24"/>
-        </w:rPr>
-        <w:t>mostrará</w:t>
-      </w:r>
-      <w:r>
-        <w:rPr>
-          <w:sz w:val="24"/>
-          <w:szCs w:val="24"/>
-        </w:rPr>
-        <w:t xml:space="preserve"> lo siguiente, lo cual, solo podemos seleccionar 10 alumnos, no más ni menos. El botón de limpiar es para desmarcar todo lo que se selecciona.</w:t>
-      </w:r>
-      <w:r>
-        <w:rPr>
-          <w:sz w:val="24"/>
-          <w:szCs w:val="24"/>
-        </w:rPr>
-        <w:t xml:space="preserve"> </w:t>
-      </w:r>
-    </w:p>
-    <w:p>
-      <w:pPr>
-        <w:jc w:val="center"/>
-        <w:rPr>
-          <w:sz w:val="24"/>
-          <w:szCs w:val="24"/>
-        </w:rPr>
-      </w:pPr>
-      <w:r>
-        <w:rPr>
-          <w:sz w:val="24"/>
-          <w:szCs w:val="24"/>
-        </w:rPr>
-        <w:drawing>
-          <wp:inline distT="0" distB="0" distL="0" distR="0" wp14:anchorId="42A8931E" wp14:editId="5D7CB164">
-            <wp:extent cx="4400550" cy="3073111"/>
-            <wp:effectExtent l="0" t="0" r="0" b="0"/>
-            <wp:docPr id="9" name="Imagen 9"/>
             <wp:cNvGraphicFramePr>
               <a:graphicFrameLocks xmlns:a="http://schemas.openxmlformats.org/drawingml/2006/main" noChangeAspect="1"/>
             </wp:cNvGraphicFramePr>
@@ -2093,7 +1933,7 @@
                   <pic:spPr>
                     <a:xfrm>
                       <a:off x="0" y="0"/>
-                      <a:ext cx="4414191" cy="3082637"/>
+                      <a:ext cx="3324145" cy="2292982"/>
                     </a:xfrm>
                     <a:prstGeom prst="rect">
                       <a:avLst/>
@@ -2108,6 +1948,120 @@
     </w:p>
     <w:p>
       <w:pPr>
+        <w:rPr>
+          <w:sz w:val="24"/>
+          <w:szCs w:val="24"/>
+        </w:rPr>
+      </w:pPr>
+      <w:r>
+        <w:rPr>
+          <w:sz w:val="24"/>
+          <w:szCs w:val="24"/>
+        </w:rPr>
+        <w:lastRenderedPageBreak/>
+        <w:t>2.4</w:t>
+      </w:r>
+      <w:r>
+        <w:rPr>
+          <w:sz w:val="24"/>
+          <w:szCs w:val="24"/>
+        </w:rPr>
+        <w:t xml:space="preserve"> En este caso, el usuario puede seleccionar el archivo </w:t>
+      </w:r>
+      <w:proofErr w:type="spellStart"/>
+      <w:r>
+        <w:rPr>
+          <w:sz w:val="24"/>
+          <w:szCs w:val="24"/>
+        </w:rPr>
+        <w:t>csv</w:t>
+      </w:r>
+      <w:proofErr w:type="spellEnd"/>
+      <w:r>
+        <w:rPr>
+          <w:sz w:val="24"/>
+          <w:szCs w:val="24"/>
+        </w:rPr>
+        <w:t xml:space="preserve"> o </w:t>
+      </w:r>
+      <w:proofErr w:type="spellStart"/>
+      <w:r>
+        <w:rPr>
+          <w:sz w:val="24"/>
+          <w:szCs w:val="24"/>
+        </w:rPr>
+        <w:t>txt</w:t>
+      </w:r>
+      <w:proofErr w:type="spellEnd"/>
+      <w:r>
+        <w:rPr>
+          <w:sz w:val="24"/>
+          <w:szCs w:val="24"/>
+        </w:rPr>
+        <w:t xml:space="preserve"> de cualquier ubicación, en donde se encuentre, puede estar en Documentos o </w:t>
+      </w:r>
+      <w:proofErr w:type="spellStart"/>
+      <w:r>
+        <w:rPr>
+          <w:sz w:val="24"/>
+          <w:szCs w:val="24"/>
+        </w:rPr>
+        <w:t>Downloads</w:t>
+      </w:r>
+      <w:proofErr w:type="spellEnd"/>
+      <w:r>
+        <w:rPr>
+          <w:sz w:val="24"/>
+          <w:szCs w:val="24"/>
+        </w:rPr>
+        <w:t xml:space="preserve"> y no pasará nada. Solo debe estar como un archivo separado por comas para que el programa lo pueda leer. </w:t>
+      </w:r>
+    </w:p>
+    <w:p>
+      <w:pPr>
+        <w:rPr>
+          <w:sz w:val="24"/>
+          <w:szCs w:val="24"/>
+        </w:rPr>
+      </w:pPr>
+      <w:r>
+        <w:rPr>
+          <w:sz w:val="24"/>
+          <w:szCs w:val="24"/>
+        </w:rPr>
+        <w:t>2.5</w:t>
+      </w:r>
+      <w:r>
+        <w:rPr>
+          <w:sz w:val="24"/>
+          <w:szCs w:val="24"/>
+        </w:rPr>
+        <w:t xml:space="preserve"> Al cargar el archivo, nos </w:t>
+      </w:r>
+      <w:r>
+        <w:rPr>
+          <w:sz w:val="24"/>
+          <w:szCs w:val="24"/>
+        </w:rPr>
+        <w:t>mostrará</w:t>
+      </w:r>
+      <w:r>
+        <w:rPr>
+          <w:sz w:val="24"/>
+          <w:szCs w:val="24"/>
+        </w:rPr>
+        <w:t xml:space="preserve"> lo siguiente, lo cual, solo podemos seleccionar 10 alumnos, no más ni menos. El botón de limpiar es para desmarcar todo lo que se selecciona.</w:t>
+      </w:r>
+      <w:r>
+        <w:rPr>
+          <w:sz w:val="24"/>
+          <w:szCs w:val="24"/>
+        </w:rPr>
+        <w:t xml:space="preserve"> </w:t>
+      </w:r>
+    </w:p>
+    <w:p>
+      <w:pPr>
         <w:jc w:val="center"/>
         <w:rPr>
           <w:sz w:val="24"/>
@@ -2116,28 +2070,15 @@
       </w:pPr>
       <w:r>
         <w:rPr>
-          <w:sz w:val="24"/>
-          <w:szCs w:val="24"/>
-        </w:rPr>
-        <w:t>2.6 Al seleccionar 10 alumnos, automáticamente se muestra el botón de Terminar:</w:t>
-      </w:r>
-      <w:r>
-        <w:rPr>
-          <w:sz w:val="24"/>
-          <w:szCs w:val="24"/>
-        </w:rPr>
-        <w:br/>
-      </w:r>
-      <w:r>
-        <w:rPr>
+          <w:noProof/>
           <w:sz w:val="24"/>
           <w:szCs w:val="24"/>
         </w:rPr>
         <w:drawing>
-          <wp:inline distT="0" distB="0" distL="0" distR="0" wp14:anchorId="286DC325" wp14:editId="27AAE6F8">
-            <wp:extent cx="4338526" cy="3028950"/>
-            <wp:effectExtent l="0" t="0" r="5080" b="0"/>
-            <wp:docPr id="10" name="Imagen 10"/>
+          <wp:inline distT="0" distB="0" distL="0" distR="0" wp14:anchorId="42A8931E" wp14:editId="5D7CB164">
+            <wp:extent cx="4400550" cy="3073111"/>
+            <wp:effectExtent l="0" t="0" r="0" b="0"/>
+            <wp:docPr id="9" name="Imagen 9"/>
             <wp:cNvGraphicFramePr>
               <a:graphicFrameLocks xmlns:a="http://schemas.openxmlformats.org/drawingml/2006/main" noChangeAspect="1"/>
             </wp:cNvGraphicFramePr>
@@ -2157,7 +2098,7 @@
                   <pic:spPr>
                     <a:xfrm>
                       <a:off x="0" y="0"/>
-                      <a:ext cx="4349778" cy="3036805"/>
+                      <a:ext cx="4414191" cy="3082637"/>
                     </a:xfrm>
                     <a:prstGeom prst="rect">
                       <a:avLst/>
@@ -2178,41 +2119,31 @@
           <w:szCs w:val="24"/>
         </w:rPr>
       </w:pPr>
-    </w:p>
-    <w:p>
-      <w:pPr>
-        <w:rPr>
-          <w:sz w:val="24"/>
-          <w:szCs w:val="24"/>
-        </w:rPr>
-      </w:pPr>
-      <w:r>
-        <w:rPr>
-          <w:sz w:val="24"/>
-          <w:szCs w:val="24"/>
-        </w:rPr>
-        <w:lastRenderedPageBreak/>
-        <w:t>2.7 Se selecciona Terminar y nos muestra lo siguiente:</w:t>
-      </w:r>
-    </w:p>
-    <w:p>
-      <w:pPr>
-        <w:jc w:val="center"/>
-        <w:rPr>
-          <w:sz w:val="24"/>
-          <w:szCs w:val="24"/>
-        </w:rPr>
-      </w:pPr>
-      <w:r>
-        <w:rPr>
+      <w:r>
+        <w:rPr>
+          <w:sz w:val="24"/>
+          <w:szCs w:val="24"/>
+        </w:rPr>
+        <w:t>2.6 Al seleccionar 10 alumnos, automáticamente se muestra el botón de Terminar:</w:t>
+      </w:r>
+      <w:r>
+        <w:rPr>
+          <w:sz w:val="24"/>
+          <w:szCs w:val="24"/>
+        </w:rPr>
+        <w:br/>
+      </w:r>
+      <w:r>
+        <w:rPr>
+          <w:noProof/>
           <w:sz w:val="24"/>
           <w:szCs w:val="24"/>
         </w:rPr>
         <w:drawing>
-          <wp:inline distT="0" distB="0" distL="0" distR="0" wp14:anchorId="1175A7B1" wp14:editId="69AEF363">
-            <wp:extent cx="3315163" cy="1343212"/>
-            <wp:effectExtent l="0" t="0" r="0" b="0"/>
-            <wp:docPr id="11" name="Imagen 11"/>
+          <wp:inline distT="0" distB="0" distL="0" distR="0" wp14:anchorId="286DC325" wp14:editId="27AAE6F8">
+            <wp:extent cx="4338526" cy="3028950"/>
+            <wp:effectExtent l="0" t="0" r="5080" b="0"/>
+            <wp:docPr id="10" name="Imagen 10"/>
             <wp:cNvGraphicFramePr>
               <a:graphicFrameLocks xmlns:a="http://schemas.openxmlformats.org/drawingml/2006/main" noChangeAspect="1"/>
             </wp:cNvGraphicFramePr>
@@ -2232,7 +2163,7 @@
                   <pic:spPr>
                     <a:xfrm>
                       <a:off x="0" y="0"/>
-                      <a:ext cx="3315163" cy="1343212"/>
+                      <a:ext cx="4349778" cy="3036805"/>
                     </a:xfrm>
                     <a:prstGeom prst="rect">
                       <a:avLst/>
@@ -2247,53 +2178,48 @@
     </w:p>
     <w:p>
       <w:pPr>
-        <w:rPr>
-          <w:sz w:val="24"/>
-          <w:szCs w:val="24"/>
-        </w:rPr>
-      </w:pPr>
-      <w:r>
-        <w:rPr>
-          <w:sz w:val="24"/>
-          <w:szCs w:val="24"/>
-        </w:rPr>
-        <w:t xml:space="preserve">Debemos dar Aceptar para que nos muestre la siguiente ventana, con las respectivas parejas. </w:t>
-      </w:r>
-      <w:proofErr w:type="gramStart"/>
-      <w:r>
-        <w:rPr>
-          <w:sz w:val="24"/>
-          <w:szCs w:val="24"/>
-        </w:rPr>
-        <w:t>Y</w:t>
-      </w:r>
-      <w:proofErr w:type="gramEnd"/>
-      <w:r>
-        <w:rPr>
-          <w:sz w:val="24"/>
-          <w:szCs w:val="24"/>
-        </w:rPr>
-        <w:t xml:space="preserve"> por último, seleccionar Generar para que nos genera los dos archivos pedidos y llamados: impresión y parejas. NOTA: estos archivos se encuentran dentro de la ubicación del directorio donde se encuentra el ejecutable. </w:t>
-      </w:r>
-    </w:p>
-    <w:p>
-      <w:pPr>
         <w:jc w:val="center"/>
         <w:rPr>
           <w:sz w:val="24"/>
           <w:szCs w:val="24"/>
         </w:rPr>
       </w:pPr>
-      <w:r>
-        <w:rPr>
+    </w:p>
+    <w:p>
+      <w:pPr>
+        <w:rPr>
+          <w:sz w:val="24"/>
+          <w:szCs w:val="24"/>
+        </w:rPr>
+      </w:pPr>
+      <w:r>
+        <w:rPr>
+          <w:sz w:val="24"/>
+          <w:szCs w:val="24"/>
+        </w:rPr>
+        <w:lastRenderedPageBreak/>
+        <w:t>2.7 Se selecciona Terminar y nos muestra lo siguiente:</w:t>
+      </w:r>
+    </w:p>
+    <w:p>
+      <w:pPr>
+        <w:jc w:val="center"/>
+        <w:rPr>
+          <w:sz w:val="24"/>
+          <w:szCs w:val="24"/>
+        </w:rPr>
+      </w:pPr>
+      <w:r>
+        <w:rPr>
+          <w:noProof/>
           <w:sz w:val="24"/>
           <w:szCs w:val="24"/>
         </w:rPr>
         <w:drawing>
-          <wp:inline distT="0" distB="0" distL="0" distR="0" wp14:anchorId="43CFEC56" wp14:editId="5AA097E9">
-            <wp:extent cx="4337524" cy="2139315"/>
-            <wp:effectExtent l="0" t="0" r="6350" b="0"/>
-            <wp:docPr id="12" name="Imagen 12"/>
+          <wp:inline distT="0" distB="0" distL="0" distR="0" wp14:anchorId="1175A7B1" wp14:editId="69AEF363">
+            <wp:extent cx="3315163" cy="1343212"/>
+            <wp:effectExtent l="0" t="0" r="0" b="0"/>
+            <wp:docPr id="11" name="Imagen 11"/>
             <wp:cNvGraphicFramePr>
               <a:graphicFrameLocks xmlns:a="http://schemas.openxmlformats.org/drawingml/2006/main" noChangeAspect="1"/>
             </wp:cNvGraphicFramePr>
@@ -2313,7 +2239,7 @@
                   <pic:spPr>
                     <a:xfrm>
                       <a:off x="0" y="0"/>
-                      <a:ext cx="4340109" cy="2140590"/>
+                      <a:ext cx="3315163" cy="1343212"/>
                     </a:xfrm>
                     <a:prstGeom prst="rect">
                       <a:avLst/>
@@ -2328,6 +2254,37 @@
     </w:p>
     <w:p>
       <w:pPr>
+        <w:rPr>
+          <w:sz w:val="24"/>
+          <w:szCs w:val="24"/>
+        </w:rPr>
+      </w:pPr>
+      <w:r>
+        <w:rPr>
+          <w:sz w:val="24"/>
+          <w:szCs w:val="24"/>
+        </w:rPr>
+        <w:t xml:space="preserve">Debemos dar Aceptar para que nos muestre la siguiente ventana, con las respectivas parejas. </w:t>
+      </w:r>
+      <w:proofErr w:type="gramStart"/>
+      <w:r>
+        <w:rPr>
+          <w:sz w:val="24"/>
+          <w:szCs w:val="24"/>
+        </w:rPr>
+        <w:t>Y</w:t>
+      </w:r>
+      <w:proofErr w:type="gramEnd"/>
+      <w:r>
+        <w:rPr>
+          <w:sz w:val="24"/>
+          <w:szCs w:val="24"/>
+        </w:rPr>
+        <w:t xml:space="preserve"> por último, seleccionar Generar para que nos genera los dos archivos pedidos y llamados: impresión y parejas. NOTA: estos archivos se encuentran dentro de la ubicación del directorio donde se encuentra el ejecutable. </w:t>
+      </w:r>
+    </w:p>
+    <w:p>
+      <w:pPr>
         <w:jc w:val="center"/>
         <w:rPr>
           <w:sz w:val="24"/>
@@ -2336,14 +2293,15 @@
       </w:pPr>
       <w:r>
         <w:rPr>
+          <w:noProof/>
           <w:sz w:val="24"/>
           <w:szCs w:val="24"/>
         </w:rPr>
         <w:drawing>
-          <wp:inline distT="0" distB="0" distL="0" distR="0" wp14:anchorId="2ABF3767" wp14:editId="702A3D7A">
-            <wp:extent cx="1635993" cy="1400175"/>
-            <wp:effectExtent l="0" t="0" r="2540" b="0"/>
-            <wp:docPr id="13" name="Imagen 13"/>
+          <wp:inline distT="0" distB="0" distL="0" distR="0" wp14:anchorId="43CFEC56" wp14:editId="5AA097E9">
+            <wp:extent cx="4337524" cy="2139315"/>
+            <wp:effectExtent l="0" t="0" r="6350" b="0"/>
+            <wp:docPr id="12" name="Imagen 12"/>
             <wp:cNvGraphicFramePr>
               <a:graphicFrameLocks xmlns:a="http://schemas.openxmlformats.org/drawingml/2006/main" noChangeAspect="1"/>
             </wp:cNvGraphicFramePr>
@@ -2363,7 +2321,7 @@
                   <pic:spPr>
                     <a:xfrm>
                       <a:off x="0" y="0"/>
-                      <a:ext cx="1647896" cy="1410362"/>
+                      <a:ext cx="4340109" cy="2140590"/>
                     </a:xfrm>
                     <a:prstGeom prst="rect">
                       <a:avLst/>
@@ -2386,14 +2344,15 @@
       </w:pPr>
       <w:r>
         <w:rPr>
+          <w:noProof/>
           <w:sz w:val="24"/>
           <w:szCs w:val="24"/>
         </w:rPr>
         <w:drawing>
-          <wp:inline distT="0" distB="0" distL="0" distR="0" wp14:anchorId="1F479D50" wp14:editId="5031F57E">
-            <wp:extent cx="5612130" cy="1776095"/>
-            <wp:effectExtent l="0" t="0" r="7620" b="0"/>
-            <wp:docPr id="14" name="Imagen 14"/>
+          <wp:inline distT="0" distB="0" distL="0" distR="0" wp14:anchorId="2ABF3767" wp14:editId="702A3D7A">
+            <wp:extent cx="1635993" cy="1400175"/>
+            <wp:effectExtent l="0" t="0" r="2540" b="0"/>
+            <wp:docPr id="13" name="Imagen 13"/>
             <wp:cNvGraphicFramePr>
               <a:graphicFrameLocks xmlns:a="http://schemas.openxmlformats.org/drawingml/2006/main" noChangeAspect="1"/>
             </wp:cNvGraphicFramePr>
@@ -2413,7 +2372,7 @@
                   <pic:spPr>
                     <a:xfrm>
                       <a:off x="0" y="0"/>
-                      <a:ext cx="5612130" cy="1776095"/>
+                      <a:ext cx="1647896" cy="1410362"/>
                     </a:xfrm>
                     <a:prstGeom prst="rect">
                       <a:avLst/>
@@ -2428,41 +2387,6 @@
     </w:p>
     <w:p>
       <w:pPr>
-        <w:rPr>
-          <w:b/>
-          <w:bCs/>
-          <w:sz w:val="24"/>
-          <w:szCs w:val="24"/>
-        </w:rPr>
-      </w:pPr>
-      <w:r>
-        <w:rPr>
-          <w:b/>
-          <w:bCs/>
-          <w:sz w:val="24"/>
-          <w:szCs w:val="24"/>
-        </w:rPr>
-        <w:lastRenderedPageBreak/>
-        <w:t>3. Problemas</w:t>
-      </w:r>
-    </w:p>
-    <w:p>
-      <w:pPr>
-        <w:rPr>
-          <w:sz w:val="24"/>
-          <w:szCs w:val="24"/>
-        </w:rPr>
-      </w:pPr>
-      <w:r>
-        <w:rPr>
-          <w:sz w:val="24"/>
-          <w:szCs w:val="24"/>
-        </w:rPr>
-        <w:t>3.1 Al seleccionar el apartado de problemas nos muestra la siguiente ventana:</w:t>
-      </w:r>
-    </w:p>
-    <w:p>
-      <w:pPr>
         <w:jc w:val="center"/>
         <w:rPr>
           <w:sz w:val="24"/>
@@ -2471,14 +2395,15 @@
       </w:pPr>
       <w:r>
         <w:rPr>
+          <w:noProof/>
           <w:sz w:val="24"/>
           <w:szCs w:val="24"/>
         </w:rPr>
         <w:drawing>
-          <wp:inline distT="0" distB="0" distL="0" distR="0" wp14:anchorId="3391D862" wp14:editId="4942588A">
-            <wp:extent cx="5132643" cy="3058795"/>
-            <wp:effectExtent l="0" t="0" r="0" b="8255"/>
-            <wp:docPr id="16" name="Imagen 16"/>
+          <wp:inline distT="0" distB="0" distL="0" distR="0" wp14:anchorId="1F479D50" wp14:editId="5031F57E">
+            <wp:extent cx="5612130" cy="1776095"/>
+            <wp:effectExtent l="0" t="0" r="7620" b="0"/>
+            <wp:docPr id="14" name="Imagen 14"/>
             <wp:cNvGraphicFramePr>
               <a:graphicFrameLocks xmlns:a="http://schemas.openxmlformats.org/drawingml/2006/main" noChangeAspect="1"/>
             </wp:cNvGraphicFramePr>
@@ -2498,7 +2423,7 @@
                   <pic:spPr>
                     <a:xfrm>
                       <a:off x="0" y="0"/>
-                      <a:ext cx="5134879" cy="3060128"/>
+                      <a:ext cx="5612130" cy="1776095"/>
                     </a:xfrm>
                     <a:prstGeom prst="rect">
                       <a:avLst/>
@@ -2514,47 +2439,36 @@
     <w:p>
       <w:pPr>
         <w:rPr>
-          <w:sz w:val="24"/>
-          <w:szCs w:val="24"/>
-        </w:rPr>
-      </w:pPr>
-      <w:r>
-        <w:rPr>
-          <w:sz w:val="24"/>
-          <w:szCs w:val="24"/>
-        </w:rPr>
-        <w:t xml:space="preserve">En donde se muestra el participante A y B que han sido generados en el apartado de pase de lista. Solo seleccionamos el botón de siguiente para que lea el archivo dado llamado </w:t>
-      </w:r>
-      <w:proofErr w:type="spellStart"/>
-      <w:r>
-        <w:rPr>
-          <w:sz w:val="24"/>
-          <w:szCs w:val="24"/>
-        </w:rPr>
-        <w:t>orden_rpp</w:t>
-      </w:r>
-      <w:proofErr w:type="spellEnd"/>
-      <w:r>
-        <w:rPr>
-          <w:sz w:val="24"/>
-          <w:szCs w:val="24"/>
-        </w:rPr>
-        <w:t xml:space="preserve">. </w:t>
-      </w:r>
-    </w:p>
-    <w:p>
-      <w:pPr>
-        <w:rPr>
-          <w:sz w:val="24"/>
-          <w:szCs w:val="24"/>
-        </w:rPr>
-      </w:pPr>
-      <w:r>
-        <w:rPr>
-          <w:sz w:val="24"/>
-          <w:szCs w:val="24"/>
-        </w:rPr>
-        <w:t xml:space="preserve">3.1 En la siguiente ventana se puede apreciar que ha sido leído la primera pareja conformado por Consuelo Quiñones y Angelica. En la ventana de en medio se toma el número de página y hasta donde finaliza (en caso de ser más de una página). Se muestra el termómetro el cual es el tiempo asignado para la pareja. El botón de X es en dado de seleccionar algún problema extra. </w:t>
+          <w:b/>
+          <w:bCs/>
+          <w:sz w:val="24"/>
+          <w:szCs w:val="24"/>
+        </w:rPr>
+      </w:pPr>
+      <w:r>
+        <w:rPr>
+          <w:b/>
+          <w:bCs/>
+          <w:sz w:val="24"/>
+          <w:szCs w:val="24"/>
+        </w:rPr>
+        <w:lastRenderedPageBreak/>
+        <w:t>3. Problemas</w:t>
+      </w:r>
+    </w:p>
+    <w:p>
+      <w:pPr>
+        <w:rPr>
+          <w:sz w:val="24"/>
+          <w:szCs w:val="24"/>
+        </w:rPr>
+      </w:pPr>
+      <w:r>
+        <w:rPr>
+          <w:sz w:val="24"/>
+          <w:szCs w:val="24"/>
+        </w:rPr>
+        <w:t>3.1 Al seleccionar el apartado de problemas nos muestra la siguiente ventana:</w:t>
       </w:r>
     </w:p>
     <w:p>
@@ -2567,14 +2481,15 @@
       </w:pPr>
       <w:r>
         <w:rPr>
+          <w:noProof/>
           <w:sz w:val="24"/>
           <w:szCs w:val="24"/>
         </w:rPr>
         <w:drawing>
-          <wp:inline distT="0" distB="0" distL="0" distR="0" wp14:anchorId="2BA9713C" wp14:editId="4F473189">
-            <wp:extent cx="4288155" cy="2560375"/>
-            <wp:effectExtent l="0" t="0" r="0" b="0"/>
-            <wp:docPr id="17" name="Imagen 17"/>
+          <wp:inline distT="0" distB="0" distL="0" distR="0" wp14:anchorId="3391D862" wp14:editId="4942588A">
+            <wp:extent cx="5132643" cy="3058795"/>
+            <wp:effectExtent l="0" t="0" r="0" b="8255"/>
+            <wp:docPr id="16" name="Imagen 16"/>
             <wp:cNvGraphicFramePr>
               <a:graphicFrameLocks xmlns:a="http://schemas.openxmlformats.org/drawingml/2006/main" noChangeAspect="1"/>
             </wp:cNvGraphicFramePr>
@@ -2594,7 +2509,7 @@
                   <pic:spPr>
                     <a:xfrm>
                       <a:off x="0" y="0"/>
-                      <a:ext cx="4291189" cy="2562186"/>
+                      <a:ext cx="5134879" cy="3060128"/>
                     </a:xfrm>
                     <a:prstGeom prst="rect">
                       <a:avLst/>
@@ -2619,24 +2534,22 @@
           <w:sz w:val="24"/>
           <w:szCs w:val="24"/>
         </w:rPr>
-        <w:lastRenderedPageBreak/>
-        <w:t xml:space="preserve">3.2 Cuando se selecciona el botón X, esta ventana se muestra en donde se selecciona el Problema extra (se toma del archivo </w:t>
-      </w:r>
-      <w:proofErr w:type="spellStart"/>
-      <w:r>
-        <w:rPr>
-          <w:sz w:val="24"/>
-          <w:szCs w:val="24"/>
-        </w:rPr>
-        <w:t>orden_rpp_extras</w:t>
-      </w:r>
-      <w:proofErr w:type="spellEnd"/>
-      <w:r>
-        <w:rPr>
-          <w:sz w:val="24"/>
-          <w:szCs w:val="24"/>
-        </w:rPr>
-        <w:t>)</w:t>
+        <w:t xml:space="preserve">En donde se muestra el participante A y B que han sido generados en el apartado de pase de lista. Solo seleccionamos el botón de siguiente para que lea el archivo dado llamado orden_rpp. </w:t>
+      </w:r>
+    </w:p>
+    <w:p>
+      <w:pPr>
+        <w:rPr>
+          <w:sz w:val="24"/>
+          <w:szCs w:val="24"/>
+        </w:rPr>
+      </w:pPr>
+      <w:r>
+        <w:rPr>
+          <w:sz w:val="24"/>
+          <w:szCs w:val="24"/>
+        </w:rPr>
+        <w:t xml:space="preserve">3.1 En la siguiente ventana se puede apreciar que ha sido leído la primera pareja conformado por Consuelo Quiñones y Angelica. En la ventana de en medio se toma el número de página y hasta donde finaliza (en caso de ser más de una página). Se muestra el termómetro el cual es el tiempo asignado para la pareja. El botón de X es en dado de seleccionar algún problema extra. </w:t>
       </w:r>
     </w:p>
     <w:p>
@@ -2649,14 +2562,15 @@
       </w:pPr>
       <w:r>
         <w:rPr>
+          <w:noProof/>
           <w:sz w:val="24"/>
           <w:szCs w:val="24"/>
         </w:rPr>
         <w:drawing>
-          <wp:inline distT="0" distB="0" distL="0" distR="0" wp14:anchorId="3525C5F8" wp14:editId="33C8F988">
-            <wp:extent cx="3118284" cy="1885908"/>
-            <wp:effectExtent l="0" t="0" r="6350" b="635"/>
-            <wp:docPr id="18" name="Imagen 18"/>
+          <wp:inline distT="0" distB="0" distL="0" distR="0" wp14:anchorId="2BA9713C" wp14:editId="4F473189">
+            <wp:extent cx="4288155" cy="2560375"/>
+            <wp:effectExtent l="0" t="0" r="0" b="0"/>
+            <wp:docPr id="17" name="Imagen 17"/>
             <wp:cNvGraphicFramePr>
               <a:graphicFrameLocks xmlns:a="http://schemas.openxmlformats.org/drawingml/2006/main" noChangeAspect="1"/>
             </wp:cNvGraphicFramePr>
@@ -2676,7 +2590,7 @@
                   <pic:spPr>
                     <a:xfrm>
                       <a:off x="0" y="0"/>
-                      <a:ext cx="3135287" cy="1896191"/>
+                      <a:ext cx="4291189" cy="2562186"/>
                     </a:xfrm>
                     <a:prstGeom prst="rect">
                       <a:avLst/>
@@ -2701,7 +2615,24 @@
           <w:sz w:val="24"/>
           <w:szCs w:val="24"/>
         </w:rPr>
-        <w:t xml:space="preserve">Hasta que se seleccione un problema, se habilitará un botón que se debe de seleccionar para seguir. </w:t>
+        <w:lastRenderedPageBreak/>
+        <w:t xml:space="preserve">3.2 Cuando se selecciona el botón X, esta ventana se muestra en donde se selecciona el Problema extra (se toma del archivo </w:t>
+      </w:r>
+      <w:proofErr w:type="spellStart"/>
+      <w:r>
+        <w:rPr>
+          <w:sz w:val="24"/>
+          <w:szCs w:val="24"/>
+        </w:rPr>
+        <w:t>orden_rpp_extras</w:t>
+      </w:r>
+      <w:proofErr w:type="spellEnd"/>
+      <w:r>
+        <w:rPr>
+          <w:sz w:val="24"/>
+          <w:szCs w:val="24"/>
+        </w:rPr>
+        <w:t>)</w:t>
       </w:r>
     </w:p>
     <w:p>
@@ -2714,14 +2645,15 @@
       </w:pPr>
       <w:r>
         <w:rPr>
+          <w:noProof/>
           <w:sz w:val="24"/>
           <w:szCs w:val="24"/>
         </w:rPr>
         <w:drawing>
-          <wp:inline distT="0" distB="0" distL="0" distR="0" wp14:anchorId="3872069E" wp14:editId="54CF6A98">
-            <wp:extent cx="2936003" cy="1790671"/>
-            <wp:effectExtent l="0" t="0" r="0" b="635"/>
-            <wp:docPr id="19" name="Imagen 19"/>
+          <wp:inline distT="0" distB="0" distL="0" distR="0" wp14:anchorId="3525C5F8" wp14:editId="33C8F988">
+            <wp:extent cx="3118284" cy="1885908"/>
+            <wp:effectExtent l="0" t="0" r="6350" b="635"/>
+            <wp:docPr id="18" name="Imagen 18"/>
             <wp:cNvGraphicFramePr>
               <a:graphicFrameLocks xmlns:a="http://schemas.openxmlformats.org/drawingml/2006/main" noChangeAspect="1"/>
             </wp:cNvGraphicFramePr>
@@ -2741,7 +2673,7 @@
                   <pic:spPr>
                     <a:xfrm>
                       <a:off x="0" y="0"/>
-                      <a:ext cx="2963118" cy="1807209"/>
+                      <a:ext cx="3135287" cy="1896191"/>
                     </a:xfrm>
                     <a:prstGeom prst="rect">
                       <a:avLst/>
@@ -2766,7 +2698,7 @@
           <w:sz w:val="24"/>
           <w:szCs w:val="24"/>
         </w:rPr>
-        <w:t xml:space="preserve">3.3 Cuando se ha finalizado el tiempo, se puede seleccionar el botón de = el cual muestra la solución de dicho problema. </w:t>
+        <w:t xml:space="preserve">Hasta que se seleccione un problema, se habilitará un botón que se debe de seleccionar para seguir. </w:t>
       </w:r>
     </w:p>
     <w:p>
@@ -2779,14 +2711,15 @@
       </w:pPr>
       <w:r>
         <w:rPr>
+          <w:noProof/>
           <w:sz w:val="24"/>
           <w:szCs w:val="24"/>
         </w:rPr>
         <w:drawing>
-          <wp:inline distT="0" distB="0" distL="0" distR="0" wp14:anchorId="06BD3B73" wp14:editId="4429840B">
-            <wp:extent cx="4459169" cy="2689225"/>
-            <wp:effectExtent l="0" t="0" r="0" b="0"/>
-            <wp:docPr id="20" name="Imagen 20"/>
+          <wp:inline distT="0" distB="0" distL="0" distR="0" wp14:anchorId="3872069E" wp14:editId="54CF6A98">
+            <wp:extent cx="2936003" cy="1790671"/>
+            <wp:effectExtent l="0" t="0" r="0" b="635"/>
+            <wp:docPr id="19" name="Imagen 19"/>
             <wp:cNvGraphicFramePr>
               <a:graphicFrameLocks xmlns:a="http://schemas.openxmlformats.org/drawingml/2006/main" noChangeAspect="1"/>
             </wp:cNvGraphicFramePr>
@@ -2806,6 +2739,72 @@
                   <pic:spPr>
                     <a:xfrm>
                       <a:off x="0" y="0"/>
+                      <a:ext cx="2963118" cy="1807209"/>
+                    </a:xfrm>
+                    <a:prstGeom prst="rect">
+                      <a:avLst/>
+                    </a:prstGeom>
+                  </pic:spPr>
+                </pic:pic>
+              </a:graphicData>
+            </a:graphic>
+          </wp:inline>
+        </w:drawing>
+      </w:r>
+    </w:p>
+    <w:p>
+      <w:pPr>
+        <w:rPr>
+          <w:sz w:val="24"/>
+          <w:szCs w:val="24"/>
+        </w:rPr>
+      </w:pPr>
+      <w:r>
+        <w:rPr>
+          <w:sz w:val="24"/>
+          <w:szCs w:val="24"/>
+        </w:rPr>
+        <w:t xml:space="preserve">3.3 Cuando se ha finalizado el tiempo, se puede seleccionar el botón de = el cual muestra la solución de dicho problema. </w:t>
+      </w:r>
+    </w:p>
+    <w:p>
+      <w:pPr>
+        <w:jc w:val="center"/>
+        <w:rPr>
+          <w:sz w:val="24"/>
+          <w:szCs w:val="24"/>
+        </w:rPr>
+      </w:pPr>
+      <w:r>
+        <w:rPr>
+          <w:noProof/>
+          <w:sz w:val="24"/>
+          <w:szCs w:val="24"/>
+        </w:rPr>
+        <w:drawing>
+          <wp:inline distT="0" distB="0" distL="0" distR="0" wp14:anchorId="06BD3B73" wp14:editId="4429840B">
+            <wp:extent cx="4459169" cy="2689225"/>
+            <wp:effectExtent l="0" t="0" r="0" b="0"/>
+            <wp:docPr id="20" name="Imagen 20"/>
+            <wp:cNvGraphicFramePr>
+              <a:graphicFrameLocks xmlns:a="http://schemas.openxmlformats.org/drawingml/2006/main" noChangeAspect="1"/>
+            </wp:cNvGraphicFramePr>
+            <a:graphic xmlns:a="http://schemas.openxmlformats.org/drawingml/2006/main">
+              <a:graphicData uri="http://schemas.openxmlformats.org/drawingml/2006/picture">
+                <pic:pic xmlns:pic="http://schemas.openxmlformats.org/drawingml/2006/picture">
+                  <pic:nvPicPr>
+                    <pic:cNvPr id="1" name=""/>
+                    <pic:cNvPicPr/>
+                  </pic:nvPicPr>
+                  <pic:blipFill>
+                    <a:blip r:embed="rId23"/>
+                    <a:stretch>
+                      <a:fillRect/>
+                    </a:stretch>
+                  </pic:blipFill>
+                  <pic:spPr>
+                    <a:xfrm>
+                      <a:off x="0" y="0"/>
                       <a:ext cx="4463302" cy="2691718"/>
                     </a:xfrm>
                     <a:prstGeom prst="rect">
@@ -2834,6 +2833,964 @@
         <w:lastRenderedPageBreak/>
         <w:t xml:space="preserve">El botón de siguiente es para seguir con la siguiente pareja y así sucesivamente hasta finalizar de leer el archivo. </w:t>
       </w:r>
+    </w:p>
+    <w:p>
+      <w:pPr>
+        <w:rPr>
+          <w:sz w:val="24"/>
+          <w:szCs w:val="24"/>
+        </w:rPr>
+      </w:pPr>
+      <w:r>
+        <w:rPr>
+          <w:b/>
+          <w:bCs/>
+          <w:sz w:val="24"/>
+          <w:szCs w:val="24"/>
+        </w:rPr>
+        <w:t>4.</w:t>
+      </w:r>
+      <w:r>
+        <w:rPr>
+          <w:sz w:val="24"/>
+          <w:szCs w:val="24"/>
+        </w:rPr>
+        <w:t xml:space="preserve"> </w:t>
+      </w:r>
+      <w:r>
+        <w:rPr>
+          <w:b/>
+          <w:bCs/>
+          <w:sz w:val="24"/>
+          <w:szCs w:val="24"/>
+        </w:rPr>
+        <w:t>Desempate</w:t>
+      </w:r>
+    </w:p>
+    <w:p>
+      <w:pPr>
+        <w:rPr>
+          <w:noProof/>
+        </w:rPr>
+      </w:pPr>
+      <w:r>
+        <w:rPr>
+          <w:sz w:val="24"/>
+          <w:szCs w:val="24"/>
+        </w:rPr>
+        <w:t>4.1. Hay que seleccionar desde el menú principal la opción de desempate.</w:t>
+      </w:r>
+    </w:p>
+    <w:p>
+      <w:pPr>
+        <w:rPr>
+          <w:sz w:val="24"/>
+          <w:szCs w:val="24"/>
+        </w:rPr>
+      </w:pPr>
+      <w:r>
+        <w:rPr>
+          <w:noProof/>
+        </w:rPr>
+        <w:drawing>
+          <wp:inline distT="0" distB="0" distL="0" distR="0" wp14:anchorId="56DD9841" wp14:editId="7270A15E">
+            <wp:extent cx="5162550" cy="3007747"/>
+            <wp:effectExtent l="0" t="0" r="0" b="2540"/>
+            <wp:docPr id="15" name="Imagen 15"/>
+            <wp:cNvGraphicFramePr>
+              <a:graphicFrameLocks xmlns:a="http://schemas.openxmlformats.org/drawingml/2006/main" noChangeAspect="1"/>
+            </wp:cNvGraphicFramePr>
+            <a:graphic xmlns:a="http://schemas.openxmlformats.org/drawingml/2006/main">
+              <a:graphicData uri="http://schemas.openxmlformats.org/drawingml/2006/picture">
+                <pic:pic xmlns:pic="http://schemas.openxmlformats.org/drawingml/2006/picture">
+                  <pic:nvPicPr>
+                    <pic:cNvPr id="1" name=""/>
+                    <pic:cNvPicPr/>
+                  </pic:nvPicPr>
+                  <pic:blipFill rotWithShape="1">
+                    <a:blip r:embed="rId24"/>
+                    <a:srcRect l="13917" t="12678" r="27529" b="26645"/>
+                    <a:stretch/>
+                  </pic:blipFill>
+                  <pic:spPr bwMode="auto">
+                    <a:xfrm>
+                      <a:off x="0" y="0"/>
+                      <a:ext cx="5178479" cy="3017027"/>
+                    </a:xfrm>
+                    <a:prstGeom prst="rect">
+                      <a:avLst/>
+                    </a:prstGeom>
+                    <a:ln>
+                      <a:noFill/>
+                    </a:ln>
+                    <a:extLst>
+                      <a:ext uri="{53640926-AAD7-44D8-BBD7-CCE9431645EC}">
+                        <a14:shadowObscured xmlns:a14="http://schemas.microsoft.com/office/drawing/2010/main"/>
+                      </a:ext>
+                    </a:extLst>
+                  </pic:spPr>
+                </pic:pic>
+              </a:graphicData>
+            </a:graphic>
+          </wp:inline>
+        </w:drawing>
+      </w:r>
+    </w:p>
+    <w:p>
+      <w:pPr>
+        <w:rPr>
+          <w:sz w:val="24"/>
+          <w:szCs w:val="24"/>
+        </w:rPr>
+      </w:pPr>
+      <w:r>
+        <w:rPr>
+          <w:sz w:val="24"/>
+          <w:szCs w:val="24"/>
+        </w:rPr>
+        <w:t>4.2. Después de tiene que seleccionar a los participantes con quienes se realiza el desempate, la ventana solamente le permite seleccionar</w:t>
+      </w:r>
+      <w:r>
+        <w:rPr>
+          <w:sz w:val="24"/>
+          <w:szCs w:val="24"/>
+        </w:rPr>
+        <w:t xml:space="preserve"> 2 participantes, para después seleccionar el botón de aceptar y continuar con el proceso. En el caso de seleccionar un tercero, se demarcará el ultimo que se haya seleccionado y se le notificará del cambio.</w:t>
+      </w:r>
+    </w:p>
+    <w:p>
+      <w:pPr>
+        <w:rPr>
+          <w:sz w:val="24"/>
+          <w:szCs w:val="24"/>
+        </w:rPr>
+      </w:pPr>
+      <w:r>
+        <w:rPr>
+          <w:noProof/>
+        </w:rPr>
+        <w:drawing>
+          <wp:inline distT="0" distB="0" distL="0" distR="0" wp14:anchorId="7C8FC123" wp14:editId="7E733B14">
+            <wp:extent cx="3438525" cy="2150343"/>
+            <wp:effectExtent l="0" t="0" r="0" b="2540"/>
+            <wp:docPr id="21" name="Imagen 21"/>
+            <wp:cNvGraphicFramePr>
+              <a:graphicFrameLocks xmlns:a="http://schemas.openxmlformats.org/drawingml/2006/main" noChangeAspect="1"/>
+            </wp:cNvGraphicFramePr>
+            <a:graphic xmlns:a="http://schemas.openxmlformats.org/drawingml/2006/main">
+              <a:graphicData uri="http://schemas.openxmlformats.org/drawingml/2006/picture">
+                <pic:pic xmlns:pic="http://schemas.openxmlformats.org/drawingml/2006/picture">
+                  <pic:nvPicPr>
+                    <pic:cNvPr id="1" name=""/>
+                    <pic:cNvPicPr/>
+                  </pic:nvPicPr>
+                  <pic:blipFill>
+                    <a:blip r:embed="rId25"/>
+                    <a:stretch>
+                      <a:fillRect/>
+                    </a:stretch>
+                  </pic:blipFill>
+                  <pic:spPr>
+                    <a:xfrm>
+                      <a:off x="0" y="0"/>
+                      <a:ext cx="3452507" cy="2159087"/>
+                    </a:xfrm>
+                    <a:prstGeom prst="rect">
+                      <a:avLst/>
+                    </a:prstGeom>
+                  </pic:spPr>
+                </pic:pic>
+              </a:graphicData>
+            </a:graphic>
+          </wp:inline>
+        </w:drawing>
+      </w:r>
+      <w:r>
+        <w:rPr>
+          <w:noProof/>
+        </w:rPr>
+        <w:drawing>
+          <wp:inline distT="0" distB="0" distL="0" distR="0" wp14:anchorId="421C7717" wp14:editId="61C6259F">
+            <wp:extent cx="2019300" cy="1296603"/>
+            <wp:effectExtent l="0" t="0" r="0" b="0"/>
+            <wp:docPr id="22" name="Imagen 22"/>
+            <wp:cNvGraphicFramePr>
+              <a:graphicFrameLocks xmlns:a="http://schemas.openxmlformats.org/drawingml/2006/main" noChangeAspect="1"/>
+            </wp:cNvGraphicFramePr>
+            <a:graphic xmlns:a="http://schemas.openxmlformats.org/drawingml/2006/main">
+              <a:graphicData uri="http://schemas.openxmlformats.org/drawingml/2006/picture">
+                <pic:pic xmlns:pic="http://schemas.openxmlformats.org/drawingml/2006/picture">
+                  <pic:nvPicPr>
+                    <pic:cNvPr id="1" name=""/>
+                    <pic:cNvPicPr/>
+                  </pic:nvPicPr>
+                  <pic:blipFill>
+                    <a:blip r:embed="rId26"/>
+                    <a:stretch>
+                      <a:fillRect/>
+                    </a:stretch>
+                  </pic:blipFill>
+                  <pic:spPr>
+                    <a:xfrm>
+                      <a:off x="0" y="0"/>
+                      <a:ext cx="2033158" cy="1305501"/>
+                    </a:xfrm>
+                    <a:prstGeom prst="rect">
+                      <a:avLst/>
+                    </a:prstGeom>
+                  </pic:spPr>
+                </pic:pic>
+              </a:graphicData>
+            </a:graphic>
+          </wp:inline>
+        </w:drawing>
+      </w:r>
+    </w:p>
+    <w:p>
+      <w:pPr>
+        <w:rPr>
+          <w:sz w:val="24"/>
+          <w:szCs w:val="24"/>
+        </w:rPr>
+      </w:pPr>
+      <w:r>
+        <w:rPr>
+          <w:sz w:val="24"/>
+          <w:szCs w:val="24"/>
+        </w:rPr>
+        <w:br/>
+      </w:r>
+    </w:p>
+    <w:p>
+      <w:pPr>
+        <w:rPr>
+          <w:sz w:val="24"/>
+          <w:szCs w:val="24"/>
+        </w:rPr>
+      </w:pPr>
+      <w:r>
+        <w:rPr>
+          <w:sz w:val="24"/>
+          <w:szCs w:val="24"/>
+        </w:rPr>
+        <w:br w:type="page"/>
+      </w:r>
+    </w:p>
+    <w:p>
+      <w:pPr>
+        <w:rPr>
+          <w:sz w:val="24"/>
+          <w:szCs w:val="24"/>
+        </w:rPr>
+      </w:pPr>
+      <w:r>
+        <w:rPr>
+          <w:sz w:val="24"/>
+          <w:szCs w:val="24"/>
+        </w:rPr>
+        <w:lastRenderedPageBreak/>
+        <w:t>4.3. Una vez se tenga el nombre de los participantes, se procede a elegir el número del problema extra que se mostrará en pantalla.</w:t>
+      </w:r>
+    </w:p>
+    <w:p>
+      <w:pPr>
+        <w:jc w:val="center"/>
+        <w:rPr>
+          <w:sz w:val="24"/>
+          <w:szCs w:val="24"/>
+        </w:rPr>
+      </w:pPr>
+      <w:r>
+        <w:rPr>
+          <w:noProof/>
+        </w:rPr>
+        <w:drawing>
+          <wp:inline distT="0" distB="0" distL="0" distR="0" wp14:anchorId="253FF857" wp14:editId="5A2810EC">
+            <wp:extent cx="3343275" cy="2058754"/>
+            <wp:effectExtent l="0" t="0" r="0" b="0"/>
+            <wp:docPr id="23" name="Imagen 23"/>
+            <wp:cNvGraphicFramePr>
+              <a:graphicFrameLocks xmlns:a="http://schemas.openxmlformats.org/drawingml/2006/main" noChangeAspect="1"/>
+            </wp:cNvGraphicFramePr>
+            <a:graphic xmlns:a="http://schemas.openxmlformats.org/drawingml/2006/main">
+              <a:graphicData uri="http://schemas.openxmlformats.org/drawingml/2006/picture">
+                <pic:pic xmlns:pic="http://schemas.openxmlformats.org/drawingml/2006/picture">
+                  <pic:nvPicPr>
+                    <pic:cNvPr id="1" name=""/>
+                    <pic:cNvPicPr/>
+                  </pic:nvPicPr>
+                  <pic:blipFill>
+                    <a:blip r:embed="rId27"/>
+                    <a:stretch>
+                      <a:fillRect/>
+                    </a:stretch>
+                  </pic:blipFill>
+                  <pic:spPr>
+                    <a:xfrm>
+                      <a:off x="0" y="0"/>
+                      <a:ext cx="3369035" cy="2074617"/>
+                    </a:xfrm>
+                    <a:prstGeom prst="rect">
+                      <a:avLst/>
+                    </a:prstGeom>
+                  </pic:spPr>
+                </pic:pic>
+              </a:graphicData>
+            </a:graphic>
+          </wp:inline>
+        </w:drawing>
+      </w:r>
+    </w:p>
+    <w:p>
+      <w:pPr>
+        <w:rPr>
+          <w:sz w:val="24"/>
+          <w:szCs w:val="24"/>
+        </w:rPr>
+      </w:pPr>
+      <w:r>
+        <w:rPr>
+          <w:sz w:val="24"/>
+          <w:szCs w:val="24"/>
+        </w:rPr>
+        <w:t>4.4. Para finalizar, esta ventana funciona igual que el módulo de preguntas, se muestra primero el nombre de los participantes seleccionados y se muestra el tiempo asignado a ese problema, el cual, solamente se muestra al seleccionar el botón de “</w:t>
+      </w:r>
+      <w:r>
+        <w:rPr>
+          <w:noProof/>
+        </w:rPr>
+        <w:drawing>
+          <wp:inline distT="0" distB="0" distL="0" distR="0" wp14:anchorId="1FA596D1" wp14:editId="45D852E0">
+            <wp:extent cx="247650" cy="214313"/>
+            <wp:effectExtent l="0" t="0" r="0" b="0"/>
+            <wp:docPr id="25" name="Imagen 25"/>
+            <wp:cNvGraphicFramePr>
+              <a:graphicFrameLocks xmlns:a="http://schemas.openxmlformats.org/drawingml/2006/main" noChangeAspect="1"/>
+            </wp:cNvGraphicFramePr>
+            <a:graphic xmlns:a="http://schemas.openxmlformats.org/drawingml/2006/main">
+              <a:graphicData uri="http://schemas.openxmlformats.org/drawingml/2006/picture">
+                <pic:pic xmlns:pic="http://schemas.openxmlformats.org/drawingml/2006/picture">
+                  <pic:nvPicPr>
+                    <pic:cNvPr id="1" name=""/>
+                    <pic:cNvPicPr/>
+                  </pic:nvPicPr>
+                  <pic:blipFill>
+                    <a:blip r:embed="rId28"/>
+                    <a:stretch>
+                      <a:fillRect/>
+                    </a:stretch>
+                  </pic:blipFill>
+                  <pic:spPr>
+                    <a:xfrm>
+                      <a:off x="0" y="0"/>
+                      <a:ext cx="253800" cy="219635"/>
+                    </a:xfrm>
+                    <a:prstGeom prst="rect">
+                      <a:avLst/>
+                    </a:prstGeom>
+                  </pic:spPr>
+                </pic:pic>
+              </a:graphicData>
+            </a:graphic>
+          </wp:inline>
+        </w:drawing>
+      </w:r>
+      <w:r>
+        <w:rPr>
+          <w:sz w:val="24"/>
+          <w:szCs w:val="24"/>
+        </w:rPr>
+        <w:t>”.</w:t>
+      </w:r>
+      <w:r>
+        <w:rPr>
+          <w:noProof/>
+        </w:rPr>
+        <w:drawing>
+          <wp:inline distT="0" distB="0" distL="0" distR="0" wp14:anchorId="540CA50D" wp14:editId="245B46F9">
+            <wp:extent cx="5612130" cy="3421380"/>
+            <wp:effectExtent l="0" t="0" r="7620" b="7620"/>
+            <wp:docPr id="24" name="Imagen 24"/>
+            <wp:cNvGraphicFramePr>
+              <a:graphicFrameLocks xmlns:a="http://schemas.openxmlformats.org/drawingml/2006/main" noChangeAspect="1"/>
+            </wp:cNvGraphicFramePr>
+            <a:graphic xmlns:a="http://schemas.openxmlformats.org/drawingml/2006/main">
+              <a:graphicData uri="http://schemas.openxmlformats.org/drawingml/2006/picture">
+                <pic:pic xmlns:pic="http://schemas.openxmlformats.org/drawingml/2006/picture">
+                  <pic:nvPicPr>
+                    <pic:cNvPr id="1" name=""/>
+                    <pic:cNvPicPr/>
+                  </pic:nvPicPr>
+                  <pic:blipFill>
+                    <a:blip r:embed="rId29"/>
+                    <a:stretch>
+                      <a:fillRect/>
+                    </a:stretch>
+                  </pic:blipFill>
+                  <pic:spPr>
+                    <a:xfrm>
+                      <a:off x="0" y="0"/>
+                      <a:ext cx="5612130" cy="3421380"/>
+                    </a:xfrm>
+                    <a:prstGeom prst="rect">
+                      <a:avLst/>
+                    </a:prstGeom>
+                  </pic:spPr>
+                </pic:pic>
+              </a:graphicData>
+            </a:graphic>
+          </wp:inline>
+        </w:drawing>
+      </w:r>
+    </w:p>
+    <w:p>
+      <w:pPr>
+        <w:rPr>
+          <w:sz w:val="24"/>
+          <w:szCs w:val="24"/>
+        </w:rPr>
+      </w:pPr>
+      <w:r>
+        <w:rPr>
+          <w:sz w:val="24"/>
+          <w:szCs w:val="24"/>
+        </w:rPr>
+        <w:br w:type="page"/>
+      </w:r>
+    </w:p>
+    <w:p>
+      <w:pPr>
+        <w:jc w:val="center"/>
+        <w:rPr>
+          <w:sz w:val="24"/>
+          <w:szCs w:val="24"/>
+        </w:rPr>
+      </w:pPr>
+      <w:r>
+        <w:rPr>
+          <w:b/>
+          <w:bCs/>
+          <w:sz w:val="24"/>
+          <w:szCs w:val="24"/>
+        </w:rPr>
+        <w:lastRenderedPageBreak/>
+        <w:t>ORDEN DE LOS ARCHIVOS QUE USA EL PROGRAMA</w:t>
+      </w:r>
+    </w:p>
+    <w:p>
+      <w:pPr>
+        <w:rPr>
+          <w:sz w:val="24"/>
+          <w:szCs w:val="24"/>
+        </w:rPr>
+      </w:pPr>
+      <w:r>
+        <w:rPr>
+          <w:sz w:val="24"/>
+          <w:szCs w:val="24"/>
+        </w:rPr>
+        <w:t>Se enlistan</w:t>
+      </w:r>
+      <w:r>
+        <w:rPr>
+          <w:sz w:val="24"/>
+          <w:szCs w:val="24"/>
+        </w:rPr>
+        <w:t xml:space="preserve"> l</w:t>
+      </w:r>
+      <w:r>
+        <w:rPr>
+          <w:sz w:val="24"/>
+          <w:szCs w:val="24"/>
+        </w:rPr>
+        <w:t>as</w:t>
+      </w:r>
+      <w:r>
+        <w:rPr>
+          <w:sz w:val="24"/>
+          <w:szCs w:val="24"/>
+        </w:rPr>
+        <w:t xml:space="preserve"> </w:t>
+      </w:r>
+      <w:r>
+        <w:rPr>
+          <w:sz w:val="24"/>
+          <w:szCs w:val="24"/>
+        </w:rPr>
+        <w:t>librerías</w:t>
+      </w:r>
+      <w:r>
+        <w:rPr>
+          <w:sz w:val="24"/>
+          <w:szCs w:val="24"/>
+        </w:rPr>
+        <w:t xml:space="preserve"> </w:t>
+      </w:r>
+      <w:r>
+        <w:rPr>
+          <w:sz w:val="24"/>
+          <w:szCs w:val="24"/>
+        </w:rPr>
+        <w:t xml:space="preserve">que </w:t>
+      </w:r>
+      <w:r>
+        <w:rPr>
+          <w:sz w:val="24"/>
+          <w:szCs w:val="24"/>
+        </w:rPr>
+        <w:t xml:space="preserve">se </w:t>
+      </w:r>
+      <w:r>
+        <w:rPr>
+          <w:sz w:val="24"/>
+          <w:szCs w:val="24"/>
+        </w:rPr>
+        <w:t xml:space="preserve">deben </w:t>
+      </w:r>
+      <w:r>
+        <w:rPr>
+          <w:sz w:val="24"/>
+          <w:szCs w:val="24"/>
+        </w:rPr>
+        <w:t>enc</w:t>
+      </w:r>
+      <w:r>
+        <w:rPr>
+          <w:sz w:val="24"/>
+          <w:szCs w:val="24"/>
+        </w:rPr>
+        <w:t>on</w:t>
+      </w:r>
+      <w:r>
+        <w:rPr>
+          <w:sz w:val="24"/>
+          <w:szCs w:val="24"/>
+        </w:rPr>
+        <w:t>tra</w:t>
+      </w:r>
+      <w:r>
+        <w:rPr>
+          <w:sz w:val="24"/>
+          <w:szCs w:val="24"/>
+        </w:rPr>
+        <w:t>r</w:t>
+      </w:r>
+      <w:r>
+        <w:rPr>
+          <w:sz w:val="24"/>
+          <w:szCs w:val="24"/>
+        </w:rPr>
+        <w:t xml:space="preserve"> en la misma carpeta, directorio, de donde se quiera usar el programa</w:t>
+      </w:r>
+      <w:r>
+        <w:rPr>
+          <w:sz w:val="24"/>
+          <w:szCs w:val="24"/>
+        </w:rPr>
+        <w:t>:</w:t>
+      </w:r>
+    </w:p>
+    <w:p>
+      <w:pPr>
+        <w:pStyle w:val="Prrafodelista"/>
+        <w:numPr>
+          <w:ilvl w:val="0"/>
+          <w:numId w:val="1"/>
+        </w:numPr>
+        <w:rPr>
+          <w:sz w:val="24"/>
+          <w:szCs w:val="24"/>
+        </w:rPr>
+      </w:pPr>
+      <w:r>
+        <w:rPr>
+          <w:sz w:val="24"/>
+          <w:szCs w:val="24"/>
+        </w:rPr>
+        <w:t xml:space="preserve"> </w:t>
+      </w:r>
+      <w:r>
+        <w:rPr>
+          <w:sz w:val="24"/>
+          <w:szCs w:val="24"/>
+        </w:rPr>
+        <w:t>AxInterop.AcroPDFLib.dll</w:t>
+      </w:r>
+    </w:p>
+    <w:p>
+      <w:pPr>
+        <w:pStyle w:val="Prrafodelista"/>
+        <w:numPr>
+          <w:ilvl w:val="0"/>
+          <w:numId w:val="1"/>
+        </w:numPr>
+        <w:rPr>
+          <w:sz w:val="24"/>
+          <w:szCs w:val="24"/>
+        </w:rPr>
+      </w:pPr>
+      <w:r>
+        <w:rPr>
+          <w:sz w:val="24"/>
+          <w:szCs w:val="24"/>
+        </w:rPr>
+        <w:t>Itextsharp.dll</w:t>
+      </w:r>
+    </w:p>
+    <w:p>
+      <w:pPr>
+        <w:pStyle w:val="Prrafodelista"/>
+        <w:numPr>
+          <w:ilvl w:val="0"/>
+          <w:numId w:val="1"/>
+        </w:numPr>
+        <w:rPr>
+          <w:sz w:val="24"/>
+          <w:szCs w:val="24"/>
+        </w:rPr>
+      </w:pPr>
+      <w:r>
+        <w:rPr>
+          <w:sz w:val="24"/>
+          <w:szCs w:val="24"/>
+        </w:rPr>
+        <w:t>BouncyCastle.Crypto.dll</w:t>
+      </w:r>
+    </w:p>
+    <w:p>
+      <w:pPr>
+        <w:pStyle w:val="Prrafodelista"/>
+        <w:numPr>
+          <w:ilvl w:val="0"/>
+          <w:numId w:val="1"/>
+        </w:numPr>
+        <w:rPr>
+          <w:sz w:val="24"/>
+          <w:szCs w:val="24"/>
+        </w:rPr>
+      </w:pPr>
+      <w:r>
+        <w:rPr>
+          <w:sz w:val="24"/>
+          <w:szCs w:val="24"/>
+        </w:rPr>
+        <w:t>Interop.AcroPDFLib.dll</w:t>
+      </w:r>
+    </w:p>
+    <w:p>
+      <w:pPr>
+        <w:rPr>
+          <w:sz w:val="24"/>
+          <w:szCs w:val="24"/>
+        </w:rPr>
+      </w:pPr>
+      <w:r>
+        <w:rPr>
+          <w:sz w:val="24"/>
+          <w:szCs w:val="24"/>
+        </w:rPr>
+        <w:t>A continuación, de describen los archivos que utiliza el programa para su funcionamiento</w:t>
+      </w:r>
+      <w:r>
+        <w:rPr>
+          <w:sz w:val="24"/>
+          <w:szCs w:val="24"/>
+        </w:rPr>
+        <w:t>, es importante que se respete el orden y el nombre de estos para evitar errores en el sistema.</w:t>
+      </w:r>
+    </w:p>
+    <w:p>
+      <w:pPr>
+        <w:pStyle w:val="Prrafodelista"/>
+        <w:numPr>
+          <w:ilvl w:val="0"/>
+          <w:numId w:val="2"/>
+        </w:numPr>
+        <w:rPr>
+          <w:sz w:val="24"/>
+          <w:szCs w:val="24"/>
+        </w:rPr>
+      </w:pPr>
+      <w:r>
+        <w:rPr>
+          <w:sz w:val="24"/>
+          <w:szCs w:val="24"/>
+        </w:rPr>
+        <w:t>orden_rpp</w:t>
+      </w:r>
+      <w:r>
+        <w:rPr>
+          <w:sz w:val="24"/>
+          <w:szCs w:val="24"/>
+        </w:rPr>
+        <w:t>.txt:</w:t>
+      </w:r>
+      <w:r>
+        <w:rPr>
+          <w:sz w:val="24"/>
+          <w:szCs w:val="24"/>
+        </w:rPr>
+        <w:t xml:space="preserve"> Ronda, pareja, pregunta, tipo de problema, tiempo en minutos (con 2 decimales para todo), página donde se encuentra el problema</w:t>
+      </w:r>
+      <w:r>
+        <w:rPr>
+          <w:sz w:val="24"/>
+          <w:szCs w:val="24"/>
+        </w:rPr>
+        <w:t xml:space="preserve"> en el </w:t>
+      </w:r>
+      <w:proofErr w:type="spellStart"/>
+      <w:r>
+        <w:rPr>
+          <w:sz w:val="24"/>
+          <w:szCs w:val="24"/>
+        </w:rPr>
+        <w:t>pdf</w:t>
+      </w:r>
+      <w:proofErr w:type="spellEnd"/>
+      <w:r>
+        <w:rPr>
+          <w:sz w:val="24"/>
+          <w:szCs w:val="24"/>
+        </w:rPr>
+        <w:t>,</w:t>
+      </w:r>
+      <w:r>
+        <w:rPr>
+          <w:sz w:val="24"/>
+          <w:szCs w:val="24"/>
+        </w:rPr>
+        <w:t xml:space="preserve"> página donde inicia la respuesta en el </w:t>
+      </w:r>
+      <w:proofErr w:type="spellStart"/>
+      <w:r>
+        <w:rPr>
+          <w:sz w:val="24"/>
+          <w:szCs w:val="24"/>
+        </w:rPr>
+        <w:t>pdf</w:t>
+      </w:r>
+      <w:proofErr w:type="spellEnd"/>
+      <w:r>
+        <w:rPr>
+          <w:sz w:val="24"/>
+          <w:szCs w:val="24"/>
+        </w:rPr>
+        <w:t xml:space="preserve">, página donde termina la respuesta en el </w:t>
+      </w:r>
+      <w:proofErr w:type="spellStart"/>
+      <w:r>
+        <w:rPr>
+          <w:sz w:val="24"/>
+          <w:szCs w:val="24"/>
+        </w:rPr>
+        <w:t>pdf</w:t>
+      </w:r>
+      <w:proofErr w:type="spellEnd"/>
+      <w:r>
+        <w:rPr>
+          <w:sz w:val="24"/>
+          <w:szCs w:val="24"/>
+        </w:rPr>
+        <w:t>.</w:t>
+      </w:r>
+    </w:p>
+    <w:p>
+      <w:pPr>
+        <w:pStyle w:val="Prrafodelista"/>
+        <w:numPr>
+          <w:ilvl w:val="1"/>
+          <w:numId w:val="2"/>
+        </w:numPr>
+        <w:rPr>
+          <w:sz w:val="24"/>
+          <w:szCs w:val="24"/>
+        </w:rPr>
+      </w:pPr>
+      <w:r>
+        <w:rPr>
+          <w:sz w:val="24"/>
+          <w:szCs w:val="24"/>
+        </w:rPr>
+        <w:t xml:space="preserve"> Ejemplo: </w:t>
+      </w:r>
+      <w:r>
+        <w:rPr>
+          <w:sz w:val="24"/>
+          <w:szCs w:val="24"/>
+        </w:rPr>
+        <w:t>1,1,</w:t>
+      </w:r>
+      <w:proofErr w:type="gramStart"/>
+      <w:r>
+        <w:rPr>
+          <w:sz w:val="24"/>
+          <w:szCs w:val="24"/>
+        </w:rPr>
+        <w:t>1,TipoProb</w:t>
+      </w:r>
+      <w:proofErr w:type="gramEnd"/>
+      <w:r>
+        <w:rPr>
+          <w:sz w:val="24"/>
+          <w:szCs w:val="24"/>
+        </w:rPr>
+        <w:t>,0</w:t>
+      </w:r>
+      <w:r>
+        <w:rPr>
+          <w:sz w:val="24"/>
+          <w:szCs w:val="24"/>
+        </w:rPr>
+        <w:t>5</w:t>
+      </w:r>
+      <w:r>
+        <w:rPr>
+          <w:sz w:val="24"/>
+          <w:szCs w:val="24"/>
+        </w:rPr>
+        <w:t>.10,1,2,2</w:t>
+      </w:r>
+    </w:p>
+    <w:p>
+      <w:pPr>
+        <w:pStyle w:val="Prrafodelista"/>
+        <w:numPr>
+          <w:ilvl w:val="0"/>
+          <w:numId w:val="2"/>
+        </w:numPr>
+        <w:rPr>
+          <w:sz w:val="24"/>
+          <w:szCs w:val="24"/>
+        </w:rPr>
+      </w:pPr>
+      <w:r>
+        <w:rPr>
+          <w:sz w:val="24"/>
+          <w:szCs w:val="24"/>
+        </w:rPr>
+        <w:t>Programas.pdf: archivo principal donde se encuentran todas las preguntas y respuestas que se muestran.</w:t>
+      </w:r>
+    </w:p>
+    <w:p>
+      <w:pPr>
+        <w:pStyle w:val="Prrafodelista"/>
+        <w:numPr>
+          <w:ilvl w:val="0"/>
+          <w:numId w:val="2"/>
+        </w:numPr>
+        <w:rPr>
+          <w:sz w:val="24"/>
+          <w:szCs w:val="24"/>
+        </w:rPr>
+      </w:pPr>
+      <w:r>
+        <w:rPr>
+          <w:sz w:val="24"/>
+          <w:szCs w:val="24"/>
+        </w:rPr>
+        <w:t>Extra.pdf: archivo principal donde se encuentras todas las preguntas y respuestas del módulo de desempate, y de la cancelación de algún problema en particular durante las rondas de preguntas.</w:t>
+      </w:r>
+    </w:p>
+    <w:p>
+      <w:pPr>
+        <w:pStyle w:val="Prrafodelista"/>
+        <w:numPr>
+          <w:ilvl w:val="0"/>
+          <w:numId w:val="2"/>
+        </w:numPr>
+        <w:rPr>
+          <w:sz w:val="24"/>
+          <w:szCs w:val="24"/>
+        </w:rPr>
+      </w:pPr>
+      <w:r>
+        <w:rPr>
+          <w:sz w:val="24"/>
+          <w:szCs w:val="24"/>
+        </w:rPr>
+        <w:t xml:space="preserve">Orden_rpp_extras.txt: página donde esta el problema en el </w:t>
+      </w:r>
+      <w:proofErr w:type="spellStart"/>
+      <w:r>
+        <w:rPr>
+          <w:sz w:val="24"/>
+          <w:szCs w:val="24"/>
+        </w:rPr>
+        <w:t>pdf</w:t>
+      </w:r>
+      <w:proofErr w:type="spellEnd"/>
+      <w:r>
+        <w:rPr>
+          <w:sz w:val="24"/>
+          <w:szCs w:val="24"/>
+        </w:rPr>
+        <w:t xml:space="preserve"> de “Extras”, página donde inicia la respuesta, página donde termina la respuesta, tiempo en minutos (con dos decimales para todo).</w:t>
+      </w:r>
+    </w:p>
+    <w:p>
+      <w:pPr>
+        <w:pStyle w:val="Prrafodelista"/>
+        <w:numPr>
+          <w:ilvl w:val="1"/>
+          <w:numId w:val="2"/>
+        </w:numPr>
+        <w:rPr>
+          <w:sz w:val="24"/>
+          <w:szCs w:val="24"/>
+        </w:rPr>
+      </w:pPr>
+      <w:r>
+        <w:rPr>
+          <w:sz w:val="24"/>
+          <w:szCs w:val="24"/>
+        </w:rPr>
+        <w:t xml:space="preserve">Ejemplo: </w:t>
+      </w:r>
+      <w:r>
+        <w:rPr>
+          <w:sz w:val="24"/>
+          <w:szCs w:val="24"/>
+        </w:rPr>
+        <w:t>8,9,12,00.40</w:t>
+      </w:r>
+    </w:p>
+    <w:p>
+      <w:pPr>
+        <w:pStyle w:val="Prrafodelista"/>
+        <w:numPr>
+          <w:ilvl w:val="0"/>
+          <w:numId w:val="2"/>
+        </w:numPr>
+        <w:rPr>
+          <w:sz w:val="24"/>
+          <w:szCs w:val="24"/>
+        </w:rPr>
+      </w:pPr>
+      <w:r>
+        <w:rPr>
+          <w:sz w:val="24"/>
+          <w:szCs w:val="24"/>
+        </w:rPr>
+        <w:t xml:space="preserve">SONIDO-TIEMPO.wav: sonido que se reproduce al terminar el tiempo establecido al problema que se este mostrando. </w:t>
+      </w:r>
+    </w:p>
+    <w:p>
+      <w:pPr>
+        <w:rPr>
+          <w:sz w:val="24"/>
+          <w:szCs w:val="24"/>
+        </w:rPr>
+      </w:pPr>
+    </w:p>
+    <w:p>
+      <w:pPr>
+        <w:rPr>
+          <w:sz w:val="24"/>
+          <w:szCs w:val="24"/>
+          <w:u w:val="single"/>
+        </w:rPr>
+      </w:pPr>
     </w:p>
     <w:sectPr>
       <w:pgSz w:w="12240" w:h="15840"/>
@@ -2851,6 +3808,219 @@
     </w:sectPr>
   </w:body>
 </w:document>
+</file>
+
+<file path=word/numbering.xml><?xml version="1.0" encoding="utf-8"?>
+<w:numbering xmlns:wpc="http://schemas.microsoft.com/office/word/2010/wordprocessingCanvas" xmlns:cx="http://schemas.microsoft.com/office/drawing/2014/chartex" xmlns:cx1="http://schemas.microsoft.com/office/drawing/2015/9/8/chartex" xmlns:cx2="http://schemas.microsoft.com/office/drawing/2015/10/21/chartex" xmlns:cx3="http://schemas.microsoft.com/office/drawing/2016/5/9/chartex" xmlns:cx4="http://schemas.microsoft.com/office/drawing/2016/5/10/chartex" xmlns:cx5="http://schemas.microsoft.com/office/drawing/2016/5/11/chartex" xmlns:cx6="http://schemas.microsoft.com/office/drawing/2016/5/12/chartex" xmlns:cx7="http://schemas.microsoft.com/office/drawing/2016/5/13/chartex" xmlns:cx8="http://schemas.microsoft.com/office/drawing/2016/5/14/chartex" xmlns:mc="http://schemas.openxmlformats.org/markup-compatibility/2006" xmlns:aink="http://schemas.microsoft.com/office/drawing/2016/ink" xmlns:am3d="http://schemas.microsoft.com/office/drawing/2017/model3d" xmlns:o="urn:schemas-microsoft-com:office:office" xmlns:r="http://schemas.openxmlformats.org/officeDocument/2006/relationships" xmlns:m="http://schemas.openxmlformats.org/officeDocument/2006/math" xmlns:v="urn:schemas-microsoft-com:vml" xmlns:wp14="http://schemas.microsoft.com/office/word/2010/wordprocessingDrawing" xmlns:wp="http://schemas.openxmlformats.org/drawingml/2006/wordprocessingDrawing" xmlns:w10="urn:schemas-microsoft-com:office:word" xmlns:w="http://schemas.openxmlformats.org/wordprocessingml/2006/main" xmlns:w14="http://schemas.microsoft.com/office/word/2010/wordml" xmlns:w15="http://schemas.microsoft.com/office/word/2012/wordml" xmlns:w16cex="http://schemas.microsoft.com/office/word/2018/wordml/cex" xmlns:w16cid="http://schemas.microsoft.com/office/word/2016/wordml/cid" xmlns:w16="http://schemas.microsoft.com/office/word/2018/wordml" xmlns:w16se="http://schemas.microsoft.com/office/word/2015/wordml/symex" xmlns:wpg="http://schemas.microsoft.com/office/word/2010/wordprocessingGroup" xmlns:wpi="http://schemas.microsoft.com/office/word/2010/wordprocessingInk" xmlns:wne="http://schemas.microsoft.com/office/word/2006/wordml" xmlns:wps="http://schemas.microsoft.com/office/word/2010/wordprocessingShape" mc:Ignorable="w14 w15 w16se w16cid w16 w16cex wp14">
+  <w:abstractNum w:abstractNumId="0" w15:restartNumberingAfterBreak="0">
+    <w:nsid w:val="25C12162"/>
+    <w:multiLevelType w:val="hybridMultilevel"/>
+    <w:tmpl w:val="797C04B0"/>
+    <w:lvl w:ilvl="0" w:tplc="F8A22838">
+      <w:start w:val="4"/>
+      <w:numFmt w:val="bullet"/>
+      <w:lvlText w:val=""/>
+      <w:lvlJc w:val="left"/>
+      <w:pPr>
+        <w:ind w:left="720" w:hanging="360"/>
+      </w:pPr>
+      <w:rPr>
+        <w:rFonts w:ascii="Symbol" w:eastAsiaTheme="minorHAnsi" w:hAnsi="Symbol" w:cstheme="minorBidi" w:hint="default"/>
+      </w:rPr>
+    </w:lvl>
+    <w:lvl w:ilvl="1" w:tplc="080A0003" w:tentative="1">
+      <w:start w:val="1"/>
+      <w:numFmt w:val="bullet"/>
+      <w:lvlText w:val="o"/>
+      <w:lvlJc w:val="left"/>
+      <w:pPr>
+        <w:ind w:left="1440" w:hanging="360"/>
+      </w:pPr>
+      <w:rPr>
+        <w:rFonts w:ascii="Courier New" w:hAnsi="Courier New" w:cs="Courier New" w:hint="default"/>
+      </w:rPr>
+    </w:lvl>
+    <w:lvl w:ilvl="2" w:tplc="080A0005" w:tentative="1">
+      <w:start w:val="1"/>
+      <w:numFmt w:val="bullet"/>
+      <w:lvlText w:val=""/>
+      <w:lvlJc w:val="left"/>
+      <w:pPr>
+        <w:ind w:left="2160" w:hanging="360"/>
+      </w:pPr>
+      <w:rPr>
+        <w:rFonts w:ascii="Wingdings" w:hAnsi="Wingdings" w:hint="default"/>
+      </w:rPr>
+    </w:lvl>
+    <w:lvl w:ilvl="3" w:tplc="080A0001" w:tentative="1">
+      <w:start w:val="1"/>
+      <w:numFmt w:val="bullet"/>
+      <w:lvlText w:val=""/>
+      <w:lvlJc w:val="left"/>
+      <w:pPr>
+        <w:ind w:left="2880" w:hanging="360"/>
+      </w:pPr>
+      <w:rPr>
+        <w:rFonts w:ascii="Symbol" w:hAnsi="Symbol" w:hint="default"/>
+      </w:rPr>
+    </w:lvl>
+    <w:lvl w:ilvl="4" w:tplc="080A0003" w:tentative="1">
+      <w:start w:val="1"/>
+      <w:numFmt w:val="bullet"/>
+      <w:lvlText w:val="o"/>
+      <w:lvlJc w:val="left"/>
+      <w:pPr>
+        <w:ind w:left="3600" w:hanging="360"/>
+      </w:pPr>
+      <w:rPr>
+        <w:rFonts w:ascii="Courier New" w:hAnsi="Courier New" w:cs="Courier New" w:hint="default"/>
+      </w:rPr>
+    </w:lvl>
+    <w:lvl w:ilvl="5" w:tplc="080A0005" w:tentative="1">
+      <w:start w:val="1"/>
+      <w:numFmt w:val="bullet"/>
+      <w:lvlText w:val=""/>
+      <w:lvlJc w:val="left"/>
+      <w:pPr>
+        <w:ind w:left="4320" w:hanging="360"/>
+      </w:pPr>
+      <w:rPr>
+        <w:rFonts w:ascii="Wingdings" w:hAnsi="Wingdings" w:hint="default"/>
+      </w:rPr>
+    </w:lvl>
+    <w:lvl w:ilvl="6" w:tplc="080A0001" w:tentative="1">
+      <w:start w:val="1"/>
+      <w:numFmt w:val="bullet"/>
+      <w:lvlText w:val=""/>
+      <w:lvlJc w:val="left"/>
+      <w:pPr>
+        <w:ind w:left="5040" w:hanging="360"/>
+      </w:pPr>
+      <w:rPr>
+        <w:rFonts w:ascii="Symbol" w:hAnsi="Symbol" w:hint="default"/>
+      </w:rPr>
+    </w:lvl>
+    <w:lvl w:ilvl="7" w:tplc="080A0003" w:tentative="1">
+      <w:start w:val="1"/>
+      <w:numFmt w:val="bullet"/>
+      <w:lvlText w:val="o"/>
+      <w:lvlJc w:val="left"/>
+      <w:pPr>
+        <w:ind w:left="5760" w:hanging="360"/>
+      </w:pPr>
+      <w:rPr>
+        <w:rFonts w:ascii="Courier New" w:hAnsi="Courier New" w:cs="Courier New" w:hint="default"/>
+      </w:rPr>
+    </w:lvl>
+    <w:lvl w:ilvl="8" w:tplc="080A0005" w:tentative="1">
+      <w:start w:val="1"/>
+      <w:numFmt w:val="bullet"/>
+      <w:lvlText w:val=""/>
+      <w:lvlJc w:val="left"/>
+      <w:pPr>
+        <w:ind w:left="6480" w:hanging="360"/>
+      </w:pPr>
+      <w:rPr>
+        <w:rFonts w:ascii="Wingdings" w:hAnsi="Wingdings" w:hint="default"/>
+      </w:rPr>
+    </w:lvl>
+  </w:abstractNum>
+  <w:abstractNum w:abstractNumId="1" w15:restartNumberingAfterBreak="0">
+    <w:nsid w:val="3C2C32FC"/>
+    <w:multiLevelType w:val="hybridMultilevel"/>
+    <w:tmpl w:val="118226BC"/>
+    <w:lvl w:ilvl="0" w:tplc="080A000F">
+      <w:start w:val="1"/>
+      <w:numFmt w:val="decimal"/>
+      <w:lvlText w:val="%1."/>
+      <w:lvlJc w:val="left"/>
+      <w:pPr>
+        <w:ind w:left="720" w:hanging="360"/>
+      </w:pPr>
+      <w:rPr>
+        <w:rFonts w:hint="default"/>
+      </w:rPr>
+    </w:lvl>
+    <w:lvl w:ilvl="1" w:tplc="080A0019">
+      <w:start w:val="1"/>
+      <w:numFmt w:val="lowerLetter"/>
+      <w:lvlText w:val="%2."/>
+      <w:lvlJc w:val="left"/>
+      <w:pPr>
+        <w:ind w:left="1440" w:hanging="360"/>
+      </w:pPr>
+    </w:lvl>
+    <w:lvl w:ilvl="2" w:tplc="080A001B">
+      <w:start w:val="1"/>
+      <w:numFmt w:val="lowerRoman"/>
+      <w:lvlText w:val="%3."/>
+      <w:lvlJc w:val="right"/>
+      <w:pPr>
+        <w:ind w:left="2160" w:hanging="180"/>
+      </w:pPr>
+    </w:lvl>
+    <w:lvl w:ilvl="3" w:tplc="080A000F" w:tentative="1">
+      <w:start w:val="1"/>
+      <w:numFmt w:val="decimal"/>
+      <w:lvlText w:val="%4."/>
+      <w:lvlJc w:val="left"/>
+      <w:pPr>
+        <w:ind w:left="2880" w:hanging="360"/>
+      </w:pPr>
+    </w:lvl>
+    <w:lvl w:ilvl="4" w:tplc="080A0019" w:tentative="1">
+      <w:start w:val="1"/>
+      <w:numFmt w:val="lowerLetter"/>
+      <w:lvlText w:val="%5."/>
+      <w:lvlJc w:val="left"/>
+      <w:pPr>
+        <w:ind w:left="3600" w:hanging="360"/>
+      </w:pPr>
+    </w:lvl>
+    <w:lvl w:ilvl="5" w:tplc="080A001B" w:tentative="1">
+      <w:start w:val="1"/>
+      <w:numFmt w:val="lowerRoman"/>
+      <w:lvlText w:val="%6."/>
+      <w:lvlJc w:val="right"/>
+      <w:pPr>
+        <w:ind w:left="4320" w:hanging="180"/>
+      </w:pPr>
+    </w:lvl>
+    <w:lvl w:ilvl="6" w:tplc="080A000F" w:tentative="1">
+      <w:start w:val="1"/>
+      <w:numFmt w:val="decimal"/>
+      <w:lvlText w:val="%7."/>
+      <w:lvlJc w:val="left"/>
+      <w:pPr>
+        <w:ind w:left="5040" w:hanging="360"/>
+      </w:pPr>
+    </w:lvl>
+    <w:lvl w:ilvl="7" w:tplc="080A0019" w:tentative="1">
+      <w:start w:val="1"/>
+      <w:numFmt w:val="lowerLetter"/>
+      <w:lvlText w:val="%8."/>
+      <w:lvlJc w:val="left"/>
+      <w:pPr>
+        <w:ind w:left="5760" w:hanging="360"/>
+      </w:pPr>
+    </w:lvl>
+    <w:lvl w:ilvl="8" w:tplc="080A001B" w:tentative="1">
+      <w:start w:val="1"/>
+      <w:numFmt w:val="lowerRoman"/>
+      <w:lvlText w:val="%9."/>
+      <w:lvlJc w:val="right"/>
+      <w:pPr>
+        <w:ind w:left="6480" w:hanging="180"/>
+      </w:pPr>
+    </w:lvl>
+  </w:abstractNum>
+  <w:num w:numId="1">
+    <w:abstractNumId w:val="0"/>
+  </w:num>
+  <w:num w:numId="2">
+    <w:abstractNumId w:val="1"/>
+  </w:num>
+</w:numbering>
 </file>
 
 <file path=word/styles.xml><?xml version="1.0" encoding="utf-8"?>
@@ -3327,6 +4497,17 @@
       <w:shd w:val="clear" w:color="auto" w:fill="E1DFDD"/>
     </w:rPr>
   </w:style>
+  <w:style w:type="paragraph" w:styleId="Prrafodelista">
+    <w:name w:val="List Paragraph"/>
+    <w:basedOn w:val="Normal"/>
+    <w:uiPriority w:val="34"/>
+    <w:qFormat/>
+    <w:rsid w:val="003B0AF6"/>
+    <w:pPr>
+      <w:ind w:left="720"/>
+      <w:contextualSpacing/>
+    </w:pPr>
+  </w:style>
 </w:styles>
 </file>
 

</xml_diff>

<commit_message>
corregir limite de los alumnos al pase de lista
</commit_message>
<xml_diff>
--- a/Manual/Manual-de-Usuario.docx
+++ b/Manual/Manual-de-Usuario.docx
@@ -1,6 +1,6 @@
 
 <file path=word/document.xml><?xml version="1.0" encoding="utf-8"?>
-<w:document xmlns:wpc="http://schemas.microsoft.com/office/word/2010/wordprocessingCanvas" xmlns:cx="http://schemas.microsoft.com/office/drawing/2014/chartex" xmlns:cx1="http://schemas.microsoft.com/office/drawing/2015/9/8/chartex" xmlns:cx2="http://schemas.microsoft.com/office/drawing/2015/10/21/chartex" xmlns:cx3="http://schemas.microsoft.com/office/drawing/2016/5/9/chartex" xmlns:cx4="http://schemas.microsoft.com/office/drawing/2016/5/10/chartex" xmlns:cx5="http://schemas.microsoft.com/office/drawing/2016/5/11/chartex" xmlns:cx6="http://schemas.microsoft.com/office/drawing/2016/5/12/chartex" xmlns:cx7="http://schemas.microsoft.com/office/drawing/2016/5/13/chartex" xmlns:cx8="http://schemas.microsoft.com/office/drawing/2016/5/14/chartex" xmlns:mc="http://schemas.openxmlformats.org/markup-compatibility/2006" xmlns:aink="http://schemas.microsoft.com/office/drawing/2016/ink" xmlns:am3d="http://schemas.microsoft.com/office/drawing/2017/model3d" xmlns:o="urn:schemas-microsoft-com:office:office" xmlns:r="http://schemas.openxmlformats.org/officeDocument/2006/relationships" xmlns:m="http://schemas.openxmlformats.org/officeDocument/2006/math" xmlns:v="urn:schemas-microsoft-com:vml" xmlns:wp14="http://schemas.microsoft.com/office/word/2010/wordprocessingDrawing" xmlns:wp="http://schemas.openxmlformats.org/drawingml/2006/wordprocessingDrawing" xmlns:w10="urn:schemas-microsoft-com:office:word" xmlns:w="http://schemas.openxmlformats.org/wordprocessingml/2006/main" xmlns:w14="http://schemas.microsoft.com/office/word/2010/wordml" xmlns:w15="http://schemas.microsoft.com/office/word/2012/wordml" xmlns:w16cex="http://schemas.microsoft.com/office/word/2018/wordml/cex" xmlns:w16cid="http://schemas.microsoft.com/office/word/2016/wordml/cid" xmlns:w16="http://schemas.microsoft.com/office/word/2018/wordml" xmlns:w16se="http://schemas.microsoft.com/office/word/2015/wordml/symex" xmlns:wpg="http://schemas.microsoft.com/office/word/2010/wordprocessingGroup" xmlns:wpi="http://schemas.microsoft.com/office/word/2010/wordprocessingInk" xmlns:wne="http://schemas.microsoft.com/office/word/2006/wordml" xmlns:wps="http://schemas.microsoft.com/office/word/2010/wordprocessingShape" mc:Ignorable="w14 w15 w16se w16cid w16 w16cex wp14">
+<w:document xmlns:wpc="http://schemas.microsoft.com/office/word/2010/wordprocessingCanvas" xmlns:cx="http://schemas.microsoft.com/office/drawing/2014/chartex" xmlns:cx1="http://schemas.microsoft.com/office/drawing/2015/9/8/chartex" xmlns:cx2="http://schemas.microsoft.com/office/drawing/2015/10/21/chartex" xmlns:cx3="http://schemas.microsoft.com/office/drawing/2016/5/9/chartex" xmlns:cx4="http://schemas.microsoft.com/office/drawing/2016/5/10/chartex" xmlns:cx5="http://schemas.microsoft.com/office/drawing/2016/5/11/chartex" xmlns:cx6="http://schemas.microsoft.com/office/drawing/2016/5/12/chartex" xmlns:cx7="http://schemas.microsoft.com/office/drawing/2016/5/13/chartex" xmlns:cx8="http://schemas.microsoft.com/office/drawing/2016/5/14/chartex" xmlns:mc="http://schemas.openxmlformats.org/markup-compatibility/2006" xmlns:aink="http://schemas.microsoft.com/office/drawing/2016/ink" xmlns:am3d="http://schemas.microsoft.com/office/drawing/2017/model3d" xmlns:o="urn:schemas-microsoft-com:office:office" xmlns:r="http://schemas.openxmlformats.org/officeDocument/2006/relationships" xmlns:m="http://schemas.openxmlformats.org/officeDocument/2006/math" xmlns:v="urn:schemas-microsoft-com:vml" xmlns:wp14="http://schemas.microsoft.com/office/word/2010/wordprocessingDrawing" xmlns:wp="http://schemas.openxmlformats.org/drawingml/2006/wordprocessingDrawing" xmlns:w10="urn:schemas-microsoft-com:office:word" xmlns:w="http://schemas.openxmlformats.org/wordprocessingml/2006/main" xmlns:w14="http://schemas.microsoft.com/office/word/2010/wordml" xmlns:w15="http://schemas.microsoft.com/office/word/2012/wordml" xmlns:w16cex="http://schemas.microsoft.com/office/word/2018/wordml/cex" xmlns:w16cid="http://schemas.microsoft.com/office/word/2016/wordml/cid" xmlns:w16="http://schemas.microsoft.com/office/word/2018/wordml" xmlns:w16sdtdh="http://schemas.microsoft.com/office/word/2020/wordml/sdtdatahash" xmlns:w16se="http://schemas.microsoft.com/office/word/2015/wordml/symex" xmlns:wpg="http://schemas.microsoft.com/office/word/2010/wordprocessingGroup" xmlns:wpi="http://schemas.microsoft.com/office/word/2010/wordprocessingInk" xmlns:wne="http://schemas.microsoft.com/office/word/2006/wordml" xmlns:wps="http://schemas.microsoft.com/office/word/2010/wordprocessingShape" mc:Ignorable="w14 w15 w16se w16cid w16 w16cex w16sdtdh wp14">
   <w:body>
     <w:sdt>
       <w:sdtPr>
@@ -958,11 +958,7 @@
               </mc:Choice>
               <mc:Fallback>
                 <w:pict>
-                  <v:shapetype w14:anchorId="27BE56F0" id="_x0000_t202" coordsize="21600,21600" o:spt="202" path="m,l,21600r21600,l21600,xe">
-                    <v:stroke joinstyle="miter"/>
-                    <v:path gradientshapeok="t" o:connecttype="rect"/>
-                  </v:shapetype>
-                  <v:shape id="Cuadro de texto 69" o:spid="_x0000_s1027" type="#_x0000_t202" style="position:absolute;margin-left:0;margin-top:0;width:468pt;height:29.5pt;z-index:251659264;visibility:visible;mso-wrap-style:square;mso-width-percent:765;mso-height-percent:0;mso-wrap-distance-left:9pt;mso-wrap-distance-top:0;mso-wrap-distance-right:9pt;mso-wrap-distance-bottom:0;mso-position-horizontal:center;mso-position-horizontal-relative:margin;mso-position-vertical:bottom;mso-position-vertical-relative:margin;mso-width-percent:765;mso-height-percent:0;mso-width-relative:page;mso-height-relative:margin;v-text-anchor:bottom" o:gfxdata="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" filled="f" stroked="f" strokeweight=".5pt">
+                  <v:shape w14:anchorId="27BE56F0" id="Cuadro de texto 69" o:spid="_x0000_s1027" type="#_x0000_t202" style="position:absolute;margin-left:0;margin-top:0;width:468pt;height:29.5pt;z-index:251659264;visibility:visible;mso-wrap-style:square;mso-width-percent:765;mso-height-percent:0;mso-wrap-distance-left:9pt;mso-wrap-distance-top:0;mso-wrap-distance-right:9pt;mso-wrap-distance-bottom:0;mso-position-horizontal:center;mso-position-horizontal-relative:margin;mso-position-vertical:bottom;mso-position-vertical-relative:margin;mso-width-percent:765;mso-height-percent:0;mso-width-relative:page;mso-height-relative:margin;v-text-anchor:bottom" o:gfxdata="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" filled="f" stroked="f" strokeweight=".5pt">
                     <v:textbox style="mso-fit-shape-to-text:t" inset="0,0,0,0">
                       <w:txbxContent>
                         <w:p>
@@ -3782,9 +3778,465 @@
           <w:szCs w:val="24"/>
         </w:rPr>
       </w:pPr>
-    </w:p>
-    <w:p>
-      <w:pPr>
+      <w:r>
+        <w:rPr>
+          <w:sz w:val="24"/>
+          <w:szCs w:val="24"/>
+        </w:rPr>
+        <w:br/>
+      </w:r>
+      <w:r>
+        <w:rPr>
+          <w:sz w:val="24"/>
+          <w:szCs w:val="24"/>
+        </w:rPr>
+        <w:br/>
+      </w:r>
+      <w:r>
+        <w:rPr>
+          <w:sz w:val="24"/>
+          <w:szCs w:val="24"/>
+        </w:rPr>
+        <w:br/>
+      </w:r>
+    </w:p>
+    <w:p>
+      <w:pPr>
+        <w:rPr>
+          <w:sz w:val="24"/>
+          <w:szCs w:val="24"/>
+        </w:rPr>
+      </w:pPr>
+      <w:r>
+        <w:rPr>
+          <w:sz w:val="24"/>
+          <w:szCs w:val="24"/>
+        </w:rPr>
+        <w:br w:type="page"/>
+      </w:r>
+    </w:p>
+    <w:p>
+      <w:pPr>
+        <w:rPr>
+          <w:sz w:val="24"/>
+          <w:szCs w:val="24"/>
+        </w:rPr>
+      </w:pPr>
+      <w:r>
+        <w:rPr>
+          <w:sz w:val="24"/>
+          <w:szCs w:val="24"/>
+        </w:rPr>
+        <w:lastRenderedPageBreak/>
+        <w:t>Orden de los archivos:</w:t>
+      </w:r>
+    </w:p>
+    <w:p>
+      <w:pPr>
+        <w:pStyle w:val="Prrafodelista"/>
+        <w:numPr>
+          <w:ilvl w:val="0"/>
+          <w:numId w:val="1"/>
+        </w:numPr>
+        <w:rPr>
+          <w:sz w:val="24"/>
+          <w:szCs w:val="24"/>
+        </w:rPr>
+      </w:pPr>
+      <w:r>
+        <w:rPr>
+          <w:sz w:val="24"/>
+          <w:szCs w:val="24"/>
+        </w:rPr>
+        <w:t xml:space="preserve">Dentro de la ruta: </w:t>
+      </w:r>
+      <w:r>
+        <w:rPr>
+          <w:sz w:val="24"/>
+          <w:szCs w:val="24"/>
+        </w:rPr>
+        <w:t>C:</w:t>
+      </w:r>
+      <w:r>
+        <w:rPr>
+          <w:sz w:val="24"/>
+          <w:szCs w:val="24"/>
+        </w:rPr>
+        <w:t>\…\</w:t>
+      </w:r>
+      <w:r>
+        <w:rPr>
+          <w:sz w:val="24"/>
+          <w:szCs w:val="24"/>
+        </w:rPr>
+        <w:t>CAMS\BlocNotasToDatagridview\bin\Debug\CAMS</w:t>
+      </w:r>
+    </w:p>
+    <w:p>
+      <w:pPr>
+        <w:pStyle w:val="Prrafodelista"/>
+        <w:numPr>
+          <w:ilvl w:val="1"/>
+          <w:numId w:val="1"/>
+        </w:numPr>
+        <w:rPr>
+          <w:sz w:val="24"/>
+          <w:szCs w:val="24"/>
+        </w:rPr>
+      </w:pPr>
+      <w:r>
+        <w:rPr>
+          <w:sz w:val="24"/>
+          <w:szCs w:val="24"/>
+        </w:rPr>
+        <w:t>Deben estar los siguientes archivos con estos mismos nombres:</w:t>
+      </w:r>
+    </w:p>
+    <w:p>
+      <w:pPr>
+        <w:pStyle w:val="Prrafodelista"/>
+        <w:numPr>
+          <w:ilvl w:val="2"/>
+          <w:numId w:val="1"/>
+        </w:numPr>
+        <w:rPr>
+          <w:sz w:val="24"/>
+          <w:szCs w:val="24"/>
+        </w:rPr>
+      </w:pPr>
+      <w:r>
+        <w:rPr>
+          <w:noProof/>
+        </w:rPr>
+        <w:drawing>
+          <wp:inline distT="0" distB="0" distL="0" distR="0" wp14:anchorId="24B87292" wp14:editId="53100BB4">
+            <wp:extent cx="1933575" cy="1076325"/>
+            <wp:effectExtent l="0" t="0" r="9525" b="9525"/>
+            <wp:docPr id="26" name="Imagen 26"/>
+            <wp:cNvGraphicFramePr>
+              <a:graphicFrameLocks xmlns:a="http://schemas.openxmlformats.org/drawingml/2006/main" noChangeAspect="1"/>
+            </wp:cNvGraphicFramePr>
+            <a:graphic xmlns:a="http://schemas.openxmlformats.org/drawingml/2006/main">
+              <a:graphicData uri="http://schemas.openxmlformats.org/drawingml/2006/picture">
+                <pic:pic xmlns:pic="http://schemas.openxmlformats.org/drawingml/2006/picture">
+                  <pic:nvPicPr>
+                    <pic:cNvPr id="1" name=""/>
+                    <pic:cNvPicPr/>
+                  </pic:nvPicPr>
+                  <pic:blipFill>
+                    <a:blip r:embed="rId30"/>
+                    <a:stretch>
+                      <a:fillRect/>
+                    </a:stretch>
+                  </pic:blipFill>
+                  <pic:spPr>
+                    <a:xfrm>
+                      <a:off x="0" y="0"/>
+                      <a:ext cx="1933575" cy="1076325"/>
+                    </a:xfrm>
+                    <a:prstGeom prst="rect">
+                      <a:avLst/>
+                    </a:prstGeom>
+                  </pic:spPr>
+                </pic:pic>
+              </a:graphicData>
+            </a:graphic>
+          </wp:inline>
+        </w:drawing>
+      </w:r>
+    </w:p>
+    <w:p>
+      <w:pPr>
+        <w:rPr>
+          <w:sz w:val="24"/>
+          <w:szCs w:val="24"/>
+        </w:rPr>
+      </w:pPr>
+    </w:p>
+    <w:p>
+      <w:pPr>
+        <w:pStyle w:val="Prrafodelista"/>
+        <w:numPr>
+          <w:ilvl w:val="0"/>
+          <w:numId w:val="1"/>
+        </w:numPr>
+        <w:rPr>
+          <w:sz w:val="24"/>
+          <w:szCs w:val="24"/>
+        </w:rPr>
+      </w:pPr>
+      <w:r>
+        <w:rPr>
+          <w:sz w:val="24"/>
+          <w:szCs w:val="24"/>
+        </w:rPr>
+        <w:t xml:space="preserve">Dentro de la ruta: </w:t>
+      </w:r>
+      <w:r>
+        <w:rPr>
+          <w:sz w:val="24"/>
+          <w:szCs w:val="24"/>
+        </w:rPr>
+        <w:t>C:\</w:t>
+      </w:r>
+      <w:r>
+        <w:rPr>
+          <w:sz w:val="24"/>
+          <w:szCs w:val="24"/>
+        </w:rPr>
+        <w:t>...</w:t>
+      </w:r>
+      <w:r>
+        <w:rPr>
+          <w:sz w:val="24"/>
+          <w:szCs w:val="24"/>
+        </w:rPr>
+        <w:t>\CAMS\BlocNotasToDatagridview\bin\Debug\Archivos-Salones</w:t>
+      </w:r>
+    </w:p>
+    <w:p>
+      <w:pPr>
+        <w:pStyle w:val="Prrafodelista"/>
+        <w:numPr>
+          <w:ilvl w:val="1"/>
+          <w:numId w:val="1"/>
+        </w:numPr>
+        <w:rPr>
+          <w:sz w:val="24"/>
+          <w:szCs w:val="24"/>
+        </w:rPr>
+      </w:pPr>
+      <w:r>
+        <w:rPr>
+          <w:sz w:val="24"/>
+          <w:szCs w:val="24"/>
+        </w:rPr>
+        <w:t>Entrada</w:t>
+      </w:r>
+    </w:p>
+    <w:p>
+      <w:pPr>
+        <w:pStyle w:val="Prrafodelista"/>
+        <w:numPr>
+          <w:ilvl w:val="1"/>
+          <w:numId w:val="1"/>
+        </w:numPr>
+        <w:rPr>
+          <w:sz w:val="24"/>
+          <w:szCs w:val="24"/>
+        </w:rPr>
+      </w:pPr>
+      <w:r>
+        <w:rPr>
+          <w:sz w:val="24"/>
+          <w:szCs w:val="24"/>
+        </w:rPr>
+        <w:t>Salones</w:t>
+      </w:r>
+    </w:p>
+    <w:p>
+      <w:pPr>
+        <w:rPr>
+          <w:sz w:val="24"/>
+          <w:szCs w:val="24"/>
+        </w:rPr>
+      </w:pPr>
+    </w:p>
+    <w:p>
+      <w:pPr>
+        <w:pStyle w:val="Prrafodelista"/>
+        <w:numPr>
+          <w:ilvl w:val="0"/>
+          <w:numId w:val="1"/>
+        </w:numPr>
+        <w:rPr>
+          <w:sz w:val="24"/>
+          <w:szCs w:val="24"/>
+        </w:rPr>
+      </w:pPr>
+      <w:r>
+        <w:rPr>
+          <w:sz w:val="24"/>
+          <w:szCs w:val="24"/>
+        </w:rPr>
+        <w:t>Los archivos que genera el sistema para hacer el pase de lista son:</w:t>
+      </w:r>
+    </w:p>
+    <w:p>
+      <w:pPr>
+        <w:pStyle w:val="Prrafodelista"/>
+        <w:numPr>
+          <w:ilvl w:val="1"/>
+          <w:numId w:val="1"/>
+        </w:numPr>
+        <w:rPr>
+          <w:sz w:val="24"/>
+          <w:szCs w:val="24"/>
+        </w:rPr>
+      </w:pPr>
+      <w:r>
+        <w:rPr>
+          <w:sz w:val="24"/>
+          <w:szCs w:val="24"/>
+        </w:rPr>
+        <w:t>Impresión (se dividen los 10 seleccionados entre participante A y participante B)</w:t>
+      </w:r>
+    </w:p>
+    <w:p>
+      <w:pPr>
+        <w:pStyle w:val="Prrafodelista"/>
+        <w:numPr>
+          <w:ilvl w:val="1"/>
+          <w:numId w:val="1"/>
+        </w:numPr>
+        <w:rPr>
+          <w:sz w:val="24"/>
+          <w:szCs w:val="24"/>
+        </w:rPr>
+      </w:pPr>
+      <w:r>
+        <w:rPr>
+          <w:sz w:val="24"/>
+          <w:szCs w:val="24"/>
+        </w:rPr>
+        <w:t>Parejas (listado de las parejas que se generaron)</w:t>
+      </w:r>
+    </w:p>
+    <w:p>
+      <w:pPr>
+        <w:pStyle w:val="Prrafodelista"/>
+        <w:numPr>
+          <w:ilvl w:val="1"/>
+          <w:numId w:val="1"/>
+        </w:numPr>
+        <w:rPr>
+          <w:sz w:val="24"/>
+          <w:szCs w:val="24"/>
+        </w:rPr>
+      </w:pPr>
+      <w:r>
+        <w:rPr>
+          <w:sz w:val="24"/>
+          <w:szCs w:val="24"/>
+        </w:rPr>
+        <w:t>Parejas2 (listado de los participantes que se seleccionaron para ese pase de lista</w:t>
+      </w:r>
+      <w:r>
+        <w:rPr>
+          <w:sz w:val="24"/>
+          <w:szCs w:val="24"/>
+        </w:rPr>
+        <w:t>. Este archivo se usa para el módulo de desempate</w:t>
+      </w:r>
+      <w:r>
+        <w:rPr>
+          <w:sz w:val="24"/>
+          <w:szCs w:val="24"/>
+        </w:rPr>
+        <w:t>)</w:t>
+      </w:r>
+    </w:p>
+    <w:p>
+      <w:pPr>
+        <w:pStyle w:val="Prrafodelista"/>
+        <w:rPr>
+          <w:sz w:val="24"/>
+          <w:szCs w:val="24"/>
+        </w:rPr>
+      </w:pPr>
+    </w:p>
+    <w:p>
+      <w:pPr>
+        <w:pStyle w:val="Prrafodelista"/>
+        <w:numPr>
+          <w:ilvl w:val="0"/>
+          <w:numId w:val="1"/>
+        </w:numPr>
+        <w:rPr>
+          <w:sz w:val="24"/>
+          <w:szCs w:val="24"/>
+        </w:rPr>
+      </w:pPr>
+      <w:r>
+        <w:rPr>
+          <w:sz w:val="24"/>
+          <w:szCs w:val="24"/>
+        </w:rPr>
+        <w:t xml:space="preserve">El ejecutable se encuentra en </w:t>
+      </w:r>
+      <w:r>
+        <w:rPr>
+          <w:sz w:val="24"/>
+          <w:szCs w:val="24"/>
+        </w:rPr>
+        <w:t>C:\</w:t>
+      </w:r>
+      <w:r>
+        <w:rPr>
+          <w:sz w:val="24"/>
+          <w:szCs w:val="24"/>
+        </w:rPr>
+        <w:t>...</w:t>
+      </w:r>
+      <w:r>
+        <w:rPr>
+          <w:sz w:val="24"/>
+          <w:szCs w:val="24"/>
+        </w:rPr>
+        <w:t>\CAMS\BlocNotasToDatagridview\bin\Debug</w:t>
+      </w:r>
+    </w:p>
+    <w:p>
+      <w:pPr>
+        <w:pStyle w:val="Prrafodelista"/>
+        <w:numPr>
+          <w:ilvl w:val="1"/>
+          <w:numId w:val="1"/>
+        </w:numPr>
+        <w:rPr>
+          <w:sz w:val="24"/>
+          <w:szCs w:val="24"/>
+        </w:rPr>
+      </w:pPr>
+      <w:r>
+        <w:rPr>
+          <w:sz w:val="24"/>
+          <w:szCs w:val="24"/>
+        </w:rPr>
+        <w:t xml:space="preserve">Se llama:  </w:t>
+      </w:r>
+      <w:proofErr w:type="spellStart"/>
+      <w:r>
+        <w:rPr>
+          <w:sz w:val="24"/>
+          <w:szCs w:val="24"/>
+        </w:rPr>
+        <w:t>BlocNotasToDatagridview</w:t>
+      </w:r>
+      <w:proofErr w:type="spellEnd"/>
+      <w:r>
+        <w:rPr>
+          <w:sz w:val="24"/>
+          <w:szCs w:val="24"/>
+        </w:rPr>
+        <w:t xml:space="preserve"> </w:t>
+      </w:r>
+    </w:p>
+    <w:p>
+      <w:pPr>
+        <w:rPr>
+          <w:sz w:val="24"/>
+          <w:szCs w:val="24"/>
+        </w:rPr>
+      </w:pPr>
+    </w:p>
+    <w:p>
+      <w:pPr>
+        <w:pStyle w:val="Prrafodelista"/>
+        <w:numPr>
+          <w:ilvl w:val="0"/>
+          <w:numId w:val="1"/>
+        </w:numPr>
         <w:rPr>
           <w:sz w:val="24"/>
           <w:szCs w:val="24"/>
@@ -3811,7 +4263,7 @@
 </file>
 
 <file path=word/numbering.xml><?xml version="1.0" encoding="utf-8"?>
-<w:numbering xmlns:wpc="http://schemas.microsoft.com/office/word/2010/wordprocessingCanvas" xmlns:cx="http://schemas.microsoft.com/office/drawing/2014/chartex" xmlns:cx1="http://schemas.microsoft.com/office/drawing/2015/9/8/chartex" xmlns:cx2="http://schemas.microsoft.com/office/drawing/2015/10/21/chartex" xmlns:cx3="http://schemas.microsoft.com/office/drawing/2016/5/9/chartex" xmlns:cx4="http://schemas.microsoft.com/office/drawing/2016/5/10/chartex" xmlns:cx5="http://schemas.microsoft.com/office/drawing/2016/5/11/chartex" xmlns:cx6="http://schemas.microsoft.com/office/drawing/2016/5/12/chartex" xmlns:cx7="http://schemas.microsoft.com/office/drawing/2016/5/13/chartex" xmlns:cx8="http://schemas.microsoft.com/office/drawing/2016/5/14/chartex" xmlns:mc="http://schemas.openxmlformats.org/markup-compatibility/2006" xmlns:aink="http://schemas.microsoft.com/office/drawing/2016/ink" xmlns:am3d="http://schemas.microsoft.com/office/drawing/2017/model3d" xmlns:o="urn:schemas-microsoft-com:office:office" xmlns:r="http://schemas.openxmlformats.org/officeDocument/2006/relationships" xmlns:m="http://schemas.openxmlformats.org/officeDocument/2006/math" xmlns:v="urn:schemas-microsoft-com:vml" xmlns:wp14="http://schemas.microsoft.com/office/word/2010/wordprocessingDrawing" xmlns:wp="http://schemas.openxmlformats.org/drawingml/2006/wordprocessingDrawing" xmlns:w10="urn:schemas-microsoft-com:office:word" xmlns:w="http://schemas.openxmlformats.org/wordprocessingml/2006/main" xmlns:w14="http://schemas.microsoft.com/office/word/2010/wordml" xmlns:w15="http://schemas.microsoft.com/office/word/2012/wordml" xmlns:w16cex="http://schemas.microsoft.com/office/word/2018/wordml/cex" xmlns:w16cid="http://schemas.microsoft.com/office/word/2016/wordml/cid" xmlns:w16="http://schemas.microsoft.com/office/word/2018/wordml" xmlns:w16se="http://schemas.microsoft.com/office/word/2015/wordml/symex" xmlns:wpg="http://schemas.microsoft.com/office/word/2010/wordprocessingGroup" xmlns:wpi="http://schemas.microsoft.com/office/word/2010/wordprocessingInk" xmlns:wne="http://schemas.microsoft.com/office/word/2006/wordml" xmlns:wps="http://schemas.microsoft.com/office/word/2010/wordprocessingShape" mc:Ignorable="w14 w15 w16se w16cid w16 w16cex wp14">
+<w:numbering xmlns:wpc="http://schemas.microsoft.com/office/word/2010/wordprocessingCanvas" xmlns:cx="http://schemas.microsoft.com/office/drawing/2014/chartex" xmlns:cx1="http://schemas.microsoft.com/office/drawing/2015/9/8/chartex" xmlns:cx2="http://schemas.microsoft.com/office/drawing/2015/10/21/chartex" xmlns:cx3="http://schemas.microsoft.com/office/drawing/2016/5/9/chartex" xmlns:cx4="http://schemas.microsoft.com/office/drawing/2016/5/10/chartex" xmlns:cx5="http://schemas.microsoft.com/office/drawing/2016/5/11/chartex" xmlns:cx6="http://schemas.microsoft.com/office/drawing/2016/5/12/chartex" xmlns:cx7="http://schemas.microsoft.com/office/drawing/2016/5/13/chartex" xmlns:cx8="http://schemas.microsoft.com/office/drawing/2016/5/14/chartex" xmlns:mc="http://schemas.openxmlformats.org/markup-compatibility/2006" xmlns:aink="http://schemas.microsoft.com/office/drawing/2016/ink" xmlns:am3d="http://schemas.microsoft.com/office/drawing/2017/model3d" xmlns:o="urn:schemas-microsoft-com:office:office" xmlns:r="http://schemas.openxmlformats.org/officeDocument/2006/relationships" xmlns:m="http://schemas.openxmlformats.org/officeDocument/2006/math" xmlns:v="urn:schemas-microsoft-com:vml" xmlns:wp14="http://schemas.microsoft.com/office/word/2010/wordprocessingDrawing" xmlns:wp="http://schemas.openxmlformats.org/drawingml/2006/wordprocessingDrawing" xmlns:w10="urn:schemas-microsoft-com:office:word" xmlns:w="http://schemas.openxmlformats.org/wordprocessingml/2006/main" xmlns:w14="http://schemas.microsoft.com/office/word/2010/wordml" xmlns:w15="http://schemas.microsoft.com/office/word/2012/wordml" xmlns:w16cex="http://schemas.microsoft.com/office/word/2018/wordml/cex" xmlns:w16cid="http://schemas.microsoft.com/office/word/2016/wordml/cid" xmlns:w16="http://schemas.microsoft.com/office/word/2018/wordml" xmlns:w16sdtdh="http://schemas.microsoft.com/office/word/2020/wordml/sdtdatahash" xmlns:w16se="http://schemas.microsoft.com/office/word/2015/wordml/symex" xmlns:wpg="http://schemas.microsoft.com/office/word/2010/wordprocessingGroup" xmlns:wpi="http://schemas.microsoft.com/office/word/2010/wordprocessingInk" xmlns:wne="http://schemas.microsoft.com/office/word/2006/wordml" xmlns:wps="http://schemas.microsoft.com/office/word/2010/wordprocessingShape" mc:Ignorable="w14 w15 w16se w16cid w16 w16cex w16sdtdh wp14">
   <w:abstractNum w:abstractNumId="0" w15:restartNumberingAfterBreak="0">
     <w:nsid w:val="25C12162"/>
     <w:multiLevelType w:val="hybridMultilevel"/>
@@ -3828,7 +4280,7 @@
         <w:rFonts w:ascii="Symbol" w:eastAsiaTheme="minorHAnsi" w:hAnsi="Symbol" w:cstheme="minorBidi" w:hint="default"/>
       </w:rPr>
     </w:lvl>
-    <w:lvl w:ilvl="1" w:tplc="080A0003" w:tentative="1">
+    <w:lvl w:ilvl="1" w:tplc="080A0003">
       <w:start w:val="1"/>
       <w:numFmt w:val="bullet"/>
       <w:lvlText w:val="o"/>
@@ -3840,7 +4292,7 @@
         <w:rFonts w:ascii="Courier New" w:hAnsi="Courier New" w:cs="Courier New" w:hint="default"/>
       </w:rPr>
     </w:lvl>
-    <w:lvl w:ilvl="2" w:tplc="080A0005" w:tentative="1">
+    <w:lvl w:ilvl="2" w:tplc="080A0005">
       <w:start w:val="1"/>
       <w:numFmt w:val="bullet"/>
       <w:lvlText w:val=""/>
@@ -4024,7 +4476,7 @@
 </file>
 
 <file path=word/styles.xml><?xml version="1.0" encoding="utf-8"?>
-<w:styles xmlns:mc="http://schemas.openxmlformats.org/markup-compatibility/2006" xmlns:r="http://schemas.openxmlformats.org/officeDocument/2006/relationships" xmlns:w="http://schemas.openxmlformats.org/wordprocessingml/2006/main" xmlns:w14="http://schemas.microsoft.com/office/word/2010/wordml" xmlns:w15="http://schemas.microsoft.com/office/word/2012/wordml" xmlns:w16cex="http://schemas.microsoft.com/office/word/2018/wordml/cex" xmlns:w16cid="http://schemas.microsoft.com/office/word/2016/wordml/cid" xmlns:w16="http://schemas.microsoft.com/office/word/2018/wordml" xmlns:w16se="http://schemas.microsoft.com/office/word/2015/wordml/symex" mc:Ignorable="w14 w15 w16se w16cid w16 w16cex">
+<w:styles xmlns:mc="http://schemas.openxmlformats.org/markup-compatibility/2006" xmlns:r="http://schemas.openxmlformats.org/officeDocument/2006/relationships" xmlns:w="http://schemas.openxmlformats.org/wordprocessingml/2006/main" xmlns:w14="http://schemas.microsoft.com/office/word/2010/wordml" xmlns:w15="http://schemas.microsoft.com/office/word/2012/wordml" xmlns:w16cex="http://schemas.microsoft.com/office/word/2018/wordml/cex" xmlns:w16cid="http://schemas.microsoft.com/office/word/2016/wordml/cid" xmlns:w16="http://schemas.microsoft.com/office/word/2018/wordml" xmlns:w16sdtdh="http://schemas.microsoft.com/office/word/2020/wordml/sdtdatahash" xmlns:w16se="http://schemas.microsoft.com/office/word/2015/wordml/symex" mc:Ignorable="w14 w15 w16se w16cid w16 w16cex w16sdtdh">
   <w:docDefaults>
     <w:rPrDefault>
       <w:rPr>

</xml_diff>

<commit_message>
cambios en el manual
</commit_message>
<xml_diff>
--- a/Manual/Manual-de-Usuario.docx
+++ b/Manual/Manual-de-Usuario.docx
@@ -1681,34 +1681,54 @@
           <w:sz w:val="24"/>
           <w:szCs w:val="24"/>
         </w:rPr>
-        <w:t xml:space="preserve"> de lista </w:t>
-      </w:r>
-    </w:p>
-    <w:p>
-      <w:pPr>
-        <w:rPr>
-          <w:sz w:val="24"/>
-          <w:szCs w:val="24"/>
-        </w:rPr>
-      </w:pPr>
-      <w:r>
-        <w:rPr>
-          <w:sz w:val="24"/>
-          <w:szCs w:val="24"/>
-        </w:rPr>
-        <w:t>2.1</w:t>
-      </w:r>
-      <w:r>
-        <w:rPr>
-          <w:sz w:val="24"/>
-          <w:szCs w:val="24"/>
-        </w:rPr>
-        <w:t xml:space="preserve"> Se ejecuta el programa. Para el pase de lista se selecciona lo siguiente:</w:t>
-      </w:r>
-    </w:p>
-    <w:p>
-      <w:pPr>
-        <w:jc w:val="center"/>
+        <w:t xml:space="preserve"> de lista</w:t>
+      </w:r>
+    </w:p>
+    <w:p>
+      <w:pPr>
+        <w:rPr>
+          <w:sz w:val="24"/>
+          <w:szCs w:val="24"/>
+        </w:rPr>
+      </w:pPr>
+      <w:r>
+        <w:rPr>
+          <w:sz w:val="24"/>
+          <w:szCs w:val="24"/>
+        </w:rPr>
+        <w:t xml:space="preserve">2.1 </w:t>
+      </w:r>
+      <w:r>
+        <w:rPr>
+          <w:sz w:val="24"/>
+          <w:szCs w:val="24"/>
+        </w:rPr>
+        <w:t>Si</w:t>
+      </w:r>
+      <w:r>
+        <w:rPr>
+          <w:sz w:val="24"/>
+          <w:szCs w:val="24"/>
+        </w:rPr>
+        <w:t xml:space="preserve"> es la primera vez que se usa el programa, probablemente estén desactivadas las opciones de “Problemas” y “Generar etiquetas”</w:t>
+      </w:r>
+      <w:r>
+        <w:rPr>
+          <w:sz w:val="24"/>
+          <w:szCs w:val="24"/>
+        </w:rPr>
+        <w:t xml:space="preserve"> dado que aún no se han generado los archivos de las parejas. Selecciona pasar lista</w:t>
+      </w:r>
+      <w:r>
+        <w:rPr>
+          <w:sz w:val="24"/>
+          <w:szCs w:val="24"/>
+        </w:rPr>
+        <w:t xml:space="preserve"> </w:t>
+      </w:r>
+    </w:p>
+    <w:p>
+      <w:pPr>
         <w:rPr>
           <w:sz w:val="24"/>
           <w:szCs w:val="24"/>
@@ -1717,14 +1737,12 @@
       <w:r>
         <w:rPr>
           <w:noProof/>
-          <w:sz w:val="24"/>
-          <w:szCs w:val="24"/>
         </w:rPr>
         <w:drawing>
-          <wp:inline distT="0" distB="0" distL="0" distR="0" wp14:anchorId="600E67B6" wp14:editId="53DB57AA">
-            <wp:extent cx="4304030" cy="2594690"/>
-            <wp:effectExtent l="0" t="0" r="1270" b="0"/>
-            <wp:docPr id="6" name="Imagen 6"/>
+          <wp:inline distT="0" distB="0" distL="0" distR="0" wp14:anchorId="7B66C875" wp14:editId="168AC6C2">
+            <wp:extent cx="5419725" cy="3220416"/>
+            <wp:effectExtent l="0" t="0" r="0" b="0"/>
+            <wp:docPr id="27" name="Imagen 27" descr="Interfaz de usuario gráfica&#10;&#10;Descripción generada automáticamente"/>
             <wp:cNvGraphicFramePr>
               <a:graphicFrameLocks xmlns:a="http://schemas.openxmlformats.org/drawingml/2006/main" noChangeAspect="1"/>
             </wp:cNvGraphicFramePr>
@@ -1732,23 +1750,30 @@
               <a:graphicData uri="http://schemas.openxmlformats.org/drawingml/2006/picture">
                 <pic:pic xmlns:pic="http://schemas.openxmlformats.org/drawingml/2006/picture">
                   <pic:nvPicPr>
-                    <pic:cNvPr id="1" name=""/>
+                    <pic:cNvPr id="27" name="Imagen 27" descr="Interfaz de usuario gráfica&#10;&#10;Descripción generada automáticamente"/>
                     <pic:cNvPicPr/>
                   </pic:nvPicPr>
-                  <pic:blipFill>
+                  <pic:blipFill rotWithShape="1">
                     <a:blip r:embed="rId10"/>
-                    <a:stretch>
-                      <a:fillRect/>
-                    </a:stretch>
+                    <a:srcRect l="9674" t="11471" r="31772" b="26645"/>
+                    <a:stretch/>
                   </pic:blipFill>
-                  <pic:spPr>
+                  <pic:spPr bwMode="auto">
                     <a:xfrm>
                       <a:off x="0" y="0"/>
-                      <a:ext cx="4317735" cy="2602952"/>
+                      <a:ext cx="5420418" cy="3220828"/>
                     </a:xfrm>
                     <a:prstGeom prst="rect">
                       <a:avLst/>
                     </a:prstGeom>
+                    <a:ln>
+                      <a:noFill/>
+                    </a:ln>
+                    <a:extLst>
+                      <a:ext uri="{53640926-AAD7-44D8-BBD7-CCE9431645EC}">
+                        <a14:shadowObscured xmlns:a14="http://schemas.microsoft.com/office/drawing/2010/main"/>
+                      </a:ext>
+                    </a:extLst>
                   </pic:spPr>
                 </pic:pic>
               </a:graphicData>
@@ -1759,24 +1784,54 @@
     </w:p>
     <w:p>
       <w:pPr>
-        <w:rPr>
-          <w:sz w:val="24"/>
-          <w:szCs w:val="24"/>
-        </w:rPr>
-      </w:pPr>
-      <w:r>
-        <w:rPr>
-          <w:sz w:val="24"/>
-          <w:szCs w:val="24"/>
-        </w:rPr>
-        <w:t>2.2</w:t>
-      </w:r>
-      <w:r>
-        <w:rPr>
-          <w:sz w:val="24"/>
-          <w:szCs w:val="24"/>
-        </w:rPr>
-        <w:t xml:space="preserve"> Si es que ya existe el archivo de pase de lista, nos saldrá la siguiente advertencia, pero no afecta en nada, solo damos Aceptar para generar nuevamente el pase de lista con sus respectivos archivos. </w:t>
+        <w:jc w:val="center"/>
+        <w:rPr>
+          <w:sz w:val="24"/>
+          <w:szCs w:val="24"/>
+        </w:rPr>
+      </w:pPr>
+    </w:p>
+    <w:p>
+      <w:pPr>
+        <w:rPr>
+          <w:sz w:val="24"/>
+          <w:szCs w:val="24"/>
+        </w:rPr>
+      </w:pPr>
+      <w:r>
+        <w:rPr>
+          <w:sz w:val="24"/>
+          <w:szCs w:val="24"/>
+        </w:rPr>
+        <w:t>2.</w:t>
+      </w:r>
+      <w:r>
+        <w:rPr>
+          <w:sz w:val="24"/>
+          <w:szCs w:val="24"/>
+        </w:rPr>
+        <w:t>1.1</w:t>
+      </w:r>
+      <w:r>
+        <w:rPr>
+          <w:sz w:val="24"/>
+          <w:szCs w:val="24"/>
+        </w:rPr>
+        <w:t xml:space="preserve"> Si es que ya existe el archivo de pase de lista, </w:t>
+      </w:r>
+      <w:r>
+        <w:rPr>
+          <w:sz w:val="24"/>
+          <w:szCs w:val="24"/>
+        </w:rPr>
+        <w:t xml:space="preserve">es decir, no es la primera vez que se usa el programa, </w:t>
+      </w:r>
+      <w:r>
+        <w:rPr>
+          <w:sz w:val="24"/>
+          <w:szCs w:val="24"/>
+        </w:rPr>
+        <w:t xml:space="preserve">nos saldrá la siguiente advertencia, pero no afecta en nada, solo damos Aceptar para generar nuevamente el pase de lista con sus respectivos archivos. </w:t>
       </w:r>
     </w:p>
     <w:p>
@@ -1849,7 +1904,52 @@
           <w:sz w:val="24"/>
           <w:szCs w:val="24"/>
         </w:rPr>
-        <w:t xml:space="preserve">2.3 </w:t>
+        <w:br/>
+      </w:r>
+    </w:p>
+    <w:p>
+      <w:pPr>
+        <w:rPr>
+          <w:sz w:val="24"/>
+          <w:szCs w:val="24"/>
+        </w:rPr>
+      </w:pPr>
+      <w:r>
+        <w:rPr>
+          <w:sz w:val="24"/>
+          <w:szCs w:val="24"/>
+        </w:rPr>
+        <w:br w:type="page"/>
+      </w:r>
+    </w:p>
+    <w:p>
+      <w:pPr>
+        <w:rPr>
+          <w:sz w:val="24"/>
+          <w:szCs w:val="24"/>
+        </w:rPr>
+      </w:pPr>
+      <w:r>
+        <w:rPr>
+          <w:sz w:val="24"/>
+          <w:szCs w:val="24"/>
+        </w:rPr>
+        <w:lastRenderedPageBreak/>
+        <w:t>2.</w:t>
+      </w:r>
+      <w:r>
+        <w:rPr>
+          <w:sz w:val="24"/>
+          <w:szCs w:val="24"/>
+        </w:rPr>
+        <w:t>2</w:t>
+      </w:r>
+      <w:r>
+        <w:rPr>
+          <w:sz w:val="24"/>
+          <w:szCs w:val="24"/>
+        </w:rPr>
+        <w:t xml:space="preserve"> </w:t>
       </w:r>
       <w:r>
         <w:rPr>
@@ -1954,8 +2054,14 @@
           <w:sz w:val="24"/>
           <w:szCs w:val="24"/>
         </w:rPr>
-        <w:lastRenderedPageBreak/>
-        <w:t>2.4</w:t>
+        <w:t>2.</w:t>
+      </w:r>
+      <w:r>
+        <w:rPr>
+          <w:sz w:val="24"/>
+          <w:szCs w:val="24"/>
+        </w:rPr>
+        <w:t>3</w:t>
       </w:r>
       <w:r>
         <w:rPr>
@@ -1994,38 +2100,43 @@
           <w:sz w:val="24"/>
           <w:szCs w:val="24"/>
         </w:rPr>
-        <w:t xml:space="preserve"> de cualquier ubicación, en donde se encuentre, puede estar en Documentos o </w:t>
-      </w:r>
-      <w:proofErr w:type="spellStart"/>
-      <w:r>
-        <w:rPr>
-          <w:sz w:val="24"/>
-          <w:szCs w:val="24"/>
-        </w:rPr>
-        <w:t>Downloads</w:t>
-      </w:r>
-      <w:proofErr w:type="spellEnd"/>
-      <w:r>
-        <w:rPr>
-          <w:sz w:val="24"/>
-          <w:szCs w:val="24"/>
-        </w:rPr>
-        <w:t xml:space="preserve"> y no pasará nada. Solo debe estar como un archivo separado por comas para que el programa lo pueda leer. </w:t>
-      </w:r>
-    </w:p>
-    <w:p>
-      <w:pPr>
-        <w:rPr>
-          <w:sz w:val="24"/>
-          <w:szCs w:val="24"/>
-        </w:rPr>
-      </w:pPr>
-      <w:r>
-        <w:rPr>
-          <w:sz w:val="24"/>
-          <w:szCs w:val="24"/>
-        </w:rPr>
-        <w:t>2.5</w:t>
+        <w:t xml:space="preserve"> de cualquier ubicación</w:t>
+      </w:r>
+      <w:r>
+        <w:rPr>
+          <w:sz w:val="24"/>
+          <w:szCs w:val="24"/>
+        </w:rPr>
+        <w:t>, sólo</w:t>
+      </w:r>
+      <w:r>
+        <w:rPr>
+          <w:sz w:val="24"/>
+          <w:szCs w:val="24"/>
+        </w:rPr>
+        <w:t xml:space="preserve"> debe estar como un archivo separado por comas para que el programa lo pueda leer. </w:t>
+      </w:r>
+    </w:p>
+    <w:p>
+      <w:pPr>
+        <w:rPr>
+          <w:sz w:val="24"/>
+          <w:szCs w:val="24"/>
+        </w:rPr>
+      </w:pPr>
+      <w:r>
+        <w:rPr>
+          <w:sz w:val="24"/>
+          <w:szCs w:val="24"/>
+        </w:rPr>
+        <w:t>2.</w:t>
+      </w:r>
+      <w:r>
+        <w:rPr>
+          <w:sz w:val="24"/>
+          <w:szCs w:val="24"/>
+        </w:rPr>
+        <w:t>4</w:t>
       </w:r>
       <w:r>
         <w:rPr>
@@ -2120,7 +2231,22 @@
           <w:sz w:val="24"/>
           <w:szCs w:val="24"/>
         </w:rPr>
-        <w:t>2.6 Al seleccionar 10 alumnos, automáticamente se muestra el botón de Terminar:</w:t>
+        <w:lastRenderedPageBreak/>
+        <w:t>2.</w:t>
+      </w:r>
+      <w:r>
+        <w:rPr>
+          <w:sz w:val="24"/>
+          <w:szCs w:val="24"/>
+        </w:rPr>
+        <w:t>5</w:t>
+      </w:r>
+      <w:r>
+        <w:rPr>
+          <w:sz w:val="24"/>
+          <w:szCs w:val="24"/>
+        </w:rPr>
+        <w:t xml:space="preserve"> Al seleccionar 10 alumnos, automáticamente se muestra el botón de Terminar:</w:t>
       </w:r>
       <w:r>
         <w:rPr>
@@ -2193,8 +2319,21 @@
           <w:sz w:val="24"/>
           <w:szCs w:val="24"/>
         </w:rPr>
-        <w:lastRenderedPageBreak/>
-        <w:t>2.7 Se selecciona Terminar y nos muestra lo siguiente:</w:t>
+        <w:t>2.</w:t>
+      </w:r>
+      <w:r>
+        <w:rPr>
+          <w:sz w:val="24"/>
+          <w:szCs w:val="24"/>
+        </w:rPr>
+        <w:t>6</w:t>
+      </w:r>
+      <w:r>
+        <w:rPr>
+          <w:sz w:val="24"/>
+          <w:szCs w:val="24"/>
+        </w:rPr>
+        <w:t xml:space="preserve"> Se selecciona Terminar y nos muestra lo siguiente:</w:t>
       </w:r>
     </w:p>
     <w:p>
@@ -2293,6 +2432,7 @@
           <w:sz w:val="24"/>
           <w:szCs w:val="24"/>
         </w:rPr>
+        <w:lastRenderedPageBreak/>
         <w:drawing>
           <wp:inline distT="0" distB="0" distL="0" distR="0" wp14:anchorId="43CFEC56" wp14:editId="5AA097E9">
             <wp:extent cx="4337524" cy="2139315"/>
@@ -2435,41 +2575,36 @@
     <w:p>
       <w:pPr>
         <w:rPr>
-          <w:b/>
-          <w:bCs/>
-          <w:sz w:val="24"/>
-          <w:szCs w:val="24"/>
-        </w:rPr>
-      </w:pPr>
-      <w:r>
-        <w:rPr>
-          <w:b/>
-          <w:bCs/>
+          <w:sz w:val="24"/>
+          <w:szCs w:val="24"/>
+        </w:rPr>
+      </w:pPr>
+      <w:r>
+        <w:rPr>
+          <w:sz w:val="24"/>
+          <w:szCs w:val="24"/>
+        </w:rPr>
+        <w:br w:type="page"/>
+      </w:r>
+    </w:p>
+    <w:p>
+      <w:pPr>
+        <w:rPr>
+          <w:sz w:val="24"/>
+          <w:szCs w:val="24"/>
+        </w:rPr>
+      </w:pPr>
+      <w:r>
+        <w:rPr>
           <w:sz w:val="24"/>
           <w:szCs w:val="24"/>
         </w:rPr>
         <w:lastRenderedPageBreak/>
-        <w:t>3. Problemas</w:t>
-      </w:r>
-    </w:p>
-    <w:p>
-      <w:pPr>
-        <w:rPr>
-          <w:sz w:val="24"/>
-          <w:szCs w:val="24"/>
-        </w:rPr>
-      </w:pPr>
-      <w:r>
-        <w:rPr>
-          <w:sz w:val="24"/>
-          <w:szCs w:val="24"/>
-        </w:rPr>
-        <w:t>3.1 Al seleccionar el apartado de problemas nos muestra la siguiente ventana:</w:t>
-      </w:r>
-    </w:p>
-    <w:p>
-      <w:pPr>
-        <w:jc w:val="center"/>
+        <w:t xml:space="preserve">2.7 Una vez terminado todo el proceso, se debe regresar al menú principal y seleccionar la opción “Actualizar” </w:t>
+      </w:r>
+    </w:p>
+    <w:p>
+      <w:pPr>
         <w:rPr>
           <w:sz w:val="24"/>
           <w:szCs w:val="24"/>
@@ -2478,14 +2613,12 @@
       <w:r>
         <w:rPr>
           <w:noProof/>
-          <w:sz w:val="24"/>
-          <w:szCs w:val="24"/>
         </w:rPr>
         <w:drawing>
-          <wp:inline distT="0" distB="0" distL="0" distR="0" wp14:anchorId="3391D862" wp14:editId="4942588A">
-            <wp:extent cx="5132643" cy="3058795"/>
-            <wp:effectExtent l="0" t="0" r="0" b="8255"/>
-            <wp:docPr id="16" name="Imagen 16"/>
+          <wp:inline distT="0" distB="0" distL="0" distR="0" wp14:anchorId="32B3A73F" wp14:editId="26ADBBB6">
+            <wp:extent cx="5562600" cy="3330996"/>
+            <wp:effectExtent l="0" t="0" r="0" b="3175"/>
+            <wp:docPr id="28" name="Imagen 28" descr="Interfaz de usuario gráfica, Aplicación, Word&#10;&#10;Descripción generada automáticamente"/>
             <wp:cNvGraphicFramePr>
               <a:graphicFrameLocks xmlns:a="http://schemas.openxmlformats.org/drawingml/2006/main" noChangeAspect="1"/>
             </wp:cNvGraphicFramePr>
@@ -2493,23 +2626,30 @@
               <a:graphicData uri="http://schemas.openxmlformats.org/drawingml/2006/picture">
                 <pic:pic xmlns:pic="http://schemas.openxmlformats.org/drawingml/2006/picture">
                   <pic:nvPicPr>
-                    <pic:cNvPr id="1" name=""/>
+                    <pic:cNvPr id="28" name="Imagen 28" descr="Interfaz de usuario gráfica, Aplicación, Word&#10;&#10;Descripción generada automáticamente"/>
                     <pic:cNvPicPr/>
                   </pic:nvPicPr>
-                  <pic:blipFill>
+                  <pic:blipFill rotWithShape="1">
                     <a:blip r:embed="rId19"/>
-                    <a:stretch>
-                      <a:fillRect/>
-                    </a:stretch>
+                    <a:srcRect l="9674" t="11773" r="32790" b="26947"/>
+                    <a:stretch/>
                   </pic:blipFill>
-                  <pic:spPr>
+                  <pic:spPr bwMode="auto">
                     <a:xfrm>
                       <a:off x="0" y="0"/>
-                      <a:ext cx="5134879" cy="3060128"/>
+                      <a:ext cx="5568678" cy="3334635"/>
                     </a:xfrm>
                     <a:prstGeom prst="rect">
                       <a:avLst/>
                     </a:prstGeom>
+                    <a:ln>
+                      <a:noFill/>
+                    </a:ln>
+                    <a:extLst>
+                      <a:ext uri="{53640926-AAD7-44D8-BBD7-CCE9431645EC}">
+                        <a14:shadowObscured xmlns:a14="http://schemas.microsoft.com/office/drawing/2010/main"/>
+                      </a:ext>
+                    </a:extLst>
                   </pic:spPr>
                 </pic:pic>
               </a:graphicData>
@@ -2530,22 +2670,55 @@
           <w:sz w:val="24"/>
           <w:szCs w:val="24"/>
         </w:rPr>
-        <w:t xml:space="preserve">En donde se muestra el participante A y B que han sido generados en el apartado de pase de lista. Solo seleccionamos el botón de siguiente para que lea el archivo dado llamado orden_rpp. </w:t>
-      </w:r>
-    </w:p>
-    <w:p>
-      <w:pPr>
-        <w:rPr>
-          <w:sz w:val="24"/>
-          <w:szCs w:val="24"/>
-        </w:rPr>
-      </w:pPr>
-      <w:r>
-        <w:rPr>
-          <w:sz w:val="24"/>
-          <w:szCs w:val="24"/>
-        </w:rPr>
-        <w:t xml:space="preserve">3.1 En la siguiente ventana se puede apreciar que ha sido leído la primera pareja conformado por Consuelo Quiñones y Angelica. En la ventana de en medio se toma el número de página y hasta donde finaliza (en caso de ser más de una página). Se muestra el termómetro el cual es el tiempo asignado para la pareja. El botón de X es en dado de seleccionar algún problema extra. </w:t>
+        <w:t>2.</w:t>
+      </w:r>
+      <w:r>
+        <w:rPr>
+          <w:sz w:val="24"/>
+          <w:szCs w:val="24"/>
+        </w:rPr>
+        <w:t>7.1</w:t>
+      </w:r>
+      <w:r>
+        <w:rPr>
+          <w:sz w:val="24"/>
+          <w:szCs w:val="24"/>
+        </w:rPr>
+        <w:t xml:space="preserve"> Si tenía las opciones deshabilitadas, como en la imagen anterior, se verifica que se hayan creado los archivos correspondientes y se habilitan las opciones.</w:t>
+      </w:r>
+    </w:p>
+    <w:p>
+      <w:pPr>
+        <w:rPr>
+          <w:b/>
+          <w:bCs/>
+          <w:sz w:val="24"/>
+          <w:szCs w:val="24"/>
+        </w:rPr>
+      </w:pPr>
+      <w:r>
+        <w:rPr>
+          <w:b/>
+          <w:bCs/>
+          <w:sz w:val="24"/>
+          <w:szCs w:val="24"/>
+        </w:rPr>
+        <w:t>3. Problemas</w:t>
+      </w:r>
+    </w:p>
+    <w:p>
+      <w:pPr>
+        <w:rPr>
+          <w:sz w:val="24"/>
+          <w:szCs w:val="24"/>
+        </w:rPr>
+      </w:pPr>
+      <w:r>
+        <w:rPr>
+          <w:sz w:val="24"/>
+          <w:szCs w:val="24"/>
+        </w:rPr>
+        <w:t>3.1 Al seleccionar el apartado de problemas nos muestra la siguiente ventana:</w:t>
       </w:r>
     </w:p>
     <w:p>
@@ -2563,10 +2736,10 @@
           <w:szCs w:val="24"/>
         </w:rPr>
         <w:drawing>
-          <wp:inline distT="0" distB="0" distL="0" distR="0" wp14:anchorId="2BA9713C" wp14:editId="4F473189">
-            <wp:extent cx="4288155" cy="2560375"/>
-            <wp:effectExtent l="0" t="0" r="0" b="0"/>
-            <wp:docPr id="17" name="Imagen 17"/>
+          <wp:inline distT="0" distB="0" distL="0" distR="0" wp14:anchorId="3391D862" wp14:editId="4942588A">
+            <wp:extent cx="5132643" cy="3058795"/>
+            <wp:effectExtent l="0" t="0" r="0" b="8255"/>
+            <wp:docPr id="16" name="Imagen 16"/>
             <wp:cNvGraphicFramePr>
               <a:graphicFrameLocks xmlns:a="http://schemas.openxmlformats.org/drawingml/2006/main" noChangeAspect="1"/>
             </wp:cNvGraphicFramePr>
@@ -2586,7 +2759,7 @@
                   <pic:spPr>
                     <a:xfrm>
                       <a:off x="0" y="0"/>
-                      <a:ext cx="4291189" cy="2562186"/>
+                      <a:ext cx="5134879" cy="3060128"/>
                     </a:xfrm>
                     <a:prstGeom prst="rect">
                       <a:avLst/>
@@ -2612,23 +2785,22 @@
           <w:szCs w:val="24"/>
         </w:rPr>
         <w:lastRenderedPageBreak/>
-        <w:t xml:space="preserve">3.2 Cuando se selecciona el botón X, esta ventana se muestra en donde se selecciona el Problema extra (se toma del archivo </w:t>
-      </w:r>
-      <w:proofErr w:type="spellStart"/>
-      <w:r>
-        <w:rPr>
-          <w:sz w:val="24"/>
-          <w:szCs w:val="24"/>
-        </w:rPr>
-        <w:t>orden_rpp_extras</w:t>
-      </w:r>
-      <w:proofErr w:type="spellEnd"/>
-      <w:r>
-        <w:rPr>
-          <w:sz w:val="24"/>
-          <w:szCs w:val="24"/>
-        </w:rPr>
-        <w:t>)</w:t>
+        <w:t xml:space="preserve">En donde se muestra el participante A y B que han sido generados en el apartado de pase de lista. Solo seleccionamos el botón de siguiente para que lea el archivo dado llamado orden_rpp. </w:t>
+      </w:r>
+    </w:p>
+    <w:p>
+      <w:pPr>
+        <w:rPr>
+          <w:sz w:val="24"/>
+          <w:szCs w:val="24"/>
+        </w:rPr>
+      </w:pPr>
+      <w:r>
+        <w:rPr>
+          <w:sz w:val="24"/>
+          <w:szCs w:val="24"/>
+        </w:rPr>
+        <w:t xml:space="preserve">3.1 En la siguiente ventana se puede apreciar que ha sido leído la primera pareja conformado por Consuelo Quiñones y Angelica. En la ventana de en medio se toma el número de página y hasta donde finaliza (en caso de ser más de una página). Se muestra el termómetro el cual es el tiempo asignado para la pareja. El botón de X es en dado de seleccionar algún problema extra. </w:t>
       </w:r>
     </w:p>
     <w:p>
@@ -2646,10 +2818,10 @@
           <w:szCs w:val="24"/>
         </w:rPr>
         <w:drawing>
-          <wp:inline distT="0" distB="0" distL="0" distR="0" wp14:anchorId="3525C5F8" wp14:editId="33C8F988">
-            <wp:extent cx="3118284" cy="1885908"/>
-            <wp:effectExtent l="0" t="0" r="6350" b="635"/>
-            <wp:docPr id="18" name="Imagen 18"/>
+          <wp:inline distT="0" distB="0" distL="0" distR="0" wp14:anchorId="2BA9713C" wp14:editId="4F473189">
+            <wp:extent cx="4288155" cy="2560375"/>
+            <wp:effectExtent l="0" t="0" r="0" b="0"/>
+            <wp:docPr id="17" name="Imagen 17"/>
             <wp:cNvGraphicFramePr>
               <a:graphicFrameLocks xmlns:a="http://schemas.openxmlformats.org/drawingml/2006/main" noChangeAspect="1"/>
             </wp:cNvGraphicFramePr>
@@ -2669,7 +2841,7 @@
                   <pic:spPr>
                     <a:xfrm>
                       <a:off x="0" y="0"/>
-                      <a:ext cx="3135287" cy="1896191"/>
+                      <a:ext cx="4291189" cy="2562186"/>
                     </a:xfrm>
                     <a:prstGeom prst="rect">
                       <a:avLst/>
@@ -2694,7 +2866,23 @@
           <w:sz w:val="24"/>
           <w:szCs w:val="24"/>
         </w:rPr>
-        <w:t xml:space="preserve">Hasta que se seleccione un problema, se habilitará un botón que se debe de seleccionar para seguir. </w:t>
+        <w:t xml:space="preserve">3.2 Cuando se selecciona el botón X, esta ventana se muestra en donde se selecciona el Problema extra (se toma del archivo </w:t>
+      </w:r>
+      <w:proofErr w:type="spellStart"/>
+      <w:r>
+        <w:rPr>
+          <w:sz w:val="24"/>
+          <w:szCs w:val="24"/>
+        </w:rPr>
+        <w:t>orden_rpp_extras</w:t>
+      </w:r>
+      <w:proofErr w:type="spellEnd"/>
+      <w:r>
+        <w:rPr>
+          <w:sz w:val="24"/>
+          <w:szCs w:val="24"/>
+        </w:rPr>
+        <w:t>)</w:t>
       </w:r>
     </w:p>
     <w:p>
@@ -2712,10 +2900,10 @@
           <w:szCs w:val="24"/>
         </w:rPr>
         <w:drawing>
-          <wp:inline distT="0" distB="0" distL="0" distR="0" wp14:anchorId="3872069E" wp14:editId="54CF6A98">
-            <wp:extent cx="2936003" cy="1790671"/>
-            <wp:effectExtent l="0" t="0" r="0" b="635"/>
-            <wp:docPr id="19" name="Imagen 19"/>
+          <wp:inline distT="0" distB="0" distL="0" distR="0" wp14:anchorId="3525C5F8" wp14:editId="33C8F988">
+            <wp:extent cx="3118284" cy="1885908"/>
+            <wp:effectExtent l="0" t="0" r="6350" b="635"/>
+            <wp:docPr id="18" name="Imagen 18"/>
             <wp:cNvGraphicFramePr>
               <a:graphicFrameLocks xmlns:a="http://schemas.openxmlformats.org/drawingml/2006/main" noChangeAspect="1"/>
             </wp:cNvGraphicFramePr>
@@ -2735,7 +2923,7 @@
                   <pic:spPr>
                     <a:xfrm>
                       <a:off x="0" y="0"/>
-                      <a:ext cx="2963118" cy="1807209"/>
+                      <a:ext cx="3135287" cy="1896191"/>
                     </a:xfrm>
                     <a:prstGeom prst="rect">
                       <a:avLst/>
@@ -2760,7 +2948,7 @@
           <w:sz w:val="24"/>
           <w:szCs w:val="24"/>
         </w:rPr>
-        <w:t xml:space="preserve">3.3 Cuando se ha finalizado el tiempo, se puede seleccionar el botón de = el cual muestra la solución de dicho problema. </w:t>
+        <w:t xml:space="preserve">Hasta que se seleccione un problema, se habilitará un botón que se debe de seleccionar para seguir. </w:t>
       </w:r>
     </w:p>
     <w:p>
@@ -2777,11 +2965,12 @@
           <w:sz w:val="24"/>
           <w:szCs w:val="24"/>
         </w:rPr>
+        <w:lastRenderedPageBreak/>
         <w:drawing>
-          <wp:inline distT="0" distB="0" distL="0" distR="0" wp14:anchorId="06BD3B73" wp14:editId="4429840B">
-            <wp:extent cx="4459169" cy="2689225"/>
-            <wp:effectExtent l="0" t="0" r="0" b="0"/>
-            <wp:docPr id="20" name="Imagen 20"/>
+          <wp:inline distT="0" distB="0" distL="0" distR="0" wp14:anchorId="3872069E" wp14:editId="54CF6A98">
+            <wp:extent cx="2936003" cy="1790671"/>
+            <wp:effectExtent l="0" t="0" r="0" b="635"/>
+            <wp:docPr id="19" name="Imagen 19"/>
             <wp:cNvGraphicFramePr>
               <a:graphicFrameLocks xmlns:a="http://schemas.openxmlformats.org/drawingml/2006/main" noChangeAspect="1"/>
             </wp:cNvGraphicFramePr>
@@ -2801,6 +2990,72 @@
                   <pic:spPr>
                     <a:xfrm>
                       <a:off x="0" y="0"/>
+                      <a:ext cx="2963118" cy="1807209"/>
+                    </a:xfrm>
+                    <a:prstGeom prst="rect">
+                      <a:avLst/>
+                    </a:prstGeom>
+                  </pic:spPr>
+                </pic:pic>
+              </a:graphicData>
+            </a:graphic>
+          </wp:inline>
+        </w:drawing>
+      </w:r>
+    </w:p>
+    <w:p>
+      <w:pPr>
+        <w:rPr>
+          <w:sz w:val="24"/>
+          <w:szCs w:val="24"/>
+        </w:rPr>
+      </w:pPr>
+      <w:r>
+        <w:rPr>
+          <w:sz w:val="24"/>
+          <w:szCs w:val="24"/>
+        </w:rPr>
+        <w:t xml:space="preserve">3.3 Cuando se ha finalizado el tiempo, se puede seleccionar el botón de = el cual muestra la solución de dicho problema. </w:t>
+      </w:r>
+    </w:p>
+    <w:p>
+      <w:pPr>
+        <w:jc w:val="center"/>
+        <w:rPr>
+          <w:sz w:val="24"/>
+          <w:szCs w:val="24"/>
+        </w:rPr>
+      </w:pPr>
+      <w:r>
+        <w:rPr>
+          <w:noProof/>
+          <w:sz w:val="24"/>
+          <w:szCs w:val="24"/>
+        </w:rPr>
+        <w:drawing>
+          <wp:inline distT="0" distB="0" distL="0" distR="0" wp14:anchorId="06BD3B73" wp14:editId="4429840B">
+            <wp:extent cx="4459169" cy="2689225"/>
+            <wp:effectExtent l="0" t="0" r="0" b="0"/>
+            <wp:docPr id="20" name="Imagen 20"/>
+            <wp:cNvGraphicFramePr>
+              <a:graphicFrameLocks xmlns:a="http://schemas.openxmlformats.org/drawingml/2006/main" noChangeAspect="1"/>
+            </wp:cNvGraphicFramePr>
+            <a:graphic xmlns:a="http://schemas.openxmlformats.org/drawingml/2006/main">
+              <a:graphicData uri="http://schemas.openxmlformats.org/drawingml/2006/picture">
+                <pic:pic xmlns:pic="http://schemas.openxmlformats.org/drawingml/2006/picture">
+                  <pic:nvPicPr>
+                    <pic:cNvPr id="1" name=""/>
+                    <pic:cNvPicPr/>
+                  </pic:nvPicPr>
+                  <pic:blipFill>
+                    <a:blip r:embed="rId24"/>
+                    <a:stretch>
+                      <a:fillRect/>
+                    </a:stretch>
+                  </pic:blipFill>
+                  <pic:spPr>
+                    <a:xfrm>
+                      <a:off x="0" y="0"/>
                       <a:ext cx="4463302" cy="2691718"/>
                     </a:xfrm>
                     <a:prstGeom prst="rect">
@@ -2826,7 +3081,6 @@
           <w:sz w:val="24"/>
           <w:szCs w:val="24"/>
         </w:rPr>
-        <w:lastRenderedPageBreak/>
         <w:t xml:space="preserve">El botón de siguiente es para seguir con la siguiente pareja y así sucesivamente hasta finalizar de leer el archivo. </w:t>
       </w:r>
     </w:p>
@@ -2888,6 +3142,7 @@
         <w:rPr>
           <w:noProof/>
         </w:rPr>
+        <w:lastRenderedPageBreak/>
         <w:drawing>
           <wp:inline distT="0" distB="0" distL="0" distR="0" wp14:anchorId="56DD9841" wp14:editId="7270A15E">
             <wp:extent cx="5162550" cy="3007747"/>
@@ -2904,7 +3159,7 @@
                     <pic:cNvPicPr/>
                   </pic:nvPicPr>
                   <pic:blipFill rotWithShape="1">
-                    <a:blip r:embed="rId24"/>
+                    <a:blip r:embed="rId25"/>
                     <a:srcRect l="13917" t="12678" r="27529" b="26645"/>
                     <a:stretch/>
                   </pic:blipFill>
@@ -2981,7 +3236,7 @@
                     <pic:cNvPicPr/>
                   </pic:nvPicPr>
                   <pic:blipFill>
-                    <a:blip r:embed="rId25"/>
+                    <a:blip r:embed="rId26"/>
                     <a:stretch>
                       <a:fillRect/>
                     </a:stretch>
@@ -3010,101 +3265,6 @@
             <wp:extent cx="2019300" cy="1296603"/>
             <wp:effectExtent l="0" t="0" r="0" b="0"/>
             <wp:docPr id="22" name="Imagen 22"/>
-            <wp:cNvGraphicFramePr>
-              <a:graphicFrameLocks xmlns:a="http://schemas.openxmlformats.org/drawingml/2006/main" noChangeAspect="1"/>
-            </wp:cNvGraphicFramePr>
-            <a:graphic xmlns:a="http://schemas.openxmlformats.org/drawingml/2006/main">
-              <a:graphicData uri="http://schemas.openxmlformats.org/drawingml/2006/picture">
-                <pic:pic xmlns:pic="http://schemas.openxmlformats.org/drawingml/2006/picture">
-                  <pic:nvPicPr>
-                    <pic:cNvPr id="1" name=""/>
-                    <pic:cNvPicPr/>
-                  </pic:nvPicPr>
-                  <pic:blipFill>
-                    <a:blip r:embed="rId26"/>
-                    <a:stretch>
-                      <a:fillRect/>
-                    </a:stretch>
-                  </pic:blipFill>
-                  <pic:spPr>
-                    <a:xfrm>
-                      <a:off x="0" y="0"/>
-                      <a:ext cx="2033158" cy="1305501"/>
-                    </a:xfrm>
-                    <a:prstGeom prst="rect">
-                      <a:avLst/>
-                    </a:prstGeom>
-                  </pic:spPr>
-                </pic:pic>
-              </a:graphicData>
-            </a:graphic>
-          </wp:inline>
-        </w:drawing>
-      </w:r>
-    </w:p>
-    <w:p>
-      <w:pPr>
-        <w:rPr>
-          <w:sz w:val="24"/>
-          <w:szCs w:val="24"/>
-        </w:rPr>
-      </w:pPr>
-      <w:r>
-        <w:rPr>
-          <w:sz w:val="24"/>
-          <w:szCs w:val="24"/>
-        </w:rPr>
-        <w:br/>
-      </w:r>
-    </w:p>
-    <w:p>
-      <w:pPr>
-        <w:rPr>
-          <w:sz w:val="24"/>
-          <w:szCs w:val="24"/>
-        </w:rPr>
-      </w:pPr>
-      <w:r>
-        <w:rPr>
-          <w:sz w:val="24"/>
-          <w:szCs w:val="24"/>
-        </w:rPr>
-        <w:br w:type="page"/>
-      </w:r>
-    </w:p>
-    <w:p>
-      <w:pPr>
-        <w:rPr>
-          <w:sz w:val="24"/>
-          <w:szCs w:val="24"/>
-        </w:rPr>
-      </w:pPr>
-      <w:r>
-        <w:rPr>
-          <w:sz w:val="24"/>
-          <w:szCs w:val="24"/>
-        </w:rPr>
-        <w:lastRenderedPageBreak/>
-        <w:t>4.3. Una vez se tenga el nombre de los participantes, se procede a elegir el número del problema extra que se mostrará en pantalla.</w:t>
-      </w:r>
-    </w:p>
-    <w:p>
-      <w:pPr>
-        <w:jc w:val="center"/>
-        <w:rPr>
-          <w:sz w:val="24"/>
-          <w:szCs w:val="24"/>
-        </w:rPr>
-      </w:pPr>
-      <w:r>
-        <w:rPr>
-          <w:noProof/>
-        </w:rPr>
-        <w:drawing>
-          <wp:inline distT="0" distB="0" distL="0" distR="0" wp14:anchorId="253FF857" wp14:editId="5A2810EC">
-            <wp:extent cx="3343275" cy="2058754"/>
-            <wp:effectExtent l="0" t="0" r="0" b="0"/>
-            <wp:docPr id="23" name="Imagen 23"/>
             <wp:cNvGraphicFramePr>
               <a:graphicFrameLocks xmlns:a="http://schemas.openxmlformats.org/drawingml/2006/main" noChangeAspect="1"/>
             </wp:cNvGraphicFramePr>
@@ -3124,7 +3284,7 @@
                   <pic:spPr>
                     <a:xfrm>
                       <a:off x="0" y="0"/>
-                      <a:ext cx="3369035" cy="2074617"/>
+                      <a:ext cx="2033158" cy="1305501"/>
                     </a:xfrm>
                     <a:prstGeom prst="rect">
                       <a:avLst/>
@@ -3149,17 +3309,57 @@
           <w:sz w:val="24"/>
           <w:szCs w:val="24"/>
         </w:rPr>
-        <w:t>4.4. Para finalizar, esta ventana funciona igual que el módulo de preguntas, se muestra primero el nombre de los participantes seleccionados y se muestra el tiempo asignado a ese problema, el cual, solamente se muestra al seleccionar el botón de “</w:t>
-      </w:r>
+        <w:br/>
+      </w:r>
+    </w:p>
+    <w:p>
+      <w:pPr>
+        <w:rPr>
+          <w:sz w:val="24"/>
+          <w:szCs w:val="24"/>
+        </w:rPr>
+      </w:pPr>
+      <w:r>
+        <w:rPr>
+          <w:sz w:val="24"/>
+          <w:szCs w:val="24"/>
+        </w:rPr>
+        <w:br w:type="page"/>
+      </w:r>
+    </w:p>
+    <w:p>
+      <w:pPr>
+        <w:rPr>
+          <w:sz w:val="24"/>
+          <w:szCs w:val="24"/>
+        </w:rPr>
+      </w:pPr>
+      <w:r>
+        <w:rPr>
+          <w:sz w:val="24"/>
+          <w:szCs w:val="24"/>
+        </w:rPr>
+        <w:lastRenderedPageBreak/>
+        <w:t>4.3. Una vez se tenga el nombre de los participantes, se procede a elegir el número del problema extra que se mostrará en pantalla.</w:t>
+      </w:r>
+    </w:p>
+    <w:p>
+      <w:pPr>
+        <w:jc w:val="center"/>
+        <w:rPr>
+          <w:sz w:val="24"/>
+          <w:szCs w:val="24"/>
+        </w:rPr>
+      </w:pPr>
       <w:r>
         <w:rPr>
           <w:noProof/>
         </w:rPr>
         <w:drawing>
-          <wp:inline distT="0" distB="0" distL="0" distR="0" wp14:anchorId="1FA596D1" wp14:editId="45D852E0">
-            <wp:extent cx="247650" cy="214313"/>
+          <wp:inline distT="0" distB="0" distL="0" distR="0" wp14:anchorId="253FF857" wp14:editId="5A2810EC">
+            <wp:extent cx="3343275" cy="2058754"/>
             <wp:effectExtent l="0" t="0" r="0" b="0"/>
-            <wp:docPr id="25" name="Imagen 25"/>
+            <wp:docPr id="23" name="Imagen 23"/>
             <wp:cNvGraphicFramePr>
               <a:graphicFrameLocks xmlns:a="http://schemas.openxmlformats.org/drawingml/2006/main" noChangeAspect="1"/>
             </wp:cNvGraphicFramePr>
@@ -3179,7 +3379,7 @@
                   <pic:spPr>
                     <a:xfrm>
                       <a:off x="0" y="0"/>
-                      <a:ext cx="253800" cy="219635"/>
+                      <a:ext cx="3369035" cy="2074617"/>
                     </a:xfrm>
                     <a:prstGeom prst="rect">
                       <a:avLst/>
@@ -3191,22 +3391,30 @@
           </wp:inline>
         </w:drawing>
       </w:r>
-      <w:r>
-        <w:rPr>
-          <w:sz w:val="24"/>
-          <w:szCs w:val="24"/>
-        </w:rPr>
-        <w:t>”.</w:t>
+    </w:p>
+    <w:p>
+      <w:pPr>
+        <w:rPr>
+          <w:sz w:val="24"/>
+          <w:szCs w:val="24"/>
+        </w:rPr>
+      </w:pPr>
+      <w:r>
+        <w:rPr>
+          <w:sz w:val="24"/>
+          <w:szCs w:val="24"/>
+        </w:rPr>
+        <w:t>4.4. Para finalizar, esta ventana funciona igual que el módulo de preguntas, se muestra primero el nombre de los participantes seleccionados y se muestra el tiempo asignado a ese problema, el cual, solamente se muestra al seleccionar el botón de “</w:t>
       </w:r>
       <w:r>
         <w:rPr>
           <w:noProof/>
         </w:rPr>
         <w:drawing>
-          <wp:inline distT="0" distB="0" distL="0" distR="0" wp14:anchorId="540CA50D" wp14:editId="245B46F9">
-            <wp:extent cx="5612130" cy="3421380"/>
-            <wp:effectExtent l="0" t="0" r="7620" b="7620"/>
-            <wp:docPr id="24" name="Imagen 24"/>
+          <wp:inline distT="0" distB="0" distL="0" distR="0" wp14:anchorId="1FA596D1" wp14:editId="45D852E0">
+            <wp:extent cx="247650" cy="214313"/>
+            <wp:effectExtent l="0" t="0" r="0" b="0"/>
+            <wp:docPr id="25" name="Imagen 25"/>
             <wp:cNvGraphicFramePr>
               <a:graphicFrameLocks xmlns:a="http://schemas.openxmlformats.org/drawingml/2006/main" noChangeAspect="1"/>
             </wp:cNvGraphicFramePr>
@@ -3226,7 +3434,7 @@
                   <pic:spPr>
                     <a:xfrm>
                       <a:off x="0" y="0"/>
-                      <a:ext cx="5612130" cy="3421380"/>
+                      <a:ext cx="253800" cy="219635"/>
                     </a:xfrm>
                     <a:prstGeom prst="rect">
                       <a:avLst/>
@@ -3238,681 +3446,22 @@
           </wp:inline>
         </w:drawing>
       </w:r>
-    </w:p>
-    <w:p>
-      <w:pPr>
-        <w:rPr>
-          <w:sz w:val="24"/>
-          <w:szCs w:val="24"/>
-        </w:rPr>
-      </w:pPr>
-      <w:r>
-        <w:rPr>
-          <w:sz w:val="24"/>
-          <w:szCs w:val="24"/>
-        </w:rPr>
-        <w:br w:type="page"/>
-      </w:r>
-    </w:p>
-    <w:p>
-      <w:pPr>
-        <w:jc w:val="center"/>
-        <w:rPr>
-          <w:sz w:val="24"/>
-          <w:szCs w:val="24"/>
-        </w:rPr>
-      </w:pPr>
-      <w:r>
-        <w:rPr>
-          <w:b/>
-          <w:bCs/>
-          <w:sz w:val="24"/>
-          <w:szCs w:val="24"/>
-        </w:rPr>
-        <w:lastRenderedPageBreak/>
-        <w:t>ORDEN DE LOS ARCHIVOS QUE USA EL PROGRAMA</w:t>
-      </w:r>
-    </w:p>
-    <w:p>
-      <w:pPr>
-        <w:rPr>
-          <w:sz w:val="24"/>
-          <w:szCs w:val="24"/>
-        </w:rPr>
-      </w:pPr>
-      <w:r>
-        <w:rPr>
-          <w:sz w:val="24"/>
-          <w:szCs w:val="24"/>
-        </w:rPr>
-        <w:t>Se enlistan</w:t>
-      </w:r>
-      <w:r>
-        <w:rPr>
-          <w:sz w:val="24"/>
-          <w:szCs w:val="24"/>
-        </w:rPr>
-        <w:t xml:space="preserve"> l</w:t>
-      </w:r>
-      <w:r>
-        <w:rPr>
-          <w:sz w:val="24"/>
-          <w:szCs w:val="24"/>
-        </w:rPr>
-        <w:t>as</w:t>
-      </w:r>
-      <w:r>
-        <w:rPr>
-          <w:sz w:val="24"/>
-          <w:szCs w:val="24"/>
-        </w:rPr>
-        <w:t xml:space="preserve"> </w:t>
-      </w:r>
-      <w:r>
-        <w:rPr>
-          <w:sz w:val="24"/>
-          <w:szCs w:val="24"/>
-        </w:rPr>
-        <w:t>librerías</w:t>
-      </w:r>
-      <w:r>
-        <w:rPr>
-          <w:sz w:val="24"/>
-          <w:szCs w:val="24"/>
-        </w:rPr>
-        <w:t xml:space="preserve"> </w:t>
-      </w:r>
-      <w:r>
-        <w:rPr>
-          <w:sz w:val="24"/>
-          <w:szCs w:val="24"/>
-        </w:rPr>
-        <w:t xml:space="preserve">que </w:t>
-      </w:r>
-      <w:r>
-        <w:rPr>
-          <w:sz w:val="24"/>
-          <w:szCs w:val="24"/>
-        </w:rPr>
-        <w:t xml:space="preserve">se </w:t>
-      </w:r>
-      <w:r>
-        <w:rPr>
-          <w:sz w:val="24"/>
-          <w:szCs w:val="24"/>
-        </w:rPr>
-        <w:t xml:space="preserve">deben </w:t>
-      </w:r>
-      <w:r>
-        <w:rPr>
-          <w:sz w:val="24"/>
-          <w:szCs w:val="24"/>
-        </w:rPr>
-        <w:t>enc</w:t>
-      </w:r>
-      <w:r>
-        <w:rPr>
-          <w:sz w:val="24"/>
-          <w:szCs w:val="24"/>
-        </w:rPr>
-        <w:t>on</w:t>
-      </w:r>
-      <w:r>
-        <w:rPr>
-          <w:sz w:val="24"/>
-          <w:szCs w:val="24"/>
-        </w:rPr>
-        <w:t>tra</w:t>
-      </w:r>
-      <w:r>
-        <w:rPr>
-          <w:sz w:val="24"/>
-          <w:szCs w:val="24"/>
-        </w:rPr>
-        <w:t>r</w:t>
-      </w:r>
-      <w:r>
-        <w:rPr>
-          <w:sz w:val="24"/>
-          <w:szCs w:val="24"/>
-        </w:rPr>
-        <w:t xml:space="preserve"> en la misma carpeta, directorio, de donde se quiera usar el programa</w:t>
-      </w:r>
-      <w:r>
-        <w:rPr>
-          <w:sz w:val="24"/>
-          <w:szCs w:val="24"/>
-        </w:rPr>
-        <w:t>:</w:t>
-      </w:r>
-    </w:p>
-    <w:p>
-      <w:pPr>
-        <w:pStyle w:val="Prrafodelista"/>
-        <w:numPr>
-          <w:ilvl w:val="0"/>
-          <w:numId w:val="1"/>
-        </w:numPr>
-        <w:rPr>
-          <w:sz w:val="24"/>
-          <w:szCs w:val="24"/>
-        </w:rPr>
-      </w:pPr>
-      <w:r>
-        <w:rPr>
-          <w:sz w:val="24"/>
-          <w:szCs w:val="24"/>
-        </w:rPr>
-        <w:t xml:space="preserve"> </w:t>
-      </w:r>
-      <w:r>
-        <w:rPr>
-          <w:sz w:val="24"/>
-          <w:szCs w:val="24"/>
-        </w:rPr>
-        <w:t>AxInterop.AcroPDFLib.dll</w:t>
-      </w:r>
-    </w:p>
-    <w:p>
-      <w:pPr>
-        <w:pStyle w:val="Prrafodelista"/>
-        <w:numPr>
-          <w:ilvl w:val="0"/>
-          <w:numId w:val="1"/>
-        </w:numPr>
-        <w:rPr>
-          <w:sz w:val="24"/>
-          <w:szCs w:val="24"/>
-        </w:rPr>
-      </w:pPr>
-      <w:r>
-        <w:rPr>
-          <w:sz w:val="24"/>
-          <w:szCs w:val="24"/>
-        </w:rPr>
-        <w:t>Itextsharp.dll</w:t>
-      </w:r>
-    </w:p>
-    <w:p>
-      <w:pPr>
-        <w:pStyle w:val="Prrafodelista"/>
-        <w:numPr>
-          <w:ilvl w:val="0"/>
-          <w:numId w:val="1"/>
-        </w:numPr>
-        <w:rPr>
-          <w:sz w:val="24"/>
-          <w:szCs w:val="24"/>
-        </w:rPr>
-      </w:pPr>
-      <w:r>
-        <w:rPr>
-          <w:sz w:val="24"/>
-          <w:szCs w:val="24"/>
-        </w:rPr>
-        <w:t>BouncyCastle.Crypto.dll</w:t>
-      </w:r>
-    </w:p>
-    <w:p>
-      <w:pPr>
-        <w:pStyle w:val="Prrafodelista"/>
-        <w:numPr>
-          <w:ilvl w:val="0"/>
-          <w:numId w:val="1"/>
-        </w:numPr>
-        <w:rPr>
-          <w:sz w:val="24"/>
-          <w:szCs w:val="24"/>
-        </w:rPr>
-      </w:pPr>
-      <w:r>
-        <w:rPr>
-          <w:sz w:val="24"/>
-          <w:szCs w:val="24"/>
-        </w:rPr>
-        <w:t>Interop.AcroPDFLib.dll</w:t>
-      </w:r>
-    </w:p>
-    <w:p>
-      <w:pPr>
-        <w:rPr>
-          <w:sz w:val="24"/>
-          <w:szCs w:val="24"/>
-        </w:rPr>
-      </w:pPr>
-      <w:r>
-        <w:rPr>
-          <w:sz w:val="24"/>
-          <w:szCs w:val="24"/>
-        </w:rPr>
-        <w:t>A continuación, de describen los archivos que utiliza el programa para su funcionamiento</w:t>
-      </w:r>
-      <w:r>
-        <w:rPr>
-          <w:sz w:val="24"/>
-          <w:szCs w:val="24"/>
-        </w:rPr>
-        <w:t>, es importante que se respete el orden y el nombre de estos para evitar errores en el sistema.</w:t>
-      </w:r>
-    </w:p>
-    <w:p>
-      <w:pPr>
-        <w:pStyle w:val="Prrafodelista"/>
-        <w:numPr>
-          <w:ilvl w:val="0"/>
-          <w:numId w:val="2"/>
-        </w:numPr>
-        <w:rPr>
-          <w:sz w:val="24"/>
-          <w:szCs w:val="24"/>
-        </w:rPr>
-      </w:pPr>
-      <w:r>
-        <w:rPr>
-          <w:sz w:val="24"/>
-          <w:szCs w:val="24"/>
-        </w:rPr>
-        <w:t>orden_rpp</w:t>
-      </w:r>
-      <w:r>
-        <w:rPr>
-          <w:sz w:val="24"/>
-          <w:szCs w:val="24"/>
-        </w:rPr>
-        <w:t>.txt:</w:t>
-      </w:r>
-      <w:r>
-        <w:rPr>
-          <w:sz w:val="24"/>
-          <w:szCs w:val="24"/>
-        </w:rPr>
-        <w:t xml:space="preserve"> Ronda, pareja, pregunta, tipo de problema, tiempo en minutos (con 2 decimales para todo), página donde se encuentra el problema</w:t>
-      </w:r>
-      <w:r>
-        <w:rPr>
-          <w:sz w:val="24"/>
-          <w:szCs w:val="24"/>
-        </w:rPr>
-        <w:t xml:space="preserve"> en el </w:t>
-      </w:r>
-      <w:proofErr w:type="spellStart"/>
-      <w:r>
-        <w:rPr>
-          <w:sz w:val="24"/>
-          <w:szCs w:val="24"/>
-        </w:rPr>
-        <w:t>pdf</w:t>
-      </w:r>
-      <w:proofErr w:type="spellEnd"/>
-      <w:r>
-        <w:rPr>
-          <w:sz w:val="24"/>
-          <w:szCs w:val="24"/>
-        </w:rPr>
-        <w:t>,</w:t>
-      </w:r>
-      <w:r>
-        <w:rPr>
-          <w:sz w:val="24"/>
-          <w:szCs w:val="24"/>
-        </w:rPr>
-        <w:t xml:space="preserve"> página donde inicia la respuesta en el </w:t>
-      </w:r>
-      <w:proofErr w:type="spellStart"/>
-      <w:r>
-        <w:rPr>
-          <w:sz w:val="24"/>
-          <w:szCs w:val="24"/>
-        </w:rPr>
-        <w:t>pdf</w:t>
-      </w:r>
-      <w:proofErr w:type="spellEnd"/>
-      <w:r>
-        <w:rPr>
-          <w:sz w:val="24"/>
-          <w:szCs w:val="24"/>
-        </w:rPr>
-        <w:t xml:space="preserve">, página donde termina la respuesta en el </w:t>
-      </w:r>
-      <w:proofErr w:type="spellStart"/>
-      <w:r>
-        <w:rPr>
-          <w:sz w:val="24"/>
-          <w:szCs w:val="24"/>
-        </w:rPr>
-        <w:t>pdf</w:t>
-      </w:r>
-      <w:proofErr w:type="spellEnd"/>
-      <w:r>
-        <w:rPr>
-          <w:sz w:val="24"/>
-          <w:szCs w:val="24"/>
-        </w:rPr>
-        <w:t>.</w:t>
-      </w:r>
-    </w:p>
-    <w:p>
-      <w:pPr>
-        <w:pStyle w:val="Prrafodelista"/>
-        <w:numPr>
-          <w:ilvl w:val="1"/>
-          <w:numId w:val="2"/>
-        </w:numPr>
-        <w:rPr>
-          <w:sz w:val="24"/>
-          <w:szCs w:val="24"/>
-        </w:rPr>
-      </w:pPr>
-      <w:r>
-        <w:rPr>
-          <w:sz w:val="24"/>
-          <w:szCs w:val="24"/>
-        </w:rPr>
-        <w:t xml:space="preserve"> Ejemplo: </w:t>
-      </w:r>
-      <w:r>
-        <w:rPr>
-          <w:sz w:val="24"/>
-          <w:szCs w:val="24"/>
-        </w:rPr>
-        <w:t>1,1,</w:t>
-      </w:r>
-      <w:proofErr w:type="gramStart"/>
-      <w:r>
-        <w:rPr>
-          <w:sz w:val="24"/>
-          <w:szCs w:val="24"/>
-        </w:rPr>
-        <w:t>1,TipoProb</w:t>
-      </w:r>
-      <w:proofErr w:type="gramEnd"/>
-      <w:r>
-        <w:rPr>
-          <w:sz w:val="24"/>
-          <w:szCs w:val="24"/>
-        </w:rPr>
-        <w:t>,0</w:t>
-      </w:r>
-      <w:r>
-        <w:rPr>
-          <w:sz w:val="24"/>
-          <w:szCs w:val="24"/>
-        </w:rPr>
-        <w:t>5</w:t>
-      </w:r>
-      <w:r>
-        <w:rPr>
-          <w:sz w:val="24"/>
-          <w:szCs w:val="24"/>
-        </w:rPr>
-        <w:t>.10,1,2,2</w:t>
-      </w:r>
-    </w:p>
-    <w:p>
-      <w:pPr>
-        <w:pStyle w:val="Prrafodelista"/>
-        <w:numPr>
-          <w:ilvl w:val="0"/>
-          <w:numId w:val="2"/>
-        </w:numPr>
-        <w:rPr>
-          <w:sz w:val="24"/>
-          <w:szCs w:val="24"/>
-        </w:rPr>
-      </w:pPr>
-      <w:r>
-        <w:rPr>
-          <w:sz w:val="24"/>
-          <w:szCs w:val="24"/>
-        </w:rPr>
-        <w:t>Programas.pdf: archivo principal donde se encuentran todas las preguntas y respuestas que se muestran.</w:t>
-      </w:r>
-    </w:p>
-    <w:p>
-      <w:pPr>
-        <w:pStyle w:val="Prrafodelista"/>
-        <w:numPr>
-          <w:ilvl w:val="0"/>
-          <w:numId w:val="2"/>
-        </w:numPr>
-        <w:rPr>
-          <w:sz w:val="24"/>
-          <w:szCs w:val="24"/>
-        </w:rPr>
-      </w:pPr>
-      <w:r>
-        <w:rPr>
-          <w:sz w:val="24"/>
-          <w:szCs w:val="24"/>
-        </w:rPr>
-        <w:t>Extra.pdf: archivo principal donde se encuentras todas las preguntas y respuestas del módulo de desempate, y de la cancelación de algún problema en particular durante las rondas de preguntas.</w:t>
-      </w:r>
-    </w:p>
-    <w:p>
-      <w:pPr>
-        <w:pStyle w:val="Prrafodelista"/>
-        <w:numPr>
-          <w:ilvl w:val="0"/>
-          <w:numId w:val="2"/>
-        </w:numPr>
-        <w:rPr>
-          <w:sz w:val="24"/>
-          <w:szCs w:val="24"/>
-        </w:rPr>
-      </w:pPr>
-      <w:r>
-        <w:rPr>
-          <w:sz w:val="24"/>
-          <w:szCs w:val="24"/>
-        </w:rPr>
-        <w:t xml:space="preserve">Orden_rpp_extras.txt: página donde esta el problema en el </w:t>
-      </w:r>
-      <w:proofErr w:type="spellStart"/>
-      <w:r>
-        <w:rPr>
-          <w:sz w:val="24"/>
-          <w:szCs w:val="24"/>
-        </w:rPr>
-        <w:t>pdf</w:t>
-      </w:r>
-      <w:proofErr w:type="spellEnd"/>
-      <w:r>
-        <w:rPr>
-          <w:sz w:val="24"/>
-          <w:szCs w:val="24"/>
-        </w:rPr>
-        <w:t xml:space="preserve"> de “Extras”, página donde inicia la respuesta, página donde termina la respuesta, tiempo en minutos (con dos decimales para todo).</w:t>
-      </w:r>
-    </w:p>
-    <w:p>
-      <w:pPr>
-        <w:pStyle w:val="Prrafodelista"/>
-        <w:numPr>
-          <w:ilvl w:val="1"/>
-          <w:numId w:val="2"/>
-        </w:numPr>
-        <w:rPr>
-          <w:sz w:val="24"/>
-          <w:szCs w:val="24"/>
-        </w:rPr>
-      </w:pPr>
-      <w:r>
-        <w:rPr>
-          <w:sz w:val="24"/>
-          <w:szCs w:val="24"/>
-        </w:rPr>
-        <w:t xml:space="preserve">Ejemplo: </w:t>
-      </w:r>
-      <w:r>
-        <w:rPr>
-          <w:sz w:val="24"/>
-          <w:szCs w:val="24"/>
-        </w:rPr>
-        <w:t>8,9,12,00.40</w:t>
-      </w:r>
-    </w:p>
-    <w:p>
-      <w:pPr>
-        <w:pStyle w:val="Prrafodelista"/>
-        <w:numPr>
-          <w:ilvl w:val="0"/>
-          <w:numId w:val="2"/>
-        </w:numPr>
-        <w:rPr>
-          <w:sz w:val="24"/>
-          <w:szCs w:val="24"/>
-        </w:rPr>
-      </w:pPr>
-      <w:r>
-        <w:rPr>
-          <w:sz w:val="24"/>
-          <w:szCs w:val="24"/>
-        </w:rPr>
-        <w:t xml:space="preserve">SONIDO-TIEMPO.wav: sonido que se reproduce al terminar el tiempo establecido al problema que se este mostrando. </w:t>
-      </w:r>
-    </w:p>
-    <w:p>
-      <w:pPr>
-        <w:rPr>
-          <w:sz w:val="24"/>
-          <w:szCs w:val="24"/>
-        </w:rPr>
-      </w:pPr>
-      <w:r>
-        <w:rPr>
-          <w:sz w:val="24"/>
-          <w:szCs w:val="24"/>
-        </w:rPr>
-        <w:br/>
-      </w:r>
-      <w:r>
-        <w:rPr>
-          <w:sz w:val="24"/>
-          <w:szCs w:val="24"/>
-        </w:rPr>
-        <w:br/>
-      </w:r>
-      <w:r>
-        <w:rPr>
-          <w:sz w:val="24"/>
-          <w:szCs w:val="24"/>
-        </w:rPr>
-        <w:br/>
-      </w:r>
-    </w:p>
-    <w:p>
-      <w:pPr>
-        <w:rPr>
-          <w:sz w:val="24"/>
-          <w:szCs w:val="24"/>
-        </w:rPr>
-      </w:pPr>
-      <w:r>
-        <w:rPr>
-          <w:sz w:val="24"/>
-          <w:szCs w:val="24"/>
-        </w:rPr>
-        <w:br w:type="page"/>
-      </w:r>
-    </w:p>
-    <w:p>
-      <w:pPr>
-        <w:rPr>
-          <w:sz w:val="24"/>
-          <w:szCs w:val="24"/>
-        </w:rPr>
-      </w:pPr>
-      <w:r>
-        <w:rPr>
-          <w:sz w:val="24"/>
-          <w:szCs w:val="24"/>
-        </w:rPr>
-        <w:lastRenderedPageBreak/>
-        <w:t>Orden de los archivos:</w:t>
-      </w:r>
-    </w:p>
-    <w:p>
-      <w:pPr>
-        <w:pStyle w:val="Prrafodelista"/>
-        <w:numPr>
-          <w:ilvl w:val="0"/>
-          <w:numId w:val="1"/>
-        </w:numPr>
-        <w:rPr>
-          <w:sz w:val="24"/>
-          <w:szCs w:val="24"/>
-        </w:rPr>
-      </w:pPr>
-      <w:r>
-        <w:rPr>
-          <w:sz w:val="24"/>
-          <w:szCs w:val="24"/>
-        </w:rPr>
-        <w:t xml:space="preserve">Dentro de la ruta: </w:t>
-      </w:r>
-      <w:r>
-        <w:rPr>
-          <w:sz w:val="24"/>
-          <w:szCs w:val="24"/>
-        </w:rPr>
-        <w:t>C:</w:t>
-      </w:r>
-      <w:r>
-        <w:rPr>
-          <w:sz w:val="24"/>
-          <w:szCs w:val="24"/>
-        </w:rPr>
-        <w:t>\…\</w:t>
-      </w:r>
-      <w:r>
-        <w:rPr>
-          <w:sz w:val="24"/>
-          <w:szCs w:val="24"/>
-        </w:rPr>
-        <w:t>CAMS\BlocNotasToDatagridview\bin\Debug\CAMS</w:t>
-      </w:r>
-    </w:p>
-    <w:p>
-      <w:pPr>
-        <w:pStyle w:val="Prrafodelista"/>
-        <w:numPr>
-          <w:ilvl w:val="1"/>
-          <w:numId w:val="1"/>
-        </w:numPr>
-        <w:rPr>
-          <w:sz w:val="24"/>
-          <w:szCs w:val="24"/>
-        </w:rPr>
-      </w:pPr>
-      <w:r>
-        <w:rPr>
-          <w:sz w:val="24"/>
-          <w:szCs w:val="24"/>
-        </w:rPr>
-        <w:t>Deben estar los siguientes archivos con estos mismos nombres:</w:t>
-      </w:r>
-    </w:p>
-    <w:p>
-      <w:pPr>
-        <w:pStyle w:val="Prrafodelista"/>
-        <w:numPr>
-          <w:ilvl w:val="2"/>
-          <w:numId w:val="1"/>
-        </w:numPr>
-        <w:rPr>
-          <w:sz w:val="24"/>
-          <w:szCs w:val="24"/>
-        </w:rPr>
-      </w:pPr>
+      <w:r>
+        <w:rPr>
+          <w:sz w:val="24"/>
+          <w:szCs w:val="24"/>
+        </w:rPr>
+        <w:t>”.</w:t>
+      </w:r>
       <w:r>
         <w:rPr>
           <w:noProof/>
         </w:rPr>
         <w:drawing>
-          <wp:inline distT="0" distB="0" distL="0" distR="0" wp14:anchorId="24B87292" wp14:editId="53100BB4">
-            <wp:extent cx="1933575" cy="1076325"/>
-            <wp:effectExtent l="0" t="0" r="9525" b="9525"/>
-            <wp:docPr id="26" name="Imagen 26"/>
+          <wp:inline distT="0" distB="0" distL="0" distR="0" wp14:anchorId="540CA50D" wp14:editId="245B46F9">
+            <wp:extent cx="5612130" cy="3421380"/>
+            <wp:effectExtent l="0" t="0" r="7620" b="7620"/>
+            <wp:docPr id="24" name="Imagen 24"/>
             <wp:cNvGraphicFramePr>
               <a:graphicFrameLocks xmlns:a="http://schemas.openxmlformats.org/drawingml/2006/main" noChangeAspect="1"/>
             </wp:cNvGraphicFramePr>
@@ -3932,6 +3481,712 @@
                   <pic:spPr>
                     <a:xfrm>
                       <a:off x="0" y="0"/>
+                      <a:ext cx="5612130" cy="3421380"/>
+                    </a:xfrm>
+                    <a:prstGeom prst="rect">
+                      <a:avLst/>
+                    </a:prstGeom>
+                  </pic:spPr>
+                </pic:pic>
+              </a:graphicData>
+            </a:graphic>
+          </wp:inline>
+        </w:drawing>
+      </w:r>
+    </w:p>
+    <w:p>
+      <w:pPr>
+        <w:rPr>
+          <w:sz w:val="24"/>
+          <w:szCs w:val="24"/>
+        </w:rPr>
+      </w:pPr>
+      <w:r>
+        <w:rPr>
+          <w:sz w:val="24"/>
+          <w:szCs w:val="24"/>
+        </w:rPr>
+        <w:br w:type="page"/>
+      </w:r>
+    </w:p>
+    <w:p>
+      <w:pPr>
+        <w:jc w:val="center"/>
+        <w:rPr>
+          <w:sz w:val="24"/>
+          <w:szCs w:val="24"/>
+        </w:rPr>
+      </w:pPr>
+      <w:r>
+        <w:rPr>
+          <w:b/>
+          <w:bCs/>
+          <w:sz w:val="24"/>
+          <w:szCs w:val="24"/>
+        </w:rPr>
+        <w:lastRenderedPageBreak/>
+        <w:t>ORDEN DE LOS ARCHIVOS QUE USA EL PROGRAMA</w:t>
+      </w:r>
+    </w:p>
+    <w:p>
+      <w:pPr>
+        <w:rPr>
+          <w:sz w:val="24"/>
+          <w:szCs w:val="24"/>
+        </w:rPr>
+      </w:pPr>
+      <w:r>
+        <w:rPr>
+          <w:sz w:val="24"/>
+          <w:szCs w:val="24"/>
+        </w:rPr>
+        <w:t>Se enlistan</w:t>
+      </w:r>
+      <w:r>
+        <w:rPr>
+          <w:sz w:val="24"/>
+          <w:szCs w:val="24"/>
+        </w:rPr>
+        <w:t xml:space="preserve"> l</w:t>
+      </w:r>
+      <w:r>
+        <w:rPr>
+          <w:sz w:val="24"/>
+          <w:szCs w:val="24"/>
+        </w:rPr>
+        <w:t>as</w:t>
+      </w:r>
+      <w:r>
+        <w:rPr>
+          <w:sz w:val="24"/>
+          <w:szCs w:val="24"/>
+        </w:rPr>
+        <w:t xml:space="preserve"> </w:t>
+      </w:r>
+      <w:r>
+        <w:rPr>
+          <w:sz w:val="24"/>
+          <w:szCs w:val="24"/>
+        </w:rPr>
+        <w:t>librerías</w:t>
+      </w:r>
+      <w:r>
+        <w:rPr>
+          <w:sz w:val="24"/>
+          <w:szCs w:val="24"/>
+        </w:rPr>
+        <w:t xml:space="preserve"> </w:t>
+      </w:r>
+      <w:r>
+        <w:rPr>
+          <w:sz w:val="24"/>
+          <w:szCs w:val="24"/>
+        </w:rPr>
+        <w:t xml:space="preserve">que </w:t>
+      </w:r>
+      <w:r>
+        <w:rPr>
+          <w:sz w:val="24"/>
+          <w:szCs w:val="24"/>
+        </w:rPr>
+        <w:t xml:space="preserve">se </w:t>
+      </w:r>
+      <w:r>
+        <w:rPr>
+          <w:sz w:val="24"/>
+          <w:szCs w:val="24"/>
+        </w:rPr>
+        <w:t xml:space="preserve">deben </w:t>
+      </w:r>
+      <w:r>
+        <w:rPr>
+          <w:sz w:val="24"/>
+          <w:szCs w:val="24"/>
+        </w:rPr>
+        <w:t>enc</w:t>
+      </w:r>
+      <w:r>
+        <w:rPr>
+          <w:sz w:val="24"/>
+          <w:szCs w:val="24"/>
+        </w:rPr>
+        <w:t>on</w:t>
+      </w:r>
+      <w:r>
+        <w:rPr>
+          <w:sz w:val="24"/>
+          <w:szCs w:val="24"/>
+        </w:rPr>
+        <w:t>tra</w:t>
+      </w:r>
+      <w:r>
+        <w:rPr>
+          <w:sz w:val="24"/>
+          <w:szCs w:val="24"/>
+        </w:rPr>
+        <w:t>r</w:t>
+      </w:r>
+      <w:r>
+        <w:rPr>
+          <w:sz w:val="24"/>
+          <w:szCs w:val="24"/>
+        </w:rPr>
+        <w:t xml:space="preserve"> en la misma carpeta, directorio, de donde se quiera usar el programa</w:t>
+      </w:r>
+      <w:r>
+        <w:rPr>
+          <w:sz w:val="24"/>
+          <w:szCs w:val="24"/>
+        </w:rPr>
+        <w:t>:</w:t>
+      </w:r>
+    </w:p>
+    <w:p>
+      <w:pPr>
+        <w:pStyle w:val="Prrafodelista"/>
+        <w:numPr>
+          <w:ilvl w:val="0"/>
+          <w:numId w:val="1"/>
+        </w:numPr>
+        <w:rPr>
+          <w:sz w:val="24"/>
+          <w:szCs w:val="24"/>
+        </w:rPr>
+      </w:pPr>
+      <w:r>
+        <w:rPr>
+          <w:sz w:val="24"/>
+          <w:szCs w:val="24"/>
+        </w:rPr>
+        <w:t xml:space="preserve"> </w:t>
+      </w:r>
+      <w:r>
+        <w:rPr>
+          <w:sz w:val="24"/>
+          <w:szCs w:val="24"/>
+        </w:rPr>
+        <w:t>AxInterop.AcroPDFLib.dll</w:t>
+      </w:r>
+    </w:p>
+    <w:p>
+      <w:pPr>
+        <w:pStyle w:val="Prrafodelista"/>
+        <w:numPr>
+          <w:ilvl w:val="0"/>
+          <w:numId w:val="1"/>
+        </w:numPr>
+        <w:rPr>
+          <w:sz w:val="24"/>
+          <w:szCs w:val="24"/>
+        </w:rPr>
+      </w:pPr>
+      <w:r>
+        <w:rPr>
+          <w:sz w:val="24"/>
+          <w:szCs w:val="24"/>
+        </w:rPr>
+        <w:t>Itextsharp.dll</w:t>
+      </w:r>
+    </w:p>
+    <w:p>
+      <w:pPr>
+        <w:pStyle w:val="Prrafodelista"/>
+        <w:numPr>
+          <w:ilvl w:val="0"/>
+          <w:numId w:val="1"/>
+        </w:numPr>
+        <w:rPr>
+          <w:sz w:val="24"/>
+          <w:szCs w:val="24"/>
+        </w:rPr>
+      </w:pPr>
+      <w:r>
+        <w:rPr>
+          <w:sz w:val="24"/>
+          <w:szCs w:val="24"/>
+        </w:rPr>
+        <w:t>BouncyCastle.Crypto.dll</w:t>
+      </w:r>
+    </w:p>
+    <w:p>
+      <w:pPr>
+        <w:pStyle w:val="Prrafodelista"/>
+        <w:numPr>
+          <w:ilvl w:val="0"/>
+          <w:numId w:val="1"/>
+        </w:numPr>
+        <w:rPr>
+          <w:sz w:val="24"/>
+          <w:szCs w:val="24"/>
+        </w:rPr>
+      </w:pPr>
+      <w:r>
+        <w:rPr>
+          <w:sz w:val="24"/>
+          <w:szCs w:val="24"/>
+        </w:rPr>
+        <w:t>Interop.AcroPDFLib.dll</w:t>
+      </w:r>
+    </w:p>
+    <w:p>
+      <w:pPr>
+        <w:rPr>
+          <w:sz w:val="24"/>
+          <w:szCs w:val="24"/>
+        </w:rPr>
+      </w:pPr>
+      <w:r>
+        <w:rPr>
+          <w:sz w:val="24"/>
+          <w:szCs w:val="24"/>
+        </w:rPr>
+        <w:t>A continuación, de describen los archivos que utiliza el programa para su funcionamiento</w:t>
+      </w:r>
+      <w:r>
+        <w:rPr>
+          <w:sz w:val="24"/>
+          <w:szCs w:val="24"/>
+        </w:rPr>
+        <w:t>, es importante que se respete el orden y el nombre de estos para evitar errores en el sistema.</w:t>
+      </w:r>
+    </w:p>
+    <w:p>
+      <w:pPr>
+        <w:pStyle w:val="Prrafodelista"/>
+        <w:numPr>
+          <w:ilvl w:val="0"/>
+          <w:numId w:val="2"/>
+        </w:numPr>
+        <w:rPr>
+          <w:sz w:val="24"/>
+          <w:szCs w:val="24"/>
+        </w:rPr>
+      </w:pPr>
+      <w:r>
+        <w:rPr>
+          <w:sz w:val="24"/>
+          <w:szCs w:val="24"/>
+        </w:rPr>
+        <w:t>orden_rpp</w:t>
+      </w:r>
+      <w:r>
+        <w:rPr>
+          <w:sz w:val="24"/>
+          <w:szCs w:val="24"/>
+        </w:rPr>
+        <w:t>.txt:</w:t>
+      </w:r>
+      <w:r>
+        <w:rPr>
+          <w:sz w:val="24"/>
+          <w:szCs w:val="24"/>
+        </w:rPr>
+        <w:t xml:space="preserve"> Ronda, pareja, pregunta, tipo de problema, tiempo en minutos (con 2 decimales para todo), página donde se encuentra el problema</w:t>
+      </w:r>
+      <w:r>
+        <w:rPr>
+          <w:sz w:val="24"/>
+          <w:szCs w:val="24"/>
+        </w:rPr>
+        <w:t xml:space="preserve"> en el </w:t>
+      </w:r>
+      <w:proofErr w:type="spellStart"/>
+      <w:r>
+        <w:rPr>
+          <w:sz w:val="24"/>
+          <w:szCs w:val="24"/>
+        </w:rPr>
+        <w:t>pdf</w:t>
+      </w:r>
+      <w:proofErr w:type="spellEnd"/>
+      <w:r>
+        <w:rPr>
+          <w:sz w:val="24"/>
+          <w:szCs w:val="24"/>
+        </w:rPr>
+        <w:t>,</w:t>
+      </w:r>
+      <w:r>
+        <w:rPr>
+          <w:sz w:val="24"/>
+          <w:szCs w:val="24"/>
+        </w:rPr>
+        <w:t xml:space="preserve"> página donde inicia la respuesta en el </w:t>
+      </w:r>
+      <w:proofErr w:type="spellStart"/>
+      <w:r>
+        <w:rPr>
+          <w:sz w:val="24"/>
+          <w:szCs w:val="24"/>
+        </w:rPr>
+        <w:t>pdf</w:t>
+      </w:r>
+      <w:proofErr w:type="spellEnd"/>
+      <w:r>
+        <w:rPr>
+          <w:sz w:val="24"/>
+          <w:szCs w:val="24"/>
+        </w:rPr>
+        <w:t xml:space="preserve">, página donde termina la respuesta en el </w:t>
+      </w:r>
+      <w:proofErr w:type="spellStart"/>
+      <w:r>
+        <w:rPr>
+          <w:sz w:val="24"/>
+          <w:szCs w:val="24"/>
+        </w:rPr>
+        <w:t>pdf</w:t>
+      </w:r>
+      <w:proofErr w:type="spellEnd"/>
+      <w:r>
+        <w:rPr>
+          <w:sz w:val="24"/>
+          <w:szCs w:val="24"/>
+        </w:rPr>
+        <w:t>.</w:t>
+      </w:r>
+    </w:p>
+    <w:p>
+      <w:pPr>
+        <w:pStyle w:val="Prrafodelista"/>
+        <w:numPr>
+          <w:ilvl w:val="1"/>
+          <w:numId w:val="2"/>
+        </w:numPr>
+        <w:rPr>
+          <w:sz w:val="24"/>
+          <w:szCs w:val="24"/>
+        </w:rPr>
+      </w:pPr>
+      <w:r>
+        <w:rPr>
+          <w:sz w:val="24"/>
+          <w:szCs w:val="24"/>
+        </w:rPr>
+        <w:t xml:space="preserve"> Ejemplo: </w:t>
+      </w:r>
+      <w:r>
+        <w:rPr>
+          <w:sz w:val="24"/>
+          <w:szCs w:val="24"/>
+        </w:rPr>
+        <w:t>1,1,</w:t>
+      </w:r>
+      <w:proofErr w:type="gramStart"/>
+      <w:r>
+        <w:rPr>
+          <w:sz w:val="24"/>
+          <w:szCs w:val="24"/>
+        </w:rPr>
+        <w:t>1,TipoProb</w:t>
+      </w:r>
+      <w:proofErr w:type="gramEnd"/>
+      <w:r>
+        <w:rPr>
+          <w:sz w:val="24"/>
+          <w:szCs w:val="24"/>
+        </w:rPr>
+        <w:t>,0</w:t>
+      </w:r>
+      <w:r>
+        <w:rPr>
+          <w:sz w:val="24"/>
+          <w:szCs w:val="24"/>
+        </w:rPr>
+        <w:t>5</w:t>
+      </w:r>
+      <w:r>
+        <w:rPr>
+          <w:sz w:val="24"/>
+          <w:szCs w:val="24"/>
+        </w:rPr>
+        <w:t>.10,1,2,2</w:t>
+      </w:r>
+    </w:p>
+    <w:p>
+      <w:pPr>
+        <w:pStyle w:val="Prrafodelista"/>
+        <w:numPr>
+          <w:ilvl w:val="0"/>
+          <w:numId w:val="2"/>
+        </w:numPr>
+        <w:rPr>
+          <w:sz w:val="24"/>
+          <w:szCs w:val="24"/>
+        </w:rPr>
+      </w:pPr>
+      <w:r>
+        <w:rPr>
+          <w:sz w:val="24"/>
+          <w:szCs w:val="24"/>
+        </w:rPr>
+        <w:t>Programas.pdf: archivo principal donde se encuentran todas las preguntas y respuestas que se muestran.</w:t>
+      </w:r>
+    </w:p>
+    <w:p>
+      <w:pPr>
+        <w:pStyle w:val="Prrafodelista"/>
+        <w:numPr>
+          <w:ilvl w:val="0"/>
+          <w:numId w:val="2"/>
+        </w:numPr>
+        <w:rPr>
+          <w:sz w:val="24"/>
+          <w:szCs w:val="24"/>
+        </w:rPr>
+      </w:pPr>
+      <w:r>
+        <w:rPr>
+          <w:sz w:val="24"/>
+          <w:szCs w:val="24"/>
+        </w:rPr>
+        <w:t>Extra.pdf: archivo principal donde se encuentras todas las preguntas y respuestas del módulo de desempate, y de la cancelación de algún problema en particular durante las rondas de preguntas.</w:t>
+      </w:r>
+    </w:p>
+    <w:p>
+      <w:pPr>
+        <w:pStyle w:val="Prrafodelista"/>
+        <w:numPr>
+          <w:ilvl w:val="0"/>
+          <w:numId w:val="2"/>
+        </w:numPr>
+        <w:rPr>
+          <w:sz w:val="24"/>
+          <w:szCs w:val="24"/>
+        </w:rPr>
+      </w:pPr>
+      <w:r>
+        <w:rPr>
+          <w:sz w:val="24"/>
+          <w:szCs w:val="24"/>
+        </w:rPr>
+        <w:t xml:space="preserve">Orden_rpp_extras.txt: página donde esta el problema en el </w:t>
+      </w:r>
+      <w:proofErr w:type="spellStart"/>
+      <w:r>
+        <w:rPr>
+          <w:sz w:val="24"/>
+          <w:szCs w:val="24"/>
+        </w:rPr>
+        <w:t>pdf</w:t>
+      </w:r>
+      <w:proofErr w:type="spellEnd"/>
+      <w:r>
+        <w:rPr>
+          <w:sz w:val="24"/>
+          <w:szCs w:val="24"/>
+        </w:rPr>
+        <w:t xml:space="preserve"> de “Extras”, página donde inicia la respuesta, página donde termina la respuesta, tiempo en minutos (con dos decimales para todo).</w:t>
+      </w:r>
+    </w:p>
+    <w:p>
+      <w:pPr>
+        <w:pStyle w:val="Prrafodelista"/>
+        <w:numPr>
+          <w:ilvl w:val="1"/>
+          <w:numId w:val="2"/>
+        </w:numPr>
+        <w:rPr>
+          <w:sz w:val="24"/>
+          <w:szCs w:val="24"/>
+        </w:rPr>
+      </w:pPr>
+      <w:r>
+        <w:rPr>
+          <w:sz w:val="24"/>
+          <w:szCs w:val="24"/>
+        </w:rPr>
+        <w:t xml:space="preserve">Ejemplo: </w:t>
+      </w:r>
+      <w:r>
+        <w:rPr>
+          <w:sz w:val="24"/>
+          <w:szCs w:val="24"/>
+        </w:rPr>
+        <w:t>8,9,12,00.40</w:t>
+      </w:r>
+    </w:p>
+    <w:p>
+      <w:pPr>
+        <w:pStyle w:val="Prrafodelista"/>
+        <w:numPr>
+          <w:ilvl w:val="0"/>
+          <w:numId w:val="2"/>
+        </w:numPr>
+        <w:rPr>
+          <w:sz w:val="24"/>
+          <w:szCs w:val="24"/>
+        </w:rPr>
+      </w:pPr>
+      <w:r>
+        <w:rPr>
+          <w:sz w:val="24"/>
+          <w:szCs w:val="24"/>
+        </w:rPr>
+        <w:t xml:space="preserve">SONIDO-TIEMPO.wav: sonido que se reproduce al terminar el tiempo establecido al problema que se este mostrando. </w:t>
+      </w:r>
+    </w:p>
+    <w:p>
+      <w:pPr>
+        <w:rPr>
+          <w:sz w:val="24"/>
+          <w:szCs w:val="24"/>
+        </w:rPr>
+      </w:pPr>
+      <w:r>
+        <w:rPr>
+          <w:sz w:val="24"/>
+          <w:szCs w:val="24"/>
+        </w:rPr>
+        <w:br/>
+      </w:r>
+      <w:r>
+        <w:rPr>
+          <w:sz w:val="24"/>
+          <w:szCs w:val="24"/>
+        </w:rPr>
+        <w:br/>
+      </w:r>
+      <w:r>
+        <w:rPr>
+          <w:sz w:val="24"/>
+          <w:szCs w:val="24"/>
+        </w:rPr>
+        <w:br/>
+      </w:r>
+    </w:p>
+    <w:p>
+      <w:pPr>
+        <w:rPr>
+          <w:sz w:val="24"/>
+          <w:szCs w:val="24"/>
+        </w:rPr>
+      </w:pPr>
+      <w:r>
+        <w:rPr>
+          <w:sz w:val="24"/>
+          <w:szCs w:val="24"/>
+        </w:rPr>
+        <w:br w:type="page"/>
+      </w:r>
+    </w:p>
+    <w:p>
+      <w:pPr>
+        <w:rPr>
+          <w:sz w:val="24"/>
+          <w:szCs w:val="24"/>
+        </w:rPr>
+      </w:pPr>
+      <w:r>
+        <w:rPr>
+          <w:sz w:val="24"/>
+          <w:szCs w:val="24"/>
+        </w:rPr>
+        <w:lastRenderedPageBreak/>
+        <w:t>Orden de los archivos:</w:t>
+      </w:r>
+    </w:p>
+    <w:p>
+      <w:pPr>
+        <w:pStyle w:val="Prrafodelista"/>
+        <w:numPr>
+          <w:ilvl w:val="0"/>
+          <w:numId w:val="1"/>
+        </w:numPr>
+        <w:rPr>
+          <w:sz w:val="24"/>
+          <w:szCs w:val="24"/>
+        </w:rPr>
+      </w:pPr>
+      <w:r>
+        <w:rPr>
+          <w:sz w:val="24"/>
+          <w:szCs w:val="24"/>
+        </w:rPr>
+        <w:t xml:space="preserve">Dentro de la ruta: </w:t>
+      </w:r>
+      <w:r>
+        <w:rPr>
+          <w:sz w:val="24"/>
+          <w:szCs w:val="24"/>
+        </w:rPr>
+        <w:t>C:</w:t>
+      </w:r>
+      <w:r>
+        <w:rPr>
+          <w:sz w:val="24"/>
+          <w:szCs w:val="24"/>
+        </w:rPr>
+        <w:t>\…\</w:t>
+      </w:r>
+      <w:r>
+        <w:rPr>
+          <w:sz w:val="24"/>
+          <w:szCs w:val="24"/>
+        </w:rPr>
+        <w:t>CAMS\BlocNotasToDatagridview\bin\Debug\CAMS</w:t>
+      </w:r>
+    </w:p>
+    <w:p>
+      <w:pPr>
+        <w:pStyle w:val="Prrafodelista"/>
+        <w:numPr>
+          <w:ilvl w:val="1"/>
+          <w:numId w:val="1"/>
+        </w:numPr>
+        <w:rPr>
+          <w:sz w:val="24"/>
+          <w:szCs w:val="24"/>
+        </w:rPr>
+      </w:pPr>
+      <w:r>
+        <w:rPr>
+          <w:sz w:val="24"/>
+          <w:szCs w:val="24"/>
+        </w:rPr>
+        <w:t>Deben estar los siguientes archivos con estos mismos nombres:</w:t>
+      </w:r>
+    </w:p>
+    <w:p>
+      <w:pPr>
+        <w:pStyle w:val="Prrafodelista"/>
+        <w:numPr>
+          <w:ilvl w:val="2"/>
+          <w:numId w:val="1"/>
+        </w:numPr>
+        <w:rPr>
+          <w:sz w:val="24"/>
+          <w:szCs w:val="24"/>
+        </w:rPr>
+      </w:pPr>
+      <w:r>
+        <w:rPr>
+          <w:noProof/>
+        </w:rPr>
+        <w:drawing>
+          <wp:inline distT="0" distB="0" distL="0" distR="0" wp14:anchorId="24B87292" wp14:editId="53100BB4">
+            <wp:extent cx="1933575" cy="1076325"/>
+            <wp:effectExtent l="0" t="0" r="9525" b="9525"/>
+            <wp:docPr id="26" name="Imagen 26"/>
+            <wp:cNvGraphicFramePr>
+              <a:graphicFrameLocks xmlns:a="http://schemas.openxmlformats.org/drawingml/2006/main" noChangeAspect="1"/>
+            </wp:cNvGraphicFramePr>
+            <a:graphic xmlns:a="http://schemas.openxmlformats.org/drawingml/2006/main">
+              <a:graphicData uri="http://schemas.openxmlformats.org/drawingml/2006/picture">
+                <pic:pic xmlns:pic="http://schemas.openxmlformats.org/drawingml/2006/picture">
+                  <pic:nvPicPr>
+                    <pic:cNvPr id="1" name=""/>
+                    <pic:cNvPicPr/>
+                  </pic:nvPicPr>
+                  <pic:blipFill>
+                    <a:blip r:embed="rId31"/>
+                    <a:stretch>
+                      <a:fillRect/>
+                    </a:stretch>
+                  </pic:blipFill>
+                  <pic:spPr>
+                    <a:xfrm>
+                      <a:off x="0" y="0"/>
                       <a:ext cx="1933575" cy="1076325"/>
                     </a:xfrm>
                     <a:prstGeom prst="rect">
@@ -4036,6 +4291,102 @@
     </w:p>
     <w:p>
       <w:pPr>
+        <w:ind w:left="1080"/>
+        <w:rPr>
+          <w:sz w:val="24"/>
+          <w:szCs w:val="24"/>
+        </w:rPr>
+      </w:pPr>
+      <w:r>
+        <w:rPr>
+          <w:sz w:val="24"/>
+          <w:szCs w:val="24"/>
+        </w:rPr>
+        <w:t xml:space="preserve">NOTA: Estos archivos tienen que ser </w:t>
+      </w:r>
+      <w:proofErr w:type="spellStart"/>
+      <w:r>
+        <w:rPr>
+          <w:sz w:val="24"/>
+          <w:szCs w:val="24"/>
+        </w:rPr>
+        <w:t>cvs</w:t>
+      </w:r>
+      <w:proofErr w:type="spellEnd"/>
+      <w:r>
+        <w:rPr>
+          <w:sz w:val="24"/>
+          <w:szCs w:val="24"/>
+        </w:rPr>
+        <w:t xml:space="preserve">, pero la entrada debe ser </w:t>
+      </w:r>
+      <w:proofErr w:type="spellStart"/>
+      <w:r>
+        <w:rPr>
+          <w:sz w:val="24"/>
+          <w:szCs w:val="24"/>
+        </w:rPr>
+        <w:t>utf</w:t>
+      </w:r>
+      <w:proofErr w:type="spellEnd"/>
+      <w:r>
+        <w:rPr>
+          <w:sz w:val="24"/>
+          <w:szCs w:val="24"/>
+        </w:rPr>
+        <w:t xml:space="preserve"> 8.</w:t>
+      </w:r>
+    </w:p>
+    <w:p>
+      <w:pPr>
+        <w:rPr>
+          <w:sz w:val="24"/>
+          <w:szCs w:val="24"/>
+        </w:rPr>
+      </w:pPr>
+      <w:r>
+        <w:rPr>
+          <w:noProof/>
+        </w:rPr>
+        <w:drawing>
+          <wp:inline distT="0" distB="0" distL="0" distR="0" wp14:anchorId="64A3B531" wp14:editId="2AABF7CE">
+            <wp:extent cx="5612130" cy="3155315"/>
+            <wp:effectExtent l="0" t="0" r="7620" b="6985"/>
+            <wp:docPr id="31" name="Imagen 31" descr="Captura de pantalla de computadora&#10;&#10;Descripción generada automáticamente"/>
+            <wp:cNvGraphicFramePr>
+              <a:graphicFrameLocks xmlns:a="http://schemas.openxmlformats.org/drawingml/2006/main" noChangeAspect="1"/>
+            </wp:cNvGraphicFramePr>
+            <a:graphic xmlns:a="http://schemas.openxmlformats.org/drawingml/2006/main">
+              <a:graphicData uri="http://schemas.openxmlformats.org/drawingml/2006/picture">
+                <pic:pic xmlns:pic="http://schemas.openxmlformats.org/drawingml/2006/picture">
+                  <pic:nvPicPr>
+                    <pic:cNvPr id="31" name="Imagen 31" descr="Captura de pantalla de computadora&#10;&#10;Descripción generada automáticamente"/>
+                    <pic:cNvPicPr/>
+                  </pic:nvPicPr>
+                  <pic:blipFill>
+                    <a:blip r:embed="rId32"/>
+                    <a:stretch>
+                      <a:fillRect/>
+                    </a:stretch>
+                  </pic:blipFill>
+                  <pic:spPr>
+                    <a:xfrm>
+                      <a:off x="0" y="0"/>
+                      <a:ext cx="5612130" cy="3155315"/>
+                    </a:xfrm>
+                    <a:prstGeom prst="rect">
+                      <a:avLst/>
+                    </a:prstGeom>
+                  </pic:spPr>
+                </pic:pic>
+              </a:graphicData>
+            </a:graphic>
+          </wp:inline>
+        </w:drawing>
+      </w:r>
+    </w:p>
+    <w:p>
+      <w:pPr>
         <w:rPr>
           <w:sz w:val="24"/>
           <w:szCs w:val="24"/>
@@ -4221,28 +4572,6 @@
         </w:rPr>
         <w:t xml:space="preserve"> </w:t>
       </w:r>
-    </w:p>
-    <w:p>
-      <w:pPr>
-        <w:rPr>
-          <w:sz w:val="24"/>
-          <w:szCs w:val="24"/>
-        </w:rPr>
-      </w:pPr>
-    </w:p>
-    <w:p>
-      <w:pPr>
-        <w:pStyle w:val="Prrafodelista"/>
-        <w:numPr>
-          <w:ilvl w:val="0"/>
-          <w:numId w:val="1"/>
-        </w:numPr>
-        <w:rPr>
-          <w:sz w:val="24"/>
-          <w:szCs w:val="24"/>
-          <w:u w:val="single"/>
-        </w:rPr>
-      </w:pPr>
     </w:p>
     <w:sectPr>
       <w:pgSz w:w="12240" w:h="15840"/>

</xml_diff>